<commit_message>
Opdateret UC 1-6 + Tilføjet UC9
</commit_message>
<xml_diff>
--- a/Versioner/1.6_Til_Accepttest/Krav specifikation.docx
+++ b/Versioner/1.6_Til_Accepttest/Krav specifikation.docx
@@ -1,6 +1,6 @@
 
 <file path=word/document.xml><?xml version="1.0" encoding="utf-8"?>
-<w:document xmlns:wpc="http://schemas.microsoft.com/office/word/2010/wordprocessingCanvas" xmlns:mc="http://schemas.openxmlformats.org/markup-compatibility/2006" xmlns:o="urn:schemas-microsoft-com:office:office" xmlns:r="http://schemas.openxmlformats.org/officeDocument/2006/relationships" xmlns:m="http://schemas.openxmlformats.org/officeDocument/2006/math" xmlns:v="urn:schemas-microsoft-com:vml" xmlns:wp14="http://schemas.microsoft.com/office/word/2010/wordprocessingDrawing" xmlns:wp="http://schemas.openxmlformats.org/drawingml/2006/wordprocessingDrawing" xmlns:w10="urn:schemas-microsoft-com:office:word" xmlns:w="http://schemas.openxmlformats.org/wordprocessingml/2006/main" xmlns:w14="http://schemas.microsoft.com/office/word/2010/wordml" xmlns:w15="http://schemas.microsoft.com/office/word/2012/wordml" xmlns:wpg="http://schemas.microsoft.com/office/word/2010/wordprocessingGroup" xmlns:wpi="http://schemas.microsoft.com/office/word/2010/wordprocessingInk" xmlns:wne="http://schemas.microsoft.com/office/word/2006/wordml" xmlns:wps="http://schemas.microsoft.com/office/word/2010/wordprocessingShape" mc:Ignorable="w14 w15 wp14">
+<w:document xmlns:wpc="http://schemas.microsoft.com/office/word/2010/wordprocessingCanvas" xmlns:cx="http://schemas.microsoft.com/office/drawing/2014/chartex" xmlns:cx1="http://schemas.microsoft.com/office/drawing/2015/9/8/chartex" xmlns:mc="http://schemas.openxmlformats.org/markup-compatibility/2006" xmlns:o="urn:schemas-microsoft-com:office:office" xmlns:r="http://schemas.openxmlformats.org/officeDocument/2006/relationships" xmlns:m="http://schemas.openxmlformats.org/officeDocument/2006/math" xmlns:v="urn:schemas-microsoft-com:vml" xmlns:wp14="http://schemas.microsoft.com/office/word/2010/wordprocessingDrawing" xmlns:wp="http://schemas.openxmlformats.org/drawingml/2006/wordprocessingDrawing" xmlns:w10="urn:schemas-microsoft-com:office:word" xmlns:w="http://schemas.openxmlformats.org/wordprocessingml/2006/main" xmlns:w14="http://schemas.microsoft.com/office/word/2010/wordml" xmlns:w15="http://schemas.microsoft.com/office/word/2012/wordml" xmlns:w16se="http://schemas.microsoft.com/office/word/2015/wordml/symex" xmlns:wpg="http://schemas.microsoft.com/office/word/2010/wordprocessingGroup" xmlns:wpi="http://schemas.microsoft.com/office/word/2010/wordprocessingInk" xmlns:wne="http://schemas.microsoft.com/office/word/2006/wordml" xmlns:wps="http://schemas.microsoft.com/office/word/2010/wordprocessingShape" mc:Ignorable="w14 w15 w16se wp14">
   <w:body>
     <w:p>
       <w:pPr>
@@ -1291,11 +1291,21 @@
       <w:r>
         <w:t xml:space="preserve">Diagram </w:t>
       </w:r>
-      <w:fldSimple w:instr=" SEQ Diagram \* ARABIC ">
-        <w:r>
-          <w:t>1</w:t>
-        </w:r>
-      </w:fldSimple>
+      <w:r>
+        <w:fldChar w:fldCharType="begin"/>
+      </w:r>
+      <w:r>
+        <w:instrText xml:space="preserve"> SEQ Diagram \* ARABIC </w:instrText>
+      </w:r>
+      <w:r>
+        <w:fldChar w:fldCharType="separate"/>
+      </w:r>
+      <w:r>
+        <w:t>1</w:t>
+      </w:r>
+      <w:r>
+        <w:fldChar w:fldCharType="end"/>
+      </w:r>
       <w:bookmarkEnd w:id="2"/>
       <w:r>
         <w:t xml:space="preserve"> - Aktør – Kontekst diagram</w:t>
@@ -1722,7 +1732,6 @@
         <w:t xml:space="preserve"> </w:t>
       </w:r>
       <w:proofErr w:type="spellStart"/>
-      <w:proofErr w:type="gramStart"/>
       <w:r>
         <w:rPr>
           <w:lang w:val="en-US"/>
@@ -1730,7 +1739,6 @@
         <w:t>af</w:t>
       </w:r>
       <w:proofErr w:type="spellEnd"/>
-      <w:proofErr w:type="gramEnd"/>
       <w:r>
         <w:rPr>
           <w:lang w:val="en-US"/>
@@ -1966,21 +1974,6 @@
     </w:p>
     <w:p>
       <w:pPr>
-        <w:pStyle w:val="ListParagraph"/>
-        <w:spacing w:line="240" w:lineRule="auto"/>
-        <w:ind w:left="792"/>
-      </w:pPr>
-      <w:r>
-        <w:t>[Udvidelse 3: Der er opstået fejl siden sidste pc tilslutning]</w:t>
-      </w:r>
-    </w:p>
-    <w:p>
-      <w:pPr>
-        <w:spacing w:line="240" w:lineRule="auto"/>
-      </w:pPr>
-    </w:p>
-    <w:p>
-      <w:pPr>
         <w:rPr>
           <w:rStyle w:val="Strong"/>
         </w:rPr>
@@ -2024,13 +2017,7 @@
         <w:spacing w:line="240" w:lineRule="auto"/>
       </w:pPr>
       <w:r>
-        <w:t>Computeren giver brugeren en meddelelse om at programmet allerede kører, og</w:t>
-      </w:r>
-      <w:r>
-        <w:t xml:space="preserve"> anmoder om at lukke den senest</w:t>
-      </w:r>
-      <w:r>
-        <w:t xml:space="preserve"> opstartede version af programmet ned.</w:t>
+        <w:t>Intet nyt software vindue åbnes.</w:t>
       </w:r>
     </w:p>
     <w:p>
@@ -2065,36 +2052,192 @@
         <w:spacing w:line="240" w:lineRule="auto"/>
       </w:pPr>
       <w:r>
-        <w:t>Computeren giver brugeren en meddelelse om at den indtastede kode er forkert, og går til punkt 2.</w:t>
-      </w:r>
-    </w:p>
-    <w:p>
-      <w:pPr>
+        <w:t>Skærm på PC viser fejlbesked.</w:t>
+      </w:r>
+    </w:p>
+    <w:p>
+      <w:pPr>
+        <w:pStyle w:val="ListParagraph"/>
+        <w:numPr>
+          <w:ilvl w:val="0"/>
+          <w:numId w:val="5"/>
+        </w:numPr>
+        <w:spacing w:line="240" w:lineRule="auto"/>
+      </w:pPr>
+      <w:r>
+        <w:t>Bruger trykker ”OK”.</w:t>
+      </w:r>
+    </w:p>
+    <w:p>
+      <w:pPr>
+        <w:pStyle w:val="ListParagraph"/>
+        <w:numPr>
+          <w:ilvl w:val="0"/>
+          <w:numId w:val="5"/>
+        </w:numPr>
+        <w:spacing w:line="240" w:lineRule="auto"/>
+      </w:pPr>
+      <w:r>
+        <w:t>Fortsæt fra punkt 2.</w:t>
+      </w:r>
+      <w:r>
+        <w:br w:type="page"/>
+      </w:r>
+    </w:p>
+    <w:p>
+      <w:pPr>
+        <w:pStyle w:val="Heading2"/>
+        <w:numPr>
+          <w:ilvl w:val="0"/>
+          <w:numId w:val="0"/>
+        </w:numPr>
+        <w:ind w:left="576" w:hanging="576"/>
+      </w:pPr>
+      <w:bookmarkStart w:id="18" w:name="_Toc447444138"/>
+      <w:r>
+        <w:lastRenderedPageBreak/>
+        <w:t>Use Case 2: Status forespørgsel</w:t>
+      </w:r>
+      <w:r>
+        <w:t>.</w:t>
+      </w:r>
+      <w:bookmarkEnd w:id="18"/>
+    </w:p>
+    <w:p>
+      <w:r>
+        <w:rPr>
+          <w:b/>
+          <w:bCs/>
+        </w:rPr>
+        <w:t>Mål:</w:t>
+      </w:r>
+      <w:r>
+        <w:rPr>
+          <w:b/>
+        </w:rPr>
+        <w:br/>
+      </w:r>
+      <w:r>
+        <w:t>Der kan på PC-software ses en statusoversigt over alle tilsluttede enheder</w:t>
+      </w:r>
+    </w:p>
+    <w:p>
+      <w:r>
+        <w:rPr>
+          <w:b/>
+          <w:bCs/>
+        </w:rPr>
+        <w:t>Initiering</w:t>
+      </w:r>
+      <w:r>
+        <w:rPr>
+          <w:b/>
+        </w:rPr>
+        <w:br/>
+      </w:r>
+      <w:r>
+        <w:t>Initieres af bruger.</w:t>
+      </w:r>
+    </w:p>
+    <w:p>
+      <w:r>
         <w:rPr>
           <w:rStyle w:val="Strong"/>
-          <w:b w:val="0"/>
-        </w:rPr>
-      </w:pPr>
+        </w:rPr>
+        <w:t>Aktører:</w:t>
+      </w:r>
+      <w:r>
+        <w:br/>
+      </w:r>
+      <w:r>
+        <w:t xml:space="preserve">Bruger (primær) </w:t>
+      </w:r>
+    </w:p>
+    <w:p>
       <w:r>
         <w:rPr>
           <w:rStyle w:val="Strong"/>
         </w:rPr>
-        <w:t xml:space="preserve">[Udvidelse 3: </w:t>
-      </w:r>
-      <w:r>
-        <w:t xml:space="preserve">Der </w:t>
-      </w:r>
-      <w:r>
-        <w:t>har været kommunikationsfejl mellem styreboks og enheder</w:t>
-      </w:r>
-      <w:r>
-        <w:t xml:space="preserve"> siden sidste pc tilslutning</w:t>
+        <w:t xml:space="preserve">Referencer: </w:t>
       </w:r>
       <w:r>
         <w:rPr>
           <w:rStyle w:val="Strong"/>
         </w:rPr>
-        <w:t>]</w:t>
+        <w:br/>
+      </w:r>
+      <w:r>
+        <w:t>Ingen.</w:t>
+      </w:r>
+    </w:p>
+    <w:p>
+      <w:r>
+        <w:rPr>
+          <w:rStyle w:val="Strong"/>
+        </w:rPr>
+        <w:t>Samtidige forekomster:</w:t>
+      </w:r>
+      <w:r>
+        <w:rPr>
+          <w:rStyle w:val="Strong"/>
+        </w:rPr>
+        <w:br/>
+      </w:r>
+      <w:r>
+        <w:t>ingen</w:t>
+      </w:r>
+    </w:p>
+    <w:p>
+      <w:r>
+        <w:rPr>
+          <w:rStyle w:val="Strong"/>
+        </w:rPr>
+        <w:t>Forudsætninger:</w:t>
+      </w:r>
+      <w:r>
+        <w:rPr>
+          <w:rStyle w:val="Strong"/>
+        </w:rPr>
+        <w:br/>
+      </w:r>
+      <w:r>
+        <w:t>Styreboks og PC er forbundet korrekt og opstartet.</w:t>
+      </w:r>
+    </w:p>
+    <w:p>
+      <w:r>
+        <w:rPr>
+          <w:rStyle w:val="Strong"/>
+        </w:rPr>
+        <w:t>Resultat:</w:t>
+      </w:r>
+      <w:r>
+        <w:rPr>
+          <w:rStyle w:val="Strong"/>
+        </w:rPr>
+        <w:br/>
+      </w:r>
+      <w:r>
+        <w:t xml:space="preserve">PC </w:t>
+      </w:r>
+      <w:r>
+        <w:t>Software</w:t>
+      </w:r>
+      <w:r>
+        <w:t xml:space="preserve"> viser status oversigt.</w:t>
+      </w:r>
+    </w:p>
+    <w:p>
+      <w:pPr>
+        <w:rPr>
+          <w:rStyle w:val="Strong"/>
+        </w:rPr>
+      </w:pPr>
+      <w:r>
+        <w:rPr>
+          <w:rStyle w:val="Strong"/>
+        </w:rPr>
+        <w:t>Hovedscenarie:</w:t>
       </w:r>
     </w:p>
     <w:p>
@@ -2102,21 +2245,432 @@
         <w:pStyle w:val="ListParagraph"/>
         <w:numPr>
           <w:ilvl w:val="0"/>
-          <w:numId w:val="4"/>
-        </w:numPr>
-        <w:spacing w:line="240" w:lineRule="auto"/>
-      </w:pPr>
-      <w:r>
-        <w:t>Computeren viser</w:t>
-      </w:r>
-      <w:r>
-        <w:t xml:space="preserve"> en oversigt over</w:t>
-      </w:r>
-      <w:r>
-        <w:t xml:space="preserve"> de opståede fejl</w:t>
-      </w:r>
-      <w:r>
-        <w:t xml:space="preserve">. Når bruger trykker ”OK”, går software til punkt 4. </w:t>
+          <w:numId w:val="6"/>
+        </w:numPr>
+      </w:pPr>
+      <w:r>
+        <w:t xml:space="preserve">Bruger vælger ”Opdater </w:t>
+      </w:r>
+      <w:r>
+        <w:t>Enheds</w:t>
+      </w:r>
+      <w:r>
+        <w:t>tatus”</w:t>
+      </w:r>
+    </w:p>
+    <w:p>
+      <w:pPr>
+        <w:pStyle w:val="ListParagraph"/>
+        <w:numPr>
+          <w:ilvl w:val="0"/>
+          <w:numId w:val="6"/>
+        </w:numPr>
+      </w:pPr>
+      <w:r>
+        <w:t>PC Software viser en opdateret status på alle tilsluttede enheder.</w:t>
+      </w:r>
+    </w:p>
+    <w:p>
+      <w:pPr>
+        <w:rPr>
+          <w:rFonts w:asciiTheme="majorHAnsi" w:eastAsiaTheme="majorEastAsia" w:hAnsiTheme="majorHAnsi" w:cstheme="majorBidi"/>
+          <w:color w:val="2E74B5" w:themeColor="accent1" w:themeShade="BF"/>
+          <w:sz w:val="26"/>
+          <w:szCs w:val="26"/>
+        </w:rPr>
+      </w:pPr>
+    </w:p>
+    <w:p>
+      <w:pPr>
+        <w:rPr>
+          <w:rFonts w:asciiTheme="majorHAnsi" w:eastAsiaTheme="majorEastAsia" w:hAnsiTheme="majorHAnsi" w:cstheme="majorBidi"/>
+          <w:color w:val="2E74B5" w:themeColor="accent1" w:themeShade="BF"/>
+          <w:sz w:val="26"/>
+          <w:szCs w:val="26"/>
+        </w:rPr>
+      </w:pPr>
+      <w:bookmarkStart w:id="19" w:name="_Toc447444139"/>
+      <w:r>
+        <w:br w:type="page"/>
+      </w:r>
+    </w:p>
+    <w:p>
+      <w:pPr>
+        <w:pStyle w:val="Heading2"/>
+        <w:numPr>
+          <w:ilvl w:val="0"/>
+          <w:numId w:val="0"/>
+        </w:numPr>
+        <w:ind w:left="576" w:hanging="576"/>
+      </w:pPr>
+      <w:r>
+        <w:lastRenderedPageBreak/>
+        <w:t>Use Case 3: Tilføjelse af enhed.</w:t>
+      </w:r>
+      <w:bookmarkEnd w:id="19"/>
+    </w:p>
+    <w:p>
+      <w:r>
+        <w:rPr>
+          <w:b/>
+          <w:bCs/>
+        </w:rPr>
+        <w:t>Mål:</w:t>
+      </w:r>
+      <w:r>
+        <w:rPr>
+          <w:b/>
+        </w:rPr>
+        <w:br/>
+      </w:r>
+      <w:r>
+        <w:t>At brugeren tilføjer en enhed til systemet.</w:t>
+      </w:r>
+    </w:p>
+    <w:p>
+      <w:r>
+        <w:rPr>
+          <w:b/>
+          <w:bCs/>
+        </w:rPr>
+        <w:t>Initiering</w:t>
+      </w:r>
+      <w:r>
+        <w:rPr>
+          <w:b/>
+        </w:rPr>
+        <w:br/>
+      </w:r>
+      <w:r>
+        <w:t>Initieres af bruger.</w:t>
+      </w:r>
+    </w:p>
+    <w:p>
+      <w:r>
+        <w:rPr>
+          <w:b/>
+          <w:bCs/>
+        </w:rPr>
+        <w:t>Aktører:</w:t>
+      </w:r>
+      <w:r>
+        <w:rPr>
+          <w:b/>
+        </w:rPr>
+        <w:br/>
+      </w:r>
+      <w:r>
+        <w:t>Bruger(primær)</w:t>
+      </w:r>
+    </w:p>
+    <w:p>
+      <w:r>
+        <w:rPr>
+          <w:b/>
+          <w:bCs/>
+        </w:rPr>
+        <w:t>Referencer:</w:t>
+      </w:r>
+      <w:r>
+        <w:rPr>
+          <w:b/>
+        </w:rPr>
+        <w:br/>
+      </w:r>
+      <w:r>
+        <w:t>Ingen.</w:t>
+      </w:r>
+    </w:p>
+    <w:p>
+      <w:r>
+        <w:rPr>
+          <w:b/>
+          <w:bCs/>
+        </w:rPr>
+        <w:t>Samtidige forekomster:</w:t>
+      </w:r>
+      <w:r>
+        <w:rPr>
+          <w:b/>
+        </w:rPr>
+        <w:br/>
+      </w:r>
+      <w:r>
+        <w:t>Ingen.</w:t>
+      </w:r>
+    </w:p>
+    <w:p>
+      <w:r>
+        <w:rPr>
+          <w:b/>
+          <w:bCs/>
+        </w:rPr>
+        <w:t>Forudsætning:</w:t>
+      </w:r>
+      <w:r>
+        <w:rPr>
+          <w:b/>
+        </w:rPr>
+        <w:br/>
+      </w:r>
+      <w:r>
+        <w:t>UC1 er udført.</w:t>
+      </w:r>
+    </w:p>
+    <w:p>
+      <w:r>
+        <w:rPr>
+          <w:b/>
+          <w:bCs/>
+        </w:rPr>
+        <w:t>Resultat:</w:t>
+      </w:r>
+      <w:r>
+        <w:rPr>
+          <w:b/>
+        </w:rPr>
+        <w:br/>
+      </w:r>
+      <w:r>
+        <w:t>Den givne enhed bliver tilføjet til systemet.</w:t>
+      </w:r>
+    </w:p>
+    <w:p>
+      <w:pPr>
+        <w:rPr>
+          <w:b/>
+        </w:rPr>
+      </w:pPr>
+      <w:r>
+        <w:rPr>
+          <w:b/>
+          <w:bCs/>
+        </w:rPr>
+        <w:t>Hovedscenarie:</w:t>
+      </w:r>
+    </w:p>
+    <w:p>
+      <w:pPr>
+        <w:pStyle w:val="ListParagraph"/>
+        <w:numPr>
+          <w:ilvl w:val="0"/>
+          <w:numId w:val="7"/>
+        </w:numPr>
+      </w:pPr>
+      <w:r>
+        <w:t>Brugeren tilslutter enheden til lysnettet.</w:t>
+      </w:r>
+    </w:p>
+    <w:p>
+      <w:pPr>
+        <w:pStyle w:val="ListParagraph"/>
+        <w:numPr>
+          <w:ilvl w:val="0"/>
+          <w:numId w:val="7"/>
+        </w:numPr>
+      </w:pPr>
+      <w:r>
+        <w:t>Brugeren vælger tilføj enhed.</w:t>
+      </w:r>
+    </w:p>
+    <w:p>
+      <w:pPr>
+        <w:pStyle w:val="ListParagraph"/>
+        <w:numPr>
+          <w:ilvl w:val="0"/>
+          <w:numId w:val="7"/>
+        </w:numPr>
+      </w:pPr>
+      <w:r>
+        <w:t>Brugeren indtaster enhedens adresse.</w:t>
+      </w:r>
+    </w:p>
+    <w:p>
+      <w:pPr>
+        <w:pStyle w:val="ListParagraph"/>
+        <w:numPr>
+          <w:ilvl w:val="0"/>
+          <w:numId w:val="7"/>
+        </w:numPr>
+      </w:pPr>
+      <w:r>
+        <w:t>Brugeren indtaster addressen til enhedens rum.</w:t>
+      </w:r>
+    </w:p>
+    <w:p>
+      <w:pPr>
+        <w:pStyle w:val="ListParagraph"/>
+      </w:pPr>
+      <w:r>
+        <w:t>[Udvidelse 1: Brugeren tildeler ikke et rum.]</w:t>
+      </w:r>
+    </w:p>
+    <w:p>
+      <w:pPr>
+        <w:pStyle w:val="ListParagraph"/>
+        <w:numPr>
+          <w:ilvl w:val="0"/>
+          <w:numId w:val="7"/>
+        </w:numPr>
+      </w:pPr>
+      <w:r>
+        <w:t>Brugeren trykker OK.</w:t>
+      </w:r>
+    </w:p>
+    <w:p>
+      <w:pPr>
+        <w:pStyle w:val="ListParagraph"/>
+      </w:pPr>
+      <w:r>
+        <w:t>[Udvidelse 2</w:t>
+      </w:r>
+      <w:r>
+        <w:t>: Brugeren annullerer indtastningen.]</w:t>
+      </w:r>
+    </w:p>
+    <w:p>
+      <w:pPr>
+        <w:pStyle w:val="ListParagraph"/>
+        <w:numPr>
+          <w:ilvl w:val="0"/>
+          <w:numId w:val="7"/>
+        </w:numPr>
+      </w:pPr>
+      <w:r>
+        <w:t>PC</w:t>
+      </w:r>
+      <w:r>
+        <w:t xml:space="preserve"> Software viser godkendt.</w:t>
+      </w:r>
+    </w:p>
+    <w:p>
+      <w:pPr>
+        <w:pStyle w:val="ListParagraph"/>
+      </w:pPr>
+      <w:r>
+        <w:t>[Udvidelse 3</w:t>
+      </w:r>
+      <w:r>
+        <w:t>: Adressen er allerede registreret.]</w:t>
+      </w:r>
+    </w:p>
+    <w:p>
+      <w:pPr>
+        <w:pStyle w:val="ListParagraph"/>
+        <w:numPr>
+          <w:ilvl w:val="0"/>
+          <w:numId w:val="7"/>
+        </w:numPr>
+        <w:rPr>
+          <w:b/>
+          <w:bCs/>
+        </w:rPr>
+      </w:pPr>
+      <w:r>
+        <w:t>Skærm på PC viser hovedmenu.</w:t>
+      </w:r>
+    </w:p>
+    <w:p>
+      <w:r>
+        <w:rPr>
+          <w:b/>
+          <w:bCs/>
+        </w:rPr>
+        <w:t>Udvidelser:</w:t>
+      </w:r>
+      <w:r>
+        <w:rPr>
+          <w:b/>
+        </w:rPr>
+        <w:br/>
+      </w:r>
+      <w:r>
+        <w:t>[Udvidelse 1: Brugeren tildeler ikke et rum]</w:t>
+      </w:r>
+    </w:p>
+    <w:p>
+      <w:pPr>
+        <w:pStyle w:val="ListParagraph"/>
+        <w:numPr>
+          <w:ilvl w:val="0"/>
+          <w:numId w:val="8"/>
+        </w:numPr>
+      </w:pPr>
+      <w:r>
+        <w:t>Fortsæt fra punkt 5</w:t>
+      </w:r>
+      <w:r>
+        <w:t>.</w:t>
+      </w:r>
+    </w:p>
+    <w:p>
+      <w:r>
+        <w:t xml:space="preserve">[Udvidelse </w:t>
+      </w:r>
+      <w:r>
+        <w:t>2</w:t>
+      </w:r>
+      <w:r>
+        <w:t>: Brugeren annullerer indtastningen.]</w:t>
+      </w:r>
+    </w:p>
+    <w:p>
+      <w:pPr>
+        <w:pStyle w:val="ListParagraph"/>
+        <w:numPr>
+          <w:ilvl w:val="0"/>
+          <w:numId w:val="10"/>
+        </w:numPr>
+      </w:pPr>
+      <w:r>
+        <w:t>Skærm på PC viser hovedmenu.</w:t>
+      </w:r>
+    </w:p>
+    <w:p>
+      <w:r>
+        <w:t>[Udvide</w:t>
+      </w:r>
+      <w:r>
+        <w:t>lse 3</w:t>
+      </w:r>
+      <w:r>
+        <w:t>: Adressen er allerede registreret.]</w:t>
+      </w:r>
+    </w:p>
+    <w:p>
+      <w:pPr>
+        <w:pStyle w:val="ListParagraph"/>
+        <w:numPr>
+          <w:ilvl w:val="0"/>
+          <w:numId w:val="11"/>
+        </w:numPr>
+      </w:pPr>
+      <w:r>
+        <w:t>Skærm på PC viser fejlmeddelelse.</w:t>
+      </w:r>
+    </w:p>
+    <w:p>
+      <w:pPr>
+        <w:pStyle w:val="ListParagraph"/>
+        <w:numPr>
+          <w:ilvl w:val="0"/>
+          <w:numId w:val="11"/>
+        </w:numPr>
+      </w:pPr>
+      <w:r>
+        <w:t>Brugeren trykker OK.</w:t>
+      </w:r>
+    </w:p>
+    <w:p>
+      <w:pPr>
+        <w:pStyle w:val="ListParagraph"/>
+        <w:numPr>
+          <w:ilvl w:val="0"/>
+          <w:numId w:val="11"/>
+        </w:numPr>
+      </w:pPr>
+      <w:r>
+        <w:t>Fortsæt fra punkt 7.</w:t>
       </w:r>
     </w:p>
     <w:p>
@@ -2141,15 +2695,243 @@
         </w:numPr>
         <w:ind w:left="576" w:hanging="576"/>
       </w:pPr>
-      <w:bookmarkStart w:id="18" w:name="_Toc447444138"/>
+      <w:bookmarkStart w:id="20" w:name="_Toc447444140"/>
       <w:r>
         <w:lastRenderedPageBreak/>
-        <w:t>Use Case 2: Status forespørgsel</w:t>
+        <w:t>Use Case 4: Fjernelse af enhed.</w:t>
+      </w:r>
+      <w:bookmarkEnd w:id="20"/>
+    </w:p>
+    <w:p>
+      <w:r>
+        <w:rPr>
+          <w:b/>
+          <w:bCs/>
+        </w:rPr>
+        <w:t>Mål:</w:t>
+      </w:r>
+      <w:r>
+        <w:rPr>
+          <w:b/>
+        </w:rPr>
+        <w:br/>
+      </w:r>
+      <w:r>
+        <w:t>At fjerne en enhed fra systemet.</w:t>
+      </w:r>
+    </w:p>
+    <w:p>
+      <w:r>
+        <w:rPr>
+          <w:b/>
+          <w:bCs/>
+        </w:rPr>
+        <w:t>Initiering:</w:t>
+      </w:r>
+      <w:r>
+        <w:rPr>
+          <w:b/>
+        </w:rPr>
+        <w:br/>
+      </w:r>
+      <w:r>
+        <w:t>Initieres af bruger.</w:t>
+      </w:r>
+    </w:p>
+    <w:p>
+      <w:r>
+        <w:rPr>
+          <w:b/>
+          <w:bCs/>
+        </w:rPr>
+        <w:t>Aktører:</w:t>
+      </w:r>
+      <w:r>
+        <w:rPr>
+          <w:b/>
+        </w:rPr>
+        <w:br/>
+      </w:r>
+      <w:r>
+        <w:t>Bruger(primær)</w:t>
+      </w:r>
+    </w:p>
+    <w:p>
+      <w:r>
+        <w:rPr>
+          <w:b/>
+          <w:bCs/>
+        </w:rPr>
+        <w:t>Referencer:</w:t>
+      </w:r>
+      <w:r>
+        <w:rPr>
+          <w:b/>
+        </w:rPr>
+        <w:br/>
+      </w:r>
+      <w:r>
+        <w:t>Ingen.</w:t>
+      </w:r>
+    </w:p>
+    <w:p>
+      <w:r>
+        <w:rPr>
+          <w:b/>
+          <w:bCs/>
+        </w:rPr>
+        <w:t>Samtidige forekomster:</w:t>
+      </w:r>
+      <w:r>
+        <w:rPr>
+          <w:b/>
+        </w:rPr>
+        <w:br/>
+      </w:r>
+      <w:r>
+        <w:t>Ingen.</w:t>
+      </w:r>
+    </w:p>
+    <w:p>
+      <w:r>
+        <w:rPr>
+          <w:b/>
+          <w:bCs/>
+        </w:rPr>
+        <w:t>Forudsætning:</w:t>
+      </w:r>
+      <w:r>
+        <w:rPr>
+          <w:b/>
+        </w:rPr>
+        <w:br/>
+      </w:r>
+      <w:r>
+        <w:t>Use case 1 er udført. Mindst én enhed er registreret i systemet.</w:t>
+      </w:r>
+    </w:p>
+    <w:p>
+      <w:r>
+        <w:rPr>
+          <w:b/>
+          <w:bCs/>
+        </w:rPr>
+        <w:t>Resultat:</w:t>
+      </w:r>
+      <w:r>
+        <w:rPr>
+          <w:b/>
+        </w:rPr>
+        <w:br/>
+      </w:r>
+      <w:r>
+        <w:t>Den givne enhed fjernes fra systemet.</w:t>
+      </w:r>
+    </w:p>
+    <w:p>
+      <w:pPr>
+        <w:rPr>
+          <w:b/>
+        </w:rPr>
+      </w:pPr>
+      <w:r>
+        <w:rPr>
+          <w:b/>
+          <w:bCs/>
+        </w:rPr>
+        <w:t>Hovedscenarie:</w:t>
+      </w:r>
+    </w:p>
+    <w:p>
+      <w:pPr>
+        <w:pStyle w:val="ListParagraph"/>
+        <w:numPr>
+          <w:ilvl w:val="0"/>
+          <w:numId w:val="12"/>
+        </w:numPr>
+      </w:pPr>
+      <w:r>
+        <w:t>Brugeren vælger fjern enhed.</w:t>
+      </w:r>
+    </w:p>
+    <w:p>
+      <w:pPr>
+        <w:pStyle w:val="ListParagraph"/>
+        <w:numPr>
+          <w:ilvl w:val="0"/>
+          <w:numId w:val="12"/>
+        </w:numPr>
+      </w:pPr>
+      <w:r>
+        <w:t>Brugeren vælger hvilken enhed der skal fjernes.</w:t>
+      </w:r>
+    </w:p>
+    <w:p>
+      <w:pPr>
+        <w:pStyle w:val="ListParagraph"/>
+        <w:numPr>
+          <w:ilvl w:val="0"/>
+          <w:numId w:val="12"/>
+        </w:numPr>
+      </w:pPr>
+      <w:r>
+        <w:t>Brugeren trykker OK.</w:t>
+      </w:r>
+    </w:p>
+    <w:p>
+      <w:pPr>
+        <w:pStyle w:val="ListParagraph"/>
+      </w:pPr>
+      <w:r>
+        <w:t>[Udvidelse 1: Brugeren annullerer.]</w:t>
+      </w:r>
+    </w:p>
+    <w:p>
+      <w:pPr>
+        <w:pStyle w:val="ListParagraph"/>
+      </w:pPr>
+      <w:r>
+        <w:t>[Udvidelse 2: Brugeren har ikke valgt en enhed.]</w:t>
+      </w:r>
+    </w:p>
+    <w:p>
+      <w:pPr>
+        <w:pStyle w:val="ListParagraph"/>
+        <w:numPr>
+          <w:ilvl w:val="0"/>
+          <w:numId w:val="12"/>
+        </w:numPr>
+      </w:pPr>
+      <w:r>
+        <w:t>Skærm på PC viser ”Godkendt”</w:t>
+      </w:r>
+    </w:p>
+    <w:p>
+      <w:pPr>
+        <w:pStyle w:val="ListParagraph"/>
+        <w:numPr>
+          <w:ilvl w:val="0"/>
+          <w:numId w:val="12"/>
+        </w:numPr>
+      </w:pPr>
+      <w:r>
+        <w:t>Bruger trykker ”OK.”</w:t>
+      </w:r>
+    </w:p>
+    <w:p>
+      <w:pPr>
+        <w:pStyle w:val="ListParagraph"/>
+        <w:numPr>
+          <w:ilvl w:val="0"/>
+          <w:numId w:val="12"/>
+        </w:numPr>
+      </w:pPr>
+      <w:r>
+        <w:t>Skærm på PC viser hovedmenu</w:t>
       </w:r>
       <w:r>
         <w:t>.</w:t>
       </w:r>
-      <w:bookmarkEnd w:id="18"/>
     </w:p>
     <w:p>
       <w:r>
@@ -2157,7 +2939,7 @@
           <w:b/>
           <w:bCs/>
         </w:rPr>
-        <w:t>Mål:</w:t>
+        <w:t>Udvidelser:</w:t>
       </w:r>
       <w:r>
         <w:rPr>
@@ -2166,126 +2948,7 @@
         <w:br/>
       </w:r>
       <w:r>
-        <w:t>Der kan på PC-software ses en statusoversigt over alle tilsluttede enheder</w:t>
-      </w:r>
-    </w:p>
-    <w:p>
-      <w:r>
-        <w:rPr>
-          <w:b/>
-          <w:bCs/>
-        </w:rPr>
-        <w:t>Initiering</w:t>
-      </w:r>
-      <w:r>
-        <w:rPr>
-          <w:b/>
-        </w:rPr>
-        <w:br/>
-      </w:r>
-      <w:r>
-        <w:t>Initieres af bruger.</w:t>
-      </w:r>
-    </w:p>
-    <w:p>
-      <w:r>
-        <w:rPr>
-          <w:rStyle w:val="Strong"/>
-        </w:rPr>
-        <w:t>Aktører:</w:t>
-      </w:r>
-      <w:r>
-        <w:br/>
-      </w:r>
-      <w:r>
-        <w:t xml:space="preserve">Bruger (primær) </w:t>
-      </w:r>
-    </w:p>
-    <w:p>
-      <w:r>
-        <w:rPr>
-          <w:rStyle w:val="Strong"/>
-        </w:rPr>
-        <w:t xml:space="preserve">Referencer: </w:t>
-      </w:r>
-      <w:r>
-        <w:rPr>
-          <w:rStyle w:val="Strong"/>
-        </w:rPr>
-        <w:br/>
-      </w:r>
-      <w:r>
-        <w:t>Ingen.</w:t>
-      </w:r>
-    </w:p>
-    <w:p>
-      <w:r>
-        <w:rPr>
-          <w:rStyle w:val="Strong"/>
-        </w:rPr>
-        <w:t>Samtidige forekomster:</w:t>
-      </w:r>
-      <w:r>
-        <w:rPr>
-          <w:rStyle w:val="Strong"/>
-        </w:rPr>
-        <w:br/>
-      </w:r>
-      <w:r>
-        <w:t>ingen</w:t>
-      </w:r>
-    </w:p>
-    <w:p>
-      <w:r>
-        <w:rPr>
-          <w:rStyle w:val="Strong"/>
-        </w:rPr>
-        <w:t>Forudsætninger:</w:t>
-      </w:r>
-      <w:r>
-        <w:rPr>
-          <w:rStyle w:val="Strong"/>
-        </w:rPr>
-        <w:br/>
-      </w:r>
-      <w:r>
-        <w:t>Styreboks og PC er forbundet korrekt og opstartet.</w:t>
-      </w:r>
-    </w:p>
-    <w:p>
-      <w:r>
-        <w:rPr>
-          <w:rStyle w:val="Strong"/>
-        </w:rPr>
-        <w:t>Resultat:</w:t>
-      </w:r>
-      <w:r>
-        <w:rPr>
-          <w:rStyle w:val="Strong"/>
-        </w:rPr>
-        <w:br/>
-      </w:r>
-      <w:r>
-        <w:t xml:space="preserve">PC </w:t>
-      </w:r>
-      <w:r>
-        <w:t>Software</w:t>
-      </w:r>
-      <w:r>
-        <w:t xml:space="preserve"> viser status oversigt.</w:t>
-      </w:r>
-    </w:p>
-    <w:p>
-      <w:pPr>
-        <w:rPr>
-          <w:rStyle w:val="Strong"/>
-        </w:rPr>
-      </w:pPr>
-      <w:r>
-        <w:rPr>
-          <w:rStyle w:val="Strong"/>
-        </w:rPr>
-        <w:t>Hovedscenarie:</w:t>
+        <w:t>[Udvidelse 1: Brugeren annullerer.]</w:t>
       </w:r>
     </w:p>
     <w:p>
@@ -2293,11 +2956,16 @@
         <w:pStyle w:val="ListParagraph"/>
         <w:numPr>
           <w:ilvl w:val="0"/>
-          <w:numId w:val="6"/>
-        </w:numPr>
-      </w:pPr>
-      <w:r>
-        <w:t>Bruger vælger ”Opdater Status”</w:t>
+          <w:numId w:val="13"/>
+        </w:numPr>
+      </w:pPr>
+      <w:r>
+        <w:t>Gå til punkt 6.</w:t>
+      </w:r>
+    </w:p>
+    <w:p>
+      <w:r>
+        <w:t>[Udvidelse 2: Brugeren har ikke valgt en enhed.]</w:t>
       </w:r>
     </w:p>
     <w:p>
@@ -2305,190 +2973,23 @@
         <w:pStyle w:val="ListParagraph"/>
         <w:numPr>
           <w:ilvl w:val="0"/>
-          <w:numId w:val="6"/>
-        </w:numPr>
-      </w:pPr>
-      <w:r>
-        <w:t>PC Software viser en opdateret status på alle tilsluttede enheder.</w:t>
-      </w:r>
-    </w:p>
-    <w:p>
-      <w:pPr>
-        <w:rPr>
-          <w:rFonts w:asciiTheme="majorHAnsi" w:eastAsiaTheme="majorEastAsia" w:hAnsiTheme="majorHAnsi" w:cstheme="majorBidi"/>
-          <w:color w:val="2E74B5" w:themeColor="accent1" w:themeShade="BF"/>
-          <w:sz w:val="26"/>
-          <w:szCs w:val="26"/>
-        </w:rPr>
-      </w:pPr>
-    </w:p>
-    <w:p>
-      <w:pPr>
-        <w:rPr>
-          <w:rFonts w:asciiTheme="majorHAnsi" w:eastAsiaTheme="majorEastAsia" w:hAnsiTheme="majorHAnsi" w:cstheme="majorBidi"/>
-          <w:color w:val="2E74B5" w:themeColor="accent1" w:themeShade="BF"/>
-          <w:sz w:val="26"/>
-          <w:szCs w:val="26"/>
-        </w:rPr>
-      </w:pPr>
-      <w:bookmarkStart w:id="19" w:name="_Toc447444139"/>
-      <w:r>
-        <w:br w:type="page"/>
-      </w:r>
-    </w:p>
-    <w:p>
-      <w:pPr>
-        <w:pStyle w:val="Heading2"/>
+          <w:numId w:val="25"/>
+        </w:numPr>
+      </w:pPr>
+      <w:r>
+        <w:t>Skærm på PC viser fejlmeddelelse.</w:t>
+      </w:r>
+    </w:p>
+    <w:p>
+      <w:pPr>
+        <w:pStyle w:val="ListParagraph"/>
         <w:numPr>
           <w:ilvl w:val="0"/>
-          <w:numId w:val="0"/>
-        </w:numPr>
-        <w:ind w:left="576" w:hanging="576"/>
-      </w:pPr>
-      <w:r>
-        <w:lastRenderedPageBreak/>
-        <w:t>Use Case 3: Tilføjelse af enhed.</w:t>
-      </w:r>
-      <w:bookmarkEnd w:id="19"/>
-    </w:p>
-    <w:p>
-      <w:r>
-        <w:rPr>
-          <w:b/>
-          <w:bCs/>
-        </w:rPr>
-        <w:t>Mål:</w:t>
-      </w:r>
-      <w:r>
-        <w:rPr>
-          <w:b/>
-        </w:rPr>
-        <w:br/>
-      </w:r>
-      <w:r>
-        <w:t>At brugeren tilføjer en enhed til systemet.</w:t>
-      </w:r>
-    </w:p>
-    <w:p>
-      <w:r>
-        <w:rPr>
-          <w:b/>
-          <w:bCs/>
-        </w:rPr>
-        <w:t>Initiering</w:t>
-      </w:r>
-      <w:r>
-        <w:rPr>
-          <w:b/>
-        </w:rPr>
-        <w:br/>
-      </w:r>
-      <w:r>
-        <w:t>Initieres af bruger.</w:t>
-      </w:r>
-    </w:p>
-    <w:p>
-      <w:r>
-        <w:rPr>
-          <w:b/>
-          <w:bCs/>
-        </w:rPr>
-        <w:t>Aktører:</w:t>
-      </w:r>
-      <w:r>
-        <w:rPr>
-          <w:b/>
-        </w:rPr>
-        <w:br/>
-      </w:r>
-      <w:r>
-        <w:t>Bruger(primær)</w:t>
-      </w:r>
-    </w:p>
-    <w:p>
-      <w:r>
-        <w:rPr>
-          <w:b/>
-          <w:bCs/>
-        </w:rPr>
-        <w:t>Referencer:</w:t>
-      </w:r>
-      <w:r>
-        <w:rPr>
-          <w:b/>
-        </w:rPr>
-        <w:br/>
-      </w:r>
-      <w:r>
-        <w:t>Ingen.</w:t>
-      </w:r>
-    </w:p>
-    <w:p>
-      <w:r>
-        <w:rPr>
-          <w:b/>
-          <w:bCs/>
-        </w:rPr>
-        <w:t>Samtidige forekomster:</w:t>
-      </w:r>
-      <w:r>
-        <w:rPr>
-          <w:b/>
-        </w:rPr>
-        <w:br/>
-      </w:r>
-      <w:r>
-        <w:t>Ingen.</w:t>
-      </w:r>
-    </w:p>
-    <w:p>
-      <w:r>
-        <w:rPr>
-          <w:b/>
-          <w:bCs/>
-        </w:rPr>
-        <w:t>Forudsætning:</w:t>
-      </w:r>
-      <w:r>
-        <w:rPr>
-          <w:b/>
-        </w:rPr>
-        <w:br/>
-      </w:r>
-      <w:r>
-        <w:t>UC1 er udført.</w:t>
-      </w:r>
-    </w:p>
-    <w:p>
-      <w:r>
-        <w:rPr>
-          <w:b/>
-          <w:bCs/>
-        </w:rPr>
-        <w:t>Resultat:</w:t>
-      </w:r>
-      <w:r>
-        <w:rPr>
-          <w:b/>
-        </w:rPr>
-        <w:br/>
-      </w:r>
-      <w:r>
-        <w:t>Den givne enhed bliver tilføjet til systemet.</w:t>
-      </w:r>
-    </w:p>
-    <w:p>
-      <w:pPr>
-        <w:rPr>
-          <w:b/>
-        </w:rPr>
-      </w:pPr>
-      <w:r>
-        <w:rPr>
-          <w:b/>
-          <w:bCs/>
-        </w:rPr>
-        <w:t>Hovedscenarie:</w:t>
+          <w:numId w:val="25"/>
+        </w:numPr>
+      </w:pPr>
+      <w:r>
+        <w:t>Bruger trykker OK</w:t>
       </w:r>
     </w:p>
     <w:p>
@@ -2496,270 +2997,11 @@
         <w:pStyle w:val="ListParagraph"/>
         <w:numPr>
           <w:ilvl w:val="0"/>
-          <w:numId w:val="7"/>
-        </w:numPr>
-      </w:pPr>
-      <w:r>
-        <w:t>Brugeren tilslutter enheden til lysnettet.</w:t>
-      </w:r>
-    </w:p>
-    <w:p>
-      <w:pPr>
-        <w:pStyle w:val="ListParagraph"/>
-        <w:numPr>
-          <w:ilvl w:val="0"/>
-          <w:numId w:val="7"/>
-        </w:numPr>
-      </w:pPr>
-      <w:r>
-        <w:t>Brugeren vælger tilføj enhed.</w:t>
-      </w:r>
-    </w:p>
-    <w:p>
-      <w:pPr>
-        <w:pStyle w:val="ListParagraph"/>
-        <w:numPr>
-          <w:ilvl w:val="0"/>
-          <w:numId w:val="7"/>
-        </w:numPr>
-      </w:pPr>
-      <w:r>
-        <w:t>Brugeren indtaster enhedens adresse.</w:t>
-      </w:r>
-    </w:p>
-    <w:p>
-      <w:pPr>
-        <w:pStyle w:val="ListParagraph"/>
-        <w:numPr>
-          <w:ilvl w:val="0"/>
-          <w:numId w:val="7"/>
-        </w:numPr>
-      </w:pPr>
-      <w:r>
-        <w:t>Brugeren vælger tildel rum.</w:t>
-      </w:r>
-      <w:r>
-        <w:br/>
-      </w:r>
-      <w:r>
-        <w:t>[Udvidelse 1: Brugeren tildeler ikke et rum.]</w:t>
-      </w:r>
-    </w:p>
-    <w:p>
-      <w:pPr>
-        <w:pStyle w:val="ListParagraph"/>
-        <w:numPr>
-          <w:ilvl w:val="0"/>
-          <w:numId w:val="7"/>
-        </w:numPr>
-      </w:pPr>
-      <w:r>
-        <w:t>Brugeren vælger hvilket rum enheden skal tildeles.</w:t>
-      </w:r>
-      <w:r>
-        <w:br/>
-        <w:t>[Udvidelse 2: Der findes ingen rum.]</w:t>
-      </w:r>
-    </w:p>
-    <w:p>
-      <w:pPr>
-        <w:pStyle w:val="ListParagraph"/>
-        <w:numPr>
-          <w:ilvl w:val="0"/>
-          <w:numId w:val="7"/>
-        </w:numPr>
-      </w:pPr>
-      <w:r>
-        <w:t>Brugeren trykker OK.</w:t>
-      </w:r>
-    </w:p>
-    <w:p>
-      <w:pPr>
-        <w:pStyle w:val="ListParagraph"/>
-      </w:pPr>
-      <w:r>
-        <w:t>[Udvidelse 3: Brugeren annullerer indtastningen.]</w:t>
-      </w:r>
-    </w:p>
-    <w:p>
-      <w:pPr>
-        <w:pStyle w:val="ListParagraph"/>
-        <w:numPr>
-          <w:ilvl w:val="0"/>
-          <w:numId w:val="7"/>
-        </w:numPr>
-      </w:pPr>
-      <w:r>
-        <w:t>PC</w:t>
-      </w:r>
-      <w:r>
-        <w:t xml:space="preserve"> Software viser godkendt.</w:t>
-      </w:r>
-    </w:p>
-    <w:p>
-      <w:pPr>
-        <w:pStyle w:val="ListParagraph"/>
-      </w:pPr>
-      <w:r>
-        <w:t>[Udvidelse 4: Adressen er allerede registreret.]</w:t>
-      </w:r>
-    </w:p>
-    <w:p>
-      <w:pPr>
-        <w:pStyle w:val="ListParagraph"/>
-        <w:numPr>
-          <w:ilvl w:val="0"/>
-          <w:numId w:val="7"/>
-        </w:numPr>
-        <w:rPr>
-          <w:b/>
-          <w:bCs/>
-        </w:rPr>
-      </w:pPr>
-      <w:r>
-        <w:t>Indtastningsvinduet lukker.</w:t>
-      </w:r>
-    </w:p>
-    <w:p>
-      <w:r>
-        <w:rPr>
-          <w:b/>
-          <w:bCs/>
-        </w:rPr>
-        <w:t>Udvidelser:</w:t>
-      </w:r>
-      <w:r>
-        <w:rPr>
-          <w:b/>
-        </w:rPr>
-        <w:br/>
-      </w:r>
-      <w:r>
-        <w:t>[Udvidelse 1: Brugeren tildeler ikke et rum]</w:t>
-      </w:r>
-    </w:p>
-    <w:p>
-      <w:pPr>
-        <w:pStyle w:val="ListParagraph"/>
-        <w:numPr>
-          <w:ilvl w:val="0"/>
-          <w:numId w:val="8"/>
-        </w:numPr>
-      </w:pPr>
-      <w:r>
-        <w:t>Fortsæt fra punkt 6.</w:t>
-      </w:r>
-    </w:p>
-    <w:p>
-      <w:r>
-        <w:t>[Udvidelse 2: Der findes ingen rum.]</w:t>
-      </w:r>
-    </w:p>
-    <w:p>
-      <w:pPr>
-        <w:pStyle w:val="ListParagraph"/>
-        <w:numPr>
-          <w:ilvl w:val="0"/>
-          <w:numId w:val="9"/>
-        </w:numPr>
-      </w:pPr>
-      <w:r>
-        <w:t>Brugeren vælger ”Nyt Rum”</w:t>
-      </w:r>
-    </w:p>
-    <w:p>
-      <w:pPr>
-        <w:pStyle w:val="ListParagraph"/>
-        <w:numPr>
-          <w:ilvl w:val="0"/>
-          <w:numId w:val="9"/>
-        </w:numPr>
-      </w:pPr>
-      <w:r>
-        <w:t>Brugeren indtaster navnet på rummet.</w:t>
-      </w:r>
-    </w:p>
-    <w:p>
-      <w:pPr>
-        <w:pStyle w:val="ListParagraph"/>
-        <w:numPr>
-          <w:ilvl w:val="0"/>
-          <w:numId w:val="9"/>
-        </w:numPr>
-      </w:pPr>
-      <w:r>
-        <w:t>Brugeren trykker OK.</w:t>
-      </w:r>
-    </w:p>
-    <w:p>
-      <w:pPr>
-        <w:pStyle w:val="ListParagraph"/>
-        <w:numPr>
-          <w:ilvl w:val="0"/>
-          <w:numId w:val="9"/>
-        </w:numPr>
-      </w:pPr>
-      <w:r>
-        <w:t>Fortsæt fra punkt 6.</w:t>
-      </w:r>
-    </w:p>
-    <w:p>
-      <w:r>
-        <w:t>[Udvidelse 3: Brugeren annullerer indtastningen.]</w:t>
-      </w:r>
-    </w:p>
-    <w:p>
-      <w:pPr>
-        <w:pStyle w:val="ListParagraph"/>
-        <w:numPr>
-          <w:ilvl w:val="0"/>
-          <w:numId w:val="10"/>
-        </w:numPr>
-      </w:pPr>
-      <w:r>
-        <w:t>Indtastningsvinduet lukkes.</w:t>
-      </w:r>
-    </w:p>
-    <w:p>
-      <w:r>
-        <w:t>[Udvidelse 4: Adressen er allerede registreret.]</w:t>
-      </w:r>
-    </w:p>
-    <w:p>
-      <w:pPr>
-        <w:pStyle w:val="ListParagraph"/>
-        <w:numPr>
-          <w:ilvl w:val="0"/>
-          <w:numId w:val="11"/>
-        </w:numPr>
-      </w:pPr>
-      <w:r>
-        <w:lastRenderedPageBreak/>
-        <w:t>Computer softwaren viser fejlmeddelelse.</w:t>
-      </w:r>
-    </w:p>
-    <w:p>
-      <w:pPr>
-        <w:pStyle w:val="ListParagraph"/>
-        <w:numPr>
-          <w:ilvl w:val="0"/>
-          <w:numId w:val="11"/>
-        </w:numPr>
-      </w:pPr>
-      <w:r>
-        <w:t>Brugeren trykker OK.</w:t>
-      </w:r>
-    </w:p>
-    <w:p>
-      <w:pPr>
-        <w:pStyle w:val="ListParagraph"/>
-        <w:numPr>
-          <w:ilvl w:val="0"/>
-          <w:numId w:val="11"/>
-        </w:numPr>
-      </w:pPr>
-      <w:r>
-        <w:t>Indtastningsvinduet lukkes.</w:t>
+          <w:numId w:val="25"/>
+        </w:numPr>
+      </w:pPr>
+      <w:r>
+        <w:t>Fortsæt fra punkt 1.</w:t>
       </w:r>
     </w:p>
     <w:p>
@@ -2784,12 +3026,36 @@
         </w:numPr>
         <w:ind w:left="576" w:hanging="576"/>
       </w:pPr>
-      <w:bookmarkStart w:id="20" w:name="_Toc447444140"/>
+      <w:bookmarkStart w:id="21" w:name="_Toc447444141"/>
       <w:r>
         <w:lastRenderedPageBreak/>
-        <w:t>Use Case 4: Fjernelse af enhed.</w:t>
-      </w:r>
-      <w:bookmarkEnd w:id="20"/>
+        <w:t>U</w:t>
+      </w:r>
+      <w:r>
+        <w:t xml:space="preserve">se </w:t>
+      </w:r>
+      <w:r>
+        <w:t>C</w:t>
+      </w:r>
+      <w:r>
+        <w:t>ase</w:t>
+      </w:r>
+      <w:r>
+        <w:t xml:space="preserve"> 5</w:t>
+      </w:r>
+      <w:r>
+        <w:t>:</w:t>
+      </w:r>
+      <w:r>
+        <w:t xml:space="preserve"> Rediger</w:t>
+      </w:r>
+      <w:r>
+        <w:t xml:space="preserve"> Enhed</w:t>
+      </w:r>
+      <w:r>
+        <w:t>.</w:t>
+      </w:r>
+      <w:bookmarkEnd w:id="21"/>
     </w:p>
     <w:p>
       <w:r>
@@ -2797,7 +3063,7 @@
           <w:b/>
           <w:bCs/>
         </w:rPr>
-        <w:t>Mål:</w:t>
+        <w:t>Mål</w:t>
       </w:r>
       <w:r>
         <w:rPr>
@@ -2806,7 +3072,7 @@
         <w:br/>
       </w:r>
       <w:r>
-        <w:t>At fjerne en enhed fra systemet.</w:t>
+        <w:t>At rette oplysningerne for en given enhed</w:t>
       </w:r>
     </w:p>
     <w:p>
@@ -2815,7 +3081,7 @@
           <w:b/>
           <w:bCs/>
         </w:rPr>
-        <w:t>Initiering:</w:t>
+        <w:t>Initiering</w:t>
       </w:r>
       <w:r>
         <w:rPr>
@@ -2833,7 +3099,7 @@
           <w:b/>
           <w:bCs/>
         </w:rPr>
-        <w:t>Aktører:</w:t>
+        <w:t>Aktører</w:t>
       </w:r>
       <w:r>
         <w:rPr>
@@ -2851,7 +3117,7 @@
           <w:b/>
           <w:bCs/>
         </w:rPr>
-        <w:t>Referencer:</w:t>
+        <w:t>Referencer</w:t>
       </w:r>
       <w:r>
         <w:rPr>
@@ -2869,7 +3135,7 @@
           <w:b/>
           <w:bCs/>
         </w:rPr>
-        <w:t>Samtidige forekomster:</w:t>
+        <w:t>Samtidige forekomster</w:t>
       </w:r>
       <w:r>
         <w:rPr>
@@ -2887,7 +3153,7 @@
           <w:b/>
           <w:bCs/>
         </w:rPr>
-        <w:t>Forudsætning:</w:t>
+        <w:t>Forudsætning</w:t>
       </w:r>
       <w:r>
         <w:rPr>
@@ -2896,7 +3162,7 @@
         <w:br/>
       </w:r>
       <w:r>
-        <w:t>Use case 1 er udført. Den korrekte pinkode er indtastet. Mindst én enhed er registreret i systemet.</w:t>
+        <w:t>Use case 1 er udført. Mindst én enhed er registreret i systemet.</w:t>
       </w:r>
     </w:p>
     <w:p>
@@ -2905,7 +3171,7 @@
           <w:b/>
           <w:bCs/>
         </w:rPr>
-        <w:t>Resultat:</w:t>
+        <w:t>Resultat</w:t>
       </w:r>
       <w:r>
         <w:rPr>
@@ -2914,7 +3180,7 @@
         <w:br/>
       </w:r>
       <w:r>
-        <w:t>Den givne enhed fjernes fra systemet.</w:t>
+        <w:t>Oplysningerne for enheden ændres.</w:t>
       </w:r>
     </w:p>
     <w:p>
@@ -2928,7 +3194,7 @@
           <w:b/>
           <w:bCs/>
         </w:rPr>
-        <w:t>Hovedscenarie:</w:t>
+        <w:t>Hovedscenarie</w:t>
       </w:r>
     </w:p>
     <w:p>
@@ -2936,11 +3202,17 @@
         <w:pStyle w:val="ListParagraph"/>
         <w:numPr>
           <w:ilvl w:val="0"/>
-          <w:numId w:val="12"/>
-        </w:numPr>
-      </w:pPr>
-      <w:r>
-        <w:t>Brugeren vælger fjern enhed.</w:t>
+          <w:numId w:val="14"/>
+        </w:numPr>
+      </w:pPr>
+      <w:r>
+        <w:t>Brugeren vælger ”Re</w:t>
+      </w:r>
+      <w:r>
+        <w:t>diger</w:t>
+      </w:r>
+      <w:r>
+        <w:t xml:space="preserve"> Enhed”.</w:t>
       </w:r>
     </w:p>
     <w:p>
@@ -2948,11 +3220,17 @@
         <w:pStyle w:val="ListParagraph"/>
         <w:numPr>
           <w:ilvl w:val="0"/>
-          <w:numId w:val="12"/>
-        </w:numPr>
-      </w:pPr>
-      <w:r>
-        <w:t>Brugeren vælger hvilken enhed der skal fjernes.</w:t>
+          <w:numId w:val="14"/>
+        </w:numPr>
+      </w:pPr>
+      <w:r>
+        <w:t xml:space="preserve">Brugeren vælger hvilken enhed der skal </w:t>
+      </w:r>
+      <w:r>
+        <w:t>redigeres</w:t>
+      </w:r>
+      <w:r>
+        <w:t>.</w:t>
       </w:r>
     </w:p>
     <w:p>
@@ -2960,19 +3238,21 @@
         <w:pStyle w:val="ListParagraph"/>
         <w:numPr>
           <w:ilvl w:val="0"/>
-          <w:numId w:val="12"/>
-        </w:numPr>
-      </w:pPr>
-      <w:r>
-        <w:t>Brugeren trykker OK.</w:t>
-      </w:r>
-    </w:p>
-    <w:p>
-      <w:pPr>
-        <w:pStyle w:val="ListParagraph"/>
-      </w:pPr>
-      <w:r>
-        <w:t>[Udvidelse 1: Brugeren annullerer.]</w:t>
+          <w:numId w:val="14"/>
+        </w:numPr>
+      </w:pPr>
+      <w:r>
+        <w:t xml:space="preserve">Brugeren </w:t>
+      </w:r>
+      <w:r>
+        <w:t>indtaster nyt enheds ID</w:t>
+      </w:r>
+      <w:r>
+        <w:t>.</w:t>
+      </w:r>
+      <w:r>
+        <w:br/>
+        <w:t>[Udvidelse 1: Bruger indtaster ikke nyt enheds ID.]</w:t>
       </w:r>
     </w:p>
     <w:p>
@@ -2980,11 +3260,19 @@
         <w:pStyle w:val="ListParagraph"/>
         <w:numPr>
           <w:ilvl w:val="0"/>
-          <w:numId w:val="12"/>
-        </w:numPr>
-      </w:pPr>
-      <w:r>
-        <w:t>Computer Software viser godkendt.</w:t>
+          <w:numId w:val="14"/>
+        </w:numPr>
+      </w:pPr>
+      <w:r>
+        <w:t>Bruger indtaster nyt Rum ID.</w:t>
+      </w:r>
+    </w:p>
+    <w:p>
+      <w:pPr>
+        <w:pStyle w:val="ListParagraph"/>
+      </w:pPr>
+      <w:r>
+        <w:t>[Udvidelse 2: Bruger indtaster ikke nyt rum ID.]</w:t>
       </w:r>
     </w:p>
     <w:p>
@@ -2992,29 +3280,96 @@
         <w:pStyle w:val="ListParagraph"/>
         <w:numPr>
           <w:ilvl w:val="0"/>
-          <w:numId w:val="12"/>
-        </w:numPr>
-      </w:pPr>
-      <w:r>
-        <w:t>Indtastningsvinduet lukker.</w:t>
-      </w:r>
-    </w:p>
-    <w:p>
+          <w:numId w:val="14"/>
+        </w:numPr>
+      </w:pPr>
+      <w:r>
+        <w:t xml:space="preserve">Bruger trykker </w:t>
+      </w:r>
+      <w:r>
+        <w:t>Gem Ændringer</w:t>
+      </w:r>
+      <w:r>
+        <w:t>.</w:t>
+      </w:r>
+      <w:r>
+        <w:br/>
+        <w:t xml:space="preserve">[Udvidelse </w:t>
+      </w:r>
+      <w:r>
+        <w:t>3</w:t>
+      </w:r>
+      <w:r>
+        <w:t>: Bruger annullerer indtastningen.]</w:t>
+      </w:r>
+    </w:p>
+    <w:p>
+      <w:pPr>
+        <w:pStyle w:val="ListParagraph"/>
+      </w:pPr>
+      <w:r>
+        <w:t>[Udvidelse 4: Bruger har ikke valgt en enhed til ændring.]</w:t>
+      </w:r>
+    </w:p>
+    <w:p>
+      <w:pPr>
+        <w:pStyle w:val="ListParagraph"/>
+        <w:numPr>
+          <w:ilvl w:val="0"/>
+          <w:numId w:val="14"/>
+        </w:numPr>
+      </w:pPr>
+      <w:r>
+        <w:t>Skærm på PC viser ”Godkendt”.</w:t>
+      </w:r>
+    </w:p>
+    <w:p>
+      <w:pPr>
+        <w:pStyle w:val="ListParagraph"/>
+        <w:numPr>
+          <w:ilvl w:val="0"/>
+          <w:numId w:val="14"/>
+        </w:numPr>
+      </w:pPr>
+      <w:r>
+        <w:t>Bruger trykker ”OK”.</w:t>
+      </w:r>
+    </w:p>
+    <w:p>
+      <w:pPr>
+        <w:pStyle w:val="ListParagraph"/>
+        <w:numPr>
+          <w:ilvl w:val="0"/>
+          <w:numId w:val="14"/>
+        </w:numPr>
+      </w:pPr>
+      <w:r>
+        <w:t>Skærm på PC viser hovedmenu.</w:t>
+      </w:r>
+    </w:p>
+    <w:p>
+      <w:pPr>
+        <w:rPr>
+          <w:b/>
+        </w:rPr>
+      </w:pPr>
       <w:r>
         <w:rPr>
           <w:b/>
           <w:bCs/>
         </w:rPr>
-        <w:t>Udvidelser:</w:t>
-      </w:r>
-      <w:r>
-        <w:rPr>
-          <w:b/>
-        </w:rPr>
-        <w:br/>
-      </w:r>
-      <w:r>
-        <w:t>[Udvidelse 1: Brugeren annullerer.]</w:t>
+        <w:t>Udvidelser</w:t>
+      </w:r>
+    </w:p>
+    <w:p>
+      <w:r>
+        <w:t xml:space="preserve">[Udvidelse 1: Bruger </w:t>
+      </w:r>
+      <w:r>
+        <w:t>indtaster ikke nyt enheds ID</w:t>
+      </w:r>
+      <w:r>
+        <w:t>.]</w:t>
       </w:r>
     </w:p>
     <w:p>
@@ -3022,11 +3377,77 @@
         <w:pStyle w:val="ListParagraph"/>
         <w:numPr>
           <w:ilvl w:val="0"/>
-          <w:numId w:val="13"/>
-        </w:numPr>
-      </w:pPr>
-      <w:r>
-        <w:t>Gå til punkt 5</w:t>
+          <w:numId w:val="15"/>
+        </w:numPr>
+      </w:pPr>
+      <w:r>
+        <w:t>For</w:t>
+      </w:r>
+      <w:r>
+        <w:t>tsæt til punkt 4.</w:t>
+      </w:r>
+    </w:p>
+    <w:p>
+      <w:r>
+        <w:t>[Udvidelse 2: Bruger indtaster ikke nyt rum ID.]</w:t>
+      </w:r>
+    </w:p>
+    <w:p>
+      <w:pPr>
+        <w:pStyle w:val="ListParagraph"/>
+        <w:numPr>
+          <w:ilvl w:val="0"/>
+          <w:numId w:val="26"/>
+        </w:numPr>
+      </w:pPr>
+      <w:r>
+        <w:t>Fortsæt til punkt 5.</w:t>
+      </w:r>
+    </w:p>
+    <w:p>
+      <w:r>
+        <w:t>[Udvidelse 3: Bruger annullerer indtastningen.]</w:t>
+      </w:r>
+    </w:p>
+    <w:p>
+      <w:pPr>
+        <w:pStyle w:val="ListParagraph"/>
+        <w:numPr>
+          <w:ilvl w:val="0"/>
+          <w:numId w:val="27"/>
+        </w:numPr>
+      </w:pPr>
+      <w:r>
+        <w:t>Fortsæt til punkt 8.</w:t>
+      </w:r>
+    </w:p>
+    <w:p>
+      <w:r>
+        <w:t>[Udvidelse 4: Bruger har ikke valgt en enhed til ændring.]</w:t>
+      </w:r>
+    </w:p>
+    <w:p>
+      <w:pPr>
+        <w:pStyle w:val="ListParagraph"/>
+        <w:numPr>
+          <w:ilvl w:val="0"/>
+          <w:numId w:val="28"/>
+        </w:numPr>
+      </w:pPr>
+      <w:r>
+        <w:t>Skærm på PC viser fejlmeddelelse</w:t>
+      </w:r>
+    </w:p>
+    <w:p>
+      <w:pPr>
+        <w:pStyle w:val="ListParagraph"/>
+        <w:numPr>
+          <w:ilvl w:val="0"/>
+          <w:numId w:val="28"/>
+        </w:numPr>
+      </w:pPr>
+      <w:r>
+        <w:t>Fortsæt fra punkt 2.</w:t>
       </w:r>
     </w:p>
     <w:p>
@@ -3038,9 +3459,6 @@
           <w:szCs w:val="24"/>
         </w:rPr>
       </w:pPr>
-      <w:r>
-        <w:br w:type="page"/>
-      </w:r>
     </w:p>
     <w:p>
       <w:pPr>
@@ -3049,174 +3467,417 @@
           <w:ilvl w:val="0"/>
           <w:numId w:val="0"/>
         </w:numPr>
-        <w:ind w:left="576" w:hanging="576"/>
-      </w:pPr>
-      <w:bookmarkStart w:id="21" w:name="_Toc447444141"/>
+      </w:pPr>
+      <w:bookmarkStart w:id="22" w:name="_Toc447444142"/>
+      <w:r>
+        <w:t>Use Case 6: Ændring af tidsplan.</w:t>
+      </w:r>
+      <w:bookmarkEnd w:id="22"/>
+    </w:p>
+    <w:p>
+      <w:r>
+        <w:rPr>
+          <w:b/>
+          <w:bCs/>
+        </w:rPr>
+        <w:t>Mål:</w:t>
+      </w:r>
+      <w:r>
+        <w:rPr>
+          <w:b/>
+        </w:rPr>
+        <w:br/>
+      </w:r>
+      <w:r>
+        <w:t>At ændre tidsplanen for en given enhed.</w:t>
+      </w:r>
+    </w:p>
+    <w:p>
+      <w:r>
+        <w:rPr>
+          <w:b/>
+          <w:bCs/>
+        </w:rPr>
+        <w:t>Initiering:</w:t>
+      </w:r>
+      <w:r>
+        <w:rPr>
+          <w:b/>
+        </w:rPr>
+        <w:br/>
+      </w:r>
+      <w:r>
+        <w:t>Initieres af bruger.</w:t>
+      </w:r>
+    </w:p>
+    <w:p>
+      <w:r>
+        <w:rPr>
+          <w:b/>
+          <w:bCs/>
+        </w:rPr>
+        <w:t>Aktører:</w:t>
+      </w:r>
+      <w:r>
+        <w:rPr>
+          <w:b/>
+        </w:rPr>
+        <w:br/>
+      </w:r>
+      <w:r>
+        <w:t>Bruger(primær)</w:t>
+      </w:r>
+    </w:p>
+    <w:p>
+      <w:r>
+        <w:rPr>
+          <w:b/>
+          <w:bCs/>
+        </w:rPr>
+        <w:t>Referencer:</w:t>
+      </w:r>
+      <w:r>
+        <w:rPr>
+          <w:b/>
+        </w:rPr>
+        <w:br/>
+      </w:r>
+      <w:r>
+        <w:t>Ingen.</w:t>
+      </w:r>
+    </w:p>
+    <w:p>
+      <w:r>
+        <w:rPr>
+          <w:b/>
+          <w:bCs/>
+        </w:rPr>
+        <w:t>Samtidige forekomster:</w:t>
+      </w:r>
+      <w:r>
+        <w:rPr>
+          <w:b/>
+        </w:rPr>
+        <w:br/>
+      </w:r>
+      <w:r>
+        <w:t>Ingen.</w:t>
+      </w:r>
+    </w:p>
+    <w:p>
+      <w:r>
+        <w:rPr>
+          <w:b/>
+          <w:bCs/>
+        </w:rPr>
+        <w:t>Forudsætning:</w:t>
+      </w:r>
+      <w:r>
+        <w:rPr>
+          <w:b/>
+        </w:rPr>
+        <w:br/>
+      </w:r>
+      <w:r>
+        <w:t>Use case 1 er udført. Der er minimum én enhed</w:t>
+      </w:r>
+      <w:r>
+        <w:t>, med minimum en tidsplan tilføjet til systemet.</w:t>
+      </w:r>
+    </w:p>
+    <w:p>
+      <w:r>
+        <w:rPr>
+          <w:b/>
+          <w:bCs/>
+        </w:rPr>
+        <w:t>Resultat:</w:t>
+      </w:r>
+      <w:r>
+        <w:rPr>
+          <w:b/>
+        </w:rPr>
+        <w:br/>
+      </w:r>
+      <w:r>
+        <w:t>Den valgte tidsplan for enheden ændres.</w:t>
+      </w:r>
+    </w:p>
+    <w:p>
+      <w:pPr>
+        <w:rPr>
+          <w:b/>
+        </w:rPr>
+      </w:pPr>
+      <w:r>
+        <w:rPr>
+          <w:b/>
+          <w:bCs/>
+        </w:rPr>
+        <w:t>Hovedscenarie:</w:t>
+      </w:r>
+    </w:p>
+    <w:p>
+      <w:pPr>
+        <w:pStyle w:val="ListParagraph"/>
+        <w:numPr>
+          <w:ilvl w:val="0"/>
+          <w:numId w:val="29"/>
+        </w:numPr>
+      </w:pPr>
+      <w:r>
+        <w:t>Bruger vælger ”Tidsplan”.</w:t>
+      </w:r>
+    </w:p>
+    <w:p>
+      <w:pPr>
+        <w:pStyle w:val="ListParagraph"/>
+        <w:numPr>
+          <w:ilvl w:val="0"/>
+          <w:numId w:val="29"/>
+        </w:numPr>
+      </w:pPr>
+      <w:r>
+        <w:t>Bruger vælger ønsket enhed at ændre tidsplan for.</w:t>
+      </w:r>
+    </w:p>
+    <w:p>
+      <w:pPr>
+        <w:pStyle w:val="ListParagraph"/>
+      </w:pPr>
+      <w:r>
+        <w:t>[Udvidelse 1: Brugeren vælger ikke en enhed at ændre tidsplan for.]</w:t>
+      </w:r>
+    </w:p>
+    <w:p>
+      <w:pPr>
+        <w:pStyle w:val="ListParagraph"/>
+      </w:pPr>
+      <w:r>
+        <w:t>[Udvidelse 2: Den valgte enhed har ingen tidsplaner at ændre.]</w:t>
+      </w:r>
+    </w:p>
+    <w:p>
+      <w:pPr>
+        <w:pStyle w:val="ListParagraph"/>
+        <w:numPr>
+          <w:ilvl w:val="0"/>
+          <w:numId w:val="29"/>
+        </w:numPr>
+      </w:pPr>
+      <w:r>
+        <w:t>Bruger vælger tidsplanen der skal ændres.</w:t>
+      </w:r>
+    </w:p>
+    <w:p>
+      <w:pPr>
+        <w:pStyle w:val="ListParagraph"/>
+        <w:numPr>
+          <w:ilvl w:val="0"/>
+          <w:numId w:val="29"/>
+        </w:numPr>
+      </w:pPr>
+      <w:r>
+        <w:t>Bruger vælger hvilken dag tidsplanen skal være aktiv.</w:t>
+      </w:r>
+    </w:p>
+    <w:p>
+      <w:pPr>
+        <w:pStyle w:val="ListParagraph"/>
+        <w:numPr>
+          <w:ilvl w:val="0"/>
+          <w:numId w:val="29"/>
+        </w:numPr>
+      </w:pPr>
+      <w:r>
+        <w:t>Brugeren indtaster starttidspunkt</w:t>
+      </w:r>
+    </w:p>
+    <w:p>
+      <w:pPr>
+        <w:pStyle w:val="ListParagraph"/>
+        <w:numPr>
+          <w:ilvl w:val="0"/>
+          <w:numId w:val="29"/>
+        </w:numPr>
+      </w:pPr>
+      <w:r>
+        <w:t>Brugeren indtaster sluttidspunkt.</w:t>
+      </w:r>
+    </w:p>
+    <w:p>
+      <w:pPr>
+        <w:pStyle w:val="ListParagraph"/>
+        <w:numPr>
+          <w:ilvl w:val="0"/>
+          <w:numId w:val="29"/>
+        </w:numPr>
+      </w:pPr>
+      <w:r>
+        <w:t>Bruger trykker ”Gem Ændringer.”</w:t>
+      </w:r>
+    </w:p>
+    <w:p>
+      <w:pPr>
+        <w:pStyle w:val="ListParagraph"/>
+      </w:pPr>
+      <w:r>
+        <w:t>[Udvidelse 3: Brugeren annullerer indtastningen.]</w:t>
+      </w:r>
+    </w:p>
+    <w:p>
+      <w:pPr>
+        <w:pStyle w:val="ListParagraph"/>
+      </w:pPr>
+      <w:r>
+        <w:t>[Udvidelse 4: Bruger har indtastet sluttidspunkt før starttidspunkt.]</w:t>
+      </w:r>
+    </w:p>
+    <w:p>
+      <w:pPr>
+        <w:pStyle w:val="ListParagraph"/>
+        <w:numPr>
+          <w:ilvl w:val="0"/>
+          <w:numId w:val="29"/>
+        </w:numPr>
+      </w:pPr>
+      <w:r>
+        <w:t>Skærm på PC viser ”Godkendt”.</w:t>
+      </w:r>
+    </w:p>
+    <w:p>
+      <w:pPr>
+        <w:pStyle w:val="ListParagraph"/>
+        <w:numPr>
+          <w:ilvl w:val="0"/>
+          <w:numId w:val="29"/>
+        </w:numPr>
+      </w:pPr>
+      <w:r>
+        <w:t>Bruger trykker ”OK.”</w:t>
+      </w:r>
+    </w:p>
+    <w:p>
+      <w:pPr>
+        <w:pStyle w:val="ListParagraph"/>
+        <w:numPr>
+          <w:ilvl w:val="0"/>
+          <w:numId w:val="29"/>
+        </w:numPr>
+      </w:pPr>
+      <w:r>
+        <w:t>Skærm på PC viser hovedmenu.</w:t>
+      </w:r>
+    </w:p>
+    <w:p>
+      <w:pPr>
+        <w:rPr>
+          <w:b/>
+        </w:rPr>
+      </w:pPr>
+      <w:r>
+        <w:rPr>
+          <w:b/>
+          <w:bCs/>
+        </w:rPr>
+        <w:t>Udvidelser:</w:t>
+      </w:r>
+    </w:p>
+    <w:p>
+      <w:r>
+        <w:t xml:space="preserve">[Udvidelse 1: Brugeren vælger </w:t>
+      </w:r>
+      <w:r>
+        <w:t>ikke en enhed at ændre tidsplan for.</w:t>
+      </w:r>
+      <w:r>
+        <w:t>]</w:t>
+      </w:r>
+    </w:p>
+    <w:p>
+      <w:pPr>
+        <w:pStyle w:val="ListParagraph"/>
+        <w:numPr>
+          <w:ilvl w:val="0"/>
+          <w:numId w:val="19"/>
+        </w:numPr>
+      </w:pPr>
+      <w:r>
+        <w:t>Skærm på PC viser fejlmeddelelse.</w:t>
+      </w:r>
+    </w:p>
+    <w:p>
+      <w:pPr>
+        <w:pStyle w:val="ListParagraph"/>
+        <w:numPr>
+          <w:ilvl w:val="0"/>
+          <w:numId w:val="19"/>
+        </w:numPr>
+      </w:pPr>
+      <w:r>
+        <w:t>Bruger trykker ”OK”.</w:t>
+      </w:r>
+    </w:p>
+    <w:p>
+      <w:pPr>
+        <w:pStyle w:val="ListParagraph"/>
+        <w:numPr>
+          <w:ilvl w:val="0"/>
+          <w:numId w:val="19"/>
+        </w:numPr>
+      </w:pPr>
+      <w:r>
+        <w:t>Fortsæt fra punkt 2.</w:t>
+      </w:r>
+    </w:p>
+    <w:p>
+      <w:r>
+        <w:t xml:space="preserve">[Udvidelse 2: </w:t>
+      </w:r>
+      <w:r>
+        <w:t>Den valgte enhed har ingen tidsplaner at ændre.]</w:t>
+      </w:r>
+    </w:p>
+    <w:p>
+      <w:pPr>
+        <w:pStyle w:val="ListParagraph"/>
+        <w:numPr>
+          <w:ilvl w:val="0"/>
+          <w:numId w:val="17"/>
+        </w:numPr>
+      </w:pPr>
+      <w:r>
+        <w:t>Skærm på PC viser fejlmeddelelse.</w:t>
+      </w:r>
+    </w:p>
+    <w:p>
+      <w:pPr>
+        <w:pStyle w:val="ListParagraph"/>
+        <w:numPr>
+          <w:ilvl w:val="0"/>
+          <w:numId w:val="17"/>
+        </w:numPr>
+      </w:pPr>
+      <w:r>
+        <w:t>Bruger trykker ”OK.”</w:t>
+      </w:r>
+    </w:p>
+    <w:p>
+      <w:pPr>
+        <w:pStyle w:val="ListParagraph"/>
+        <w:numPr>
+          <w:ilvl w:val="0"/>
+          <w:numId w:val="17"/>
+        </w:numPr>
+      </w:pPr>
+      <w:r>
+        <w:t>Fortsæt fra punkt 2.</w:t>
+      </w:r>
+    </w:p>
+    <w:p>
       <w:r>
         <w:lastRenderedPageBreak/>
-        <w:t>U</w:t>
-      </w:r>
-      <w:r>
-        <w:t xml:space="preserve">se </w:t>
-      </w:r>
-      <w:r>
-        <w:t>C</w:t>
-      </w:r>
-      <w:r>
-        <w:t>ase</w:t>
-      </w:r>
-      <w:r>
-        <w:t xml:space="preserve"> 5</w:t>
-      </w:r>
-      <w:r>
-        <w:t>:</w:t>
-      </w:r>
-      <w:r>
-        <w:t xml:space="preserve"> Ret Enhed</w:t>
-      </w:r>
-      <w:r>
-        <w:t>.</w:t>
-      </w:r>
-      <w:bookmarkEnd w:id="21"/>
-    </w:p>
-    <w:p>
-      <w:r>
-        <w:rPr>
-          <w:b/>
-          <w:bCs/>
-        </w:rPr>
-        <w:t>Mål</w:t>
-      </w:r>
-      <w:r>
-        <w:rPr>
-          <w:b/>
-        </w:rPr>
-        <w:br/>
-      </w:r>
-      <w:r>
-        <w:t>At rette oplysningerne for en given enhed</w:t>
-      </w:r>
-    </w:p>
-    <w:p>
-      <w:r>
-        <w:rPr>
-          <w:b/>
-          <w:bCs/>
-        </w:rPr>
-        <w:t>Initiering</w:t>
-      </w:r>
-      <w:r>
-        <w:rPr>
-          <w:b/>
-        </w:rPr>
-        <w:br/>
-      </w:r>
-      <w:r>
-        <w:t>Initieres af bruger.</w:t>
-      </w:r>
-    </w:p>
-    <w:p>
-      <w:r>
-        <w:rPr>
-          <w:b/>
-          <w:bCs/>
-        </w:rPr>
-        <w:t>Aktører</w:t>
-      </w:r>
-      <w:r>
-        <w:rPr>
-          <w:b/>
-        </w:rPr>
-        <w:br/>
-      </w:r>
-      <w:r>
-        <w:t>Bruger(primær)</w:t>
-      </w:r>
-    </w:p>
-    <w:p>
-      <w:r>
-        <w:rPr>
-          <w:b/>
-          <w:bCs/>
-        </w:rPr>
-        <w:t>Referencer</w:t>
-      </w:r>
-      <w:r>
-        <w:rPr>
-          <w:b/>
-        </w:rPr>
-        <w:br/>
-      </w:r>
-      <w:r>
-        <w:t>Ingen.</w:t>
-      </w:r>
-    </w:p>
-    <w:p>
-      <w:r>
-        <w:rPr>
-          <w:b/>
-          <w:bCs/>
-        </w:rPr>
-        <w:t>Samtidige forekomster</w:t>
-      </w:r>
-      <w:r>
-        <w:rPr>
-          <w:b/>
-        </w:rPr>
-        <w:br/>
-      </w:r>
-      <w:r>
-        <w:t>Ingen.</w:t>
-      </w:r>
-    </w:p>
-    <w:p>
-      <w:r>
-        <w:rPr>
-          <w:b/>
-          <w:bCs/>
-        </w:rPr>
-        <w:t>Forudsætning</w:t>
-      </w:r>
-      <w:r>
-        <w:rPr>
-          <w:b/>
-        </w:rPr>
-        <w:br/>
-      </w:r>
-      <w:r>
-        <w:t>Use case 1 er udført. Mindst én enhed er registreret i systemet.</w:t>
-      </w:r>
-    </w:p>
-    <w:p>
-      <w:r>
-        <w:rPr>
-          <w:b/>
-          <w:bCs/>
-        </w:rPr>
-        <w:t>Resultat</w:t>
-      </w:r>
-      <w:r>
-        <w:rPr>
-          <w:b/>
-        </w:rPr>
-        <w:br/>
-      </w:r>
-      <w:r>
-        <w:t>Oplysningerne for enheden ændres.</w:t>
-      </w:r>
-    </w:p>
-    <w:p>
-      <w:pPr>
-        <w:rPr>
-          <w:b/>
-        </w:rPr>
-      </w:pPr>
-      <w:r>
-        <w:rPr>
-          <w:b/>
-          <w:bCs/>
-        </w:rPr>
-        <w:t>Hovedscenarie</w:t>
+        <w:t>[Udvidelse 3: Brugeren annullerer planen.]</w:t>
       </w:r>
     </w:p>
     <w:p>
@@ -3224,11 +3885,21 @@
         <w:pStyle w:val="ListParagraph"/>
         <w:numPr>
           <w:ilvl w:val="0"/>
-          <w:numId w:val="14"/>
-        </w:numPr>
-      </w:pPr>
-      <w:r>
-        <w:t>Brugeren vælger ”Ret Enhed”.</w:t>
+          <w:numId w:val="18"/>
+        </w:numPr>
+      </w:pPr>
+      <w:r>
+        <w:t>Fo</w:t>
+      </w:r>
+      <w:bookmarkStart w:id="23" w:name="_GoBack"/>
+      <w:bookmarkEnd w:id="23"/>
+      <w:r>
+        <w:t>rtsæt fra punkt 10.</w:t>
+      </w:r>
+    </w:p>
+    <w:p>
+      <w:r>
+        <w:t>[Udvidelse 4: Bruger har indtastet sluttidspunkt før starttidspunkt.]</w:t>
       </w:r>
     </w:p>
     <w:p>
@@ -3236,11 +3907,11 @@
         <w:pStyle w:val="ListParagraph"/>
         <w:numPr>
           <w:ilvl w:val="0"/>
-          <w:numId w:val="14"/>
-        </w:numPr>
-      </w:pPr>
-      <w:r>
-        <w:t>Brugeren vælger hvilken enhed der skal arbejdes på.</w:t>
+          <w:numId w:val="30"/>
+        </w:numPr>
+      </w:pPr>
+      <w:r>
+        <w:t>Skærm på PC viser fejlmeddelelse.</w:t>
       </w:r>
     </w:p>
     <w:p>
@@ -3248,11 +3919,11 @@
         <w:pStyle w:val="ListParagraph"/>
         <w:numPr>
           <w:ilvl w:val="0"/>
-          <w:numId w:val="14"/>
-        </w:numPr>
-      </w:pPr>
-      <w:r>
-        <w:t>Brugeren udfylder enheds informationer, i de passende felter.</w:t>
+          <w:numId w:val="30"/>
+        </w:numPr>
+      </w:pPr>
+      <w:r>
+        <w:t>Bruger trykker ”OK”.</w:t>
       </w:r>
     </w:p>
     <w:p>
@@ -3260,81 +3931,11 @@
         <w:pStyle w:val="ListParagraph"/>
         <w:numPr>
           <w:ilvl w:val="0"/>
-          <w:numId w:val="14"/>
-        </w:numPr>
-      </w:pPr>
-      <w:r>
-        <w:t>Bruger trykker OK.</w:t>
-      </w:r>
-      <w:r>
-        <w:br/>
-        <w:t>[Udvidelse 1: Bruger annullerer indtastningen.]</w:t>
-      </w:r>
-    </w:p>
-    <w:p>
-      <w:pPr>
-        <w:pStyle w:val="ListParagraph"/>
-        <w:numPr>
-          <w:ilvl w:val="0"/>
-          <w:numId w:val="14"/>
-        </w:numPr>
-      </w:pPr>
-      <w:r>
-        <w:t>Vinduet ”Ret Enhed” lukkes.</w:t>
-      </w:r>
-    </w:p>
-    <w:p>
-      <w:pPr>
-        <w:rPr>
-          <w:b/>
-        </w:rPr>
-      </w:pPr>
-      <w:r>
-        <w:rPr>
-          <w:b/>
-          <w:bCs/>
-        </w:rPr>
-        <w:t>Udvidelser</w:t>
-      </w:r>
-    </w:p>
-    <w:p>
-      <w:r>
-        <w:t>[Udvidelse 1: Bruger annullerer indtastningen.]</w:t>
-      </w:r>
-    </w:p>
-    <w:p>
-      <w:pPr>
-        <w:pStyle w:val="ListParagraph"/>
-        <w:numPr>
-          <w:ilvl w:val="0"/>
-          <w:numId w:val="15"/>
-        </w:numPr>
-      </w:pPr>
-      <w:r>
-        <w:t>Fortsæt i punkt 5.</w:t>
-      </w:r>
-    </w:p>
-    <w:p>
-      <w:pPr>
-        <w:rPr>
-          <w:rFonts w:asciiTheme="majorHAnsi" w:eastAsiaTheme="majorEastAsia" w:hAnsiTheme="majorHAnsi" w:cstheme="majorBidi"/>
-          <w:color w:val="1F4D78" w:themeColor="accent1" w:themeShade="7F"/>
-          <w:sz w:val="24"/>
-          <w:szCs w:val="24"/>
-        </w:rPr>
-      </w:pPr>
-    </w:p>
-    <w:p>
-      <w:pPr>
-        <w:rPr>
-          <w:rFonts w:asciiTheme="majorHAnsi" w:eastAsiaTheme="majorEastAsia" w:hAnsiTheme="majorHAnsi" w:cstheme="majorBidi"/>
-          <w:color w:val="2E74B5" w:themeColor="accent1" w:themeShade="BF"/>
-          <w:sz w:val="26"/>
-          <w:szCs w:val="26"/>
-        </w:rPr>
-      </w:pPr>
-      <w:r>
-        <w:br w:type="page"/>
+          <w:numId w:val="30"/>
+        </w:numPr>
+      </w:pPr>
+      <w:r>
+        <w:t>Fortsæt fra punkt 4.</w:t>
       </w:r>
     </w:p>
     <w:p>
@@ -3344,418 +3945,15 @@
           <w:ilvl w:val="0"/>
           <w:numId w:val="0"/>
         </w:numPr>
-      </w:pPr>
-      <w:bookmarkStart w:id="22" w:name="_Toc447444142"/>
-      <w:r>
-        <w:lastRenderedPageBreak/>
-        <w:t>Use Case 6: Ændring af tidsplan.</w:t>
-      </w:r>
-      <w:bookmarkEnd w:id="22"/>
-    </w:p>
-    <w:p>
-      <w:r>
-        <w:rPr>
-          <w:b/>
-          <w:bCs/>
-        </w:rPr>
-        <w:t>Mål:</w:t>
-      </w:r>
-      <w:r>
-        <w:rPr>
-          <w:b/>
-        </w:rPr>
-        <w:br/>
-      </w:r>
-      <w:r>
-        <w:t>At ændre tidsplanen for en given enhed.</w:t>
-      </w:r>
-    </w:p>
-    <w:p>
-      <w:r>
-        <w:rPr>
-          <w:b/>
-          <w:bCs/>
-        </w:rPr>
-        <w:t>Initiering:</w:t>
-      </w:r>
-      <w:r>
-        <w:rPr>
-          <w:b/>
-        </w:rPr>
-        <w:br/>
-      </w:r>
-      <w:r>
-        <w:t>Initieres af bruger.</w:t>
-      </w:r>
-    </w:p>
-    <w:p>
-      <w:r>
-        <w:rPr>
-          <w:b/>
-          <w:bCs/>
-        </w:rPr>
-        <w:t>Aktører:</w:t>
-      </w:r>
-      <w:r>
-        <w:rPr>
-          <w:b/>
-        </w:rPr>
-        <w:br/>
-      </w:r>
-      <w:r>
-        <w:t>Bruger(primær)</w:t>
-      </w:r>
-    </w:p>
-    <w:p>
-      <w:r>
-        <w:rPr>
-          <w:b/>
-          <w:bCs/>
-        </w:rPr>
-        <w:t>Referencer:</w:t>
-      </w:r>
-      <w:r>
-        <w:rPr>
-          <w:b/>
-        </w:rPr>
-        <w:br/>
-      </w:r>
-      <w:r>
-        <w:t>Ingen.</w:t>
-      </w:r>
-    </w:p>
-    <w:p>
-      <w:r>
-        <w:rPr>
-          <w:b/>
-          <w:bCs/>
-        </w:rPr>
-        <w:t>Samtidige forekomster:</w:t>
-      </w:r>
-      <w:r>
-        <w:rPr>
-          <w:b/>
-        </w:rPr>
-        <w:br/>
-      </w:r>
-      <w:r>
-        <w:t>Ingen.</w:t>
-      </w:r>
-    </w:p>
-    <w:p>
-      <w:r>
-        <w:rPr>
-          <w:b/>
-          <w:bCs/>
-        </w:rPr>
-        <w:t>Forudsætning:</w:t>
-      </w:r>
-      <w:r>
-        <w:rPr>
-          <w:b/>
-        </w:rPr>
-        <w:br/>
-      </w:r>
-      <w:r>
-        <w:t>Use case 1 er udført. Der er minimum én enhed tilsluttet til systemet.</w:t>
-      </w:r>
-    </w:p>
-    <w:p>
-      <w:r>
-        <w:rPr>
-          <w:b/>
-          <w:bCs/>
-        </w:rPr>
-        <w:t>Resultat:</w:t>
-      </w:r>
-      <w:r>
-        <w:rPr>
-          <w:b/>
-        </w:rPr>
-        <w:br/>
-      </w:r>
-      <w:r>
-        <w:t>Tidsplanen for den givne enhed ændres.</w:t>
-      </w:r>
-    </w:p>
-    <w:p>
-      <w:pPr>
-        <w:rPr>
-          <w:b/>
-        </w:rPr>
-      </w:pPr>
-      <w:r>
-        <w:rPr>
-          <w:b/>
-          <w:bCs/>
-        </w:rPr>
-        <w:t>Hovedscenarie:</w:t>
-      </w:r>
-    </w:p>
-    <w:p>
-      <w:pPr>
-        <w:pStyle w:val="ListParagraph"/>
-        <w:numPr>
-          <w:ilvl w:val="0"/>
-          <w:numId w:val="16"/>
-        </w:numPr>
-      </w:pPr>
-      <w:r>
-        <w:t>Brugeren vælger ”Ændre Tidsplan”.</w:t>
-      </w:r>
-    </w:p>
-    <w:p>
-      <w:pPr>
-        <w:pStyle w:val="ListParagraph"/>
-        <w:numPr>
-          <w:ilvl w:val="0"/>
-          <w:numId w:val="16"/>
-        </w:numPr>
-      </w:pPr>
-      <w:r>
-        <w:t>Brugeren vælger enheden hvis tidsplan skal ændres.</w:t>
-      </w:r>
-    </w:p>
-    <w:p>
-      <w:pPr>
-        <w:pStyle w:val="ListParagraph"/>
-      </w:pPr>
-      <w:r>
-        <w:t>[Udvidelse 1: Brugeren vælger et rum.]</w:t>
-      </w:r>
-    </w:p>
-    <w:p>
-      <w:pPr>
-        <w:pStyle w:val="ListParagraph"/>
-        <w:numPr>
-          <w:ilvl w:val="0"/>
-          <w:numId w:val="16"/>
-        </w:numPr>
-      </w:pPr>
-      <w:r>
-        <w:t>Brugeren vælger et klokkeslæt som starttidspunkt.</w:t>
-      </w:r>
-    </w:p>
-    <w:p>
-      <w:pPr>
-        <w:pStyle w:val="ListParagraph"/>
-        <w:numPr>
-          <w:ilvl w:val="0"/>
-          <w:numId w:val="16"/>
-        </w:numPr>
-      </w:pPr>
-      <w:r>
-        <w:t>Brugeren vælger et klokkeslæt som sluttidspunkt.</w:t>
-      </w:r>
-    </w:p>
-    <w:p>
-      <w:pPr>
-        <w:pStyle w:val="ListParagraph"/>
-      </w:pPr>
-      <w:r>
-        <w:t>[Udvidelse 2: Brugeren vælger et klokkeslæt før det valgte starttidspunkt.]</w:t>
-      </w:r>
-    </w:p>
-    <w:p>
-      <w:pPr>
-        <w:pStyle w:val="ListParagraph"/>
-        <w:numPr>
-          <w:ilvl w:val="0"/>
-          <w:numId w:val="16"/>
-        </w:numPr>
-      </w:pPr>
-      <w:r>
-        <w:t>Brugeren vælger hvilke ugedage planen skal være aktiv.</w:t>
-      </w:r>
-    </w:p>
-    <w:p>
-      <w:pPr>
-        <w:pStyle w:val="ListParagraph"/>
-        <w:numPr>
-          <w:ilvl w:val="0"/>
-          <w:numId w:val="16"/>
-        </w:numPr>
-      </w:pPr>
-      <w:r>
-        <w:t>Brugeren trykker OK.</w:t>
-      </w:r>
-    </w:p>
-    <w:p>
-      <w:pPr>
-        <w:pStyle w:val="ListParagraph"/>
-      </w:pPr>
-      <w:r>
-        <w:t>[Udvidelse 3: Brugeren annullerer planen.]</w:t>
-      </w:r>
-    </w:p>
-    <w:p>
-      <w:pPr>
-        <w:pStyle w:val="ListParagraph"/>
-        <w:numPr>
-          <w:ilvl w:val="0"/>
-          <w:numId w:val="16"/>
-        </w:numPr>
-      </w:pPr>
-      <w:r>
-        <w:t>Computer Software viser godkendt.</w:t>
-      </w:r>
-    </w:p>
-    <w:p>
-      <w:pPr>
-        <w:pStyle w:val="ListParagraph"/>
-        <w:numPr>
-          <w:ilvl w:val="0"/>
-          <w:numId w:val="16"/>
-        </w:numPr>
-      </w:pPr>
-      <w:r>
-        <w:t>Indtastningsvinduet lukker.</w:t>
-      </w:r>
-    </w:p>
-    <w:p>
-      <w:pPr>
-        <w:rPr>
-          <w:b/>
-        </w:rPr>
-      </w:pPr>
-      <w:r>
-        <w:rPr>
-          <w:b/>
-          <w:bCs/>
-        </w:rPr>
-        <w:t>Udvidelser:</w:t>
-      </w:r>
-    </w:p>
-    <w:p>
-      <w:r>
-        <w:t>[Udvidelse 1: Brugeren vælger et rum.]</w:t>
-      </w:r>
-    </w:p>
-    <w:p>
-      <w:pPr>
-        <w:pStyle w:val="ListParagraph"/>
-        <w:numPr>
-          <w:ilvl w:val="0"/>
-          <w:numId w:val="19"/>
-        </w:numPr>
-      </w:pPr>
-      <w:r>
-        <w:t>Brugeren vælger hvilket klokkeslæt alle enheder i rummet skal tænde.</w:t>
-      </w:r>
-    </w:p>
-    <w:p>
-      <w:pPr>
-        <w:pStyle w:val="ListParagraph"/>
-        <w:numPr>
-          <w:ilvl w:val="0"/>
-          <w:numId w:val="19"/>
-        </w:numPr>
-      </w:pPr>
-      <w:r>
-        <w:t>Brugeren vælger hvilket klokkeslæt alle enheder i rummet skal slukke.</w:t>
-      </w:r>
-    </w:p>
-    <w:p>
-      <w:pPr>
-        <w:pStyle w:val="ListParagraph"/>
-      </w:pPr>
-      <w:r>
-        <w:t>[Udvidelse 2: Brugeren vælger et klokkeslæt før det valgte starttidspunkt.]</w:t>
-      </w:r>
-    </w:p>
-    <w:p>
-      <w:pPr>
-        <w:pStyle w:val="ListParagraph"/>
-        <w:numPr>
-          <w:ilvl w:val="0"/>
-          <w:numId w:val="19"/>
-        </w:numPr>
-      </w:pPr>
-      <w:r>
-        <w:t>Brugeren vælger hvilke ugedage planen skal være aktiv.</w:t>
-      </w:r>
-    </w:p>
-    <w:p>
-      <w:pPr>
-        <w:pStyle w:val="ListParagraph"/>
-        <w:numPr>
-          <w:ilvl w:val="0"/>
-          <w:numId w:val="19"/>
-        </w:numPr>
-      </w:pPr>
-      <w:r>
-        <w:t>Fortsæt fra punkt 6.</w:t>
-      </w:r>
-    </w:p>
-    <w:p>
-      <w:r>
-        <w:t>[Udvidelse 2: Brugeren vælger et klokkeslæt før det valgte starttidspunkt.]</w:t>
-      </w:r>
-    </w:p>
-    <w:p>
-      <w:pPr>
-        <w:pStyle w:val="ListParagraph"/>
-        <w:numPr>
-          <w:ilvl w:val="0"/>
-          <w:numId w:val="17"/>
-        </w:numPr>
-      </w:pPr>
-      <w:r>
-        <w:t>Computer viser en fejl</w:t>
-      </w:r>
-      <w:r>
-        <w:t>meddelelse</w:t>
-      </w:r>
-      <w:r>
-        <w:t>.</w:t>
-      </w:r>
-    </w:p>
-    <w:p>
-      <w:pPr>
-        <w:pStyle w:val="ListParagraph"/>
-        <w:numPr>
-          <w:ilvl w:val="0"/>
-          <w:numId w:val="17"/>
-        </w:numPr>
-      </w:pPr>
-      <w:r>
-        <w:t>Fortsæt fra punkt 4.</w:t>
-      </w:r>
-    </w:p>
-    <w:p>
-      <w:r>
-        <w:t>[Udvidelse 3: Brugeren annullerer planen.]</w:t>
-      </w:r>
-    </w:p>
-    <w:p>
-      <w:pPr>
-        <w:pStyle w:val="ListParagraph"/>
-        <w:numPr>
-          <w:ilvl w:val="0"/>
-          <w:numId w:val="18"/>
-        </w:numPr>
-      </w:pPr>
-      <w:r>
-        <w:t>Gå til punkt 8.</w:t>
-      </w:r>
-    </w:p>
-    <w:p>
-      <w:pPr>
-        <w:pStyle w:val="Heading2"/>
-        <w:numPr>
-          <w:ilvl w:val="0"/>
-          <w:numId w:val="0"/>
-        </w:numPr>
         <w:ind w:left="576" w:hanging="576"/>
       </w:pPr>
-      <w:bookmarkStart w:id="23" w:name="_Toc447024047"/>
-      <w:bookmarkStart w:id="24" w:name="_Toc447444143"/>
-      <w:r>
-        <w:lastRenderedPageBreak/>
+      <w:bookmarkStart w:id="24" w:name="_Toc447024047"/>
+      <w:bookmarkStart w:id="25" w:name="_Toc447444143"/>
+      <w:r>
         <w:t>Use Case 7: Kør simulering.</w:t>
       </w:r>
-      <w:bookmarkEnd w:id="23"/>
       <w:bookmarkEnd w:id="24"/>
+      <w:bookmarkEnd w:id="25"/>
     </w:p>
     <w:p>
       <w:r>
@@ -4188,14 +4386,14 @@
       <w:pPr>
         <w:pStyle w:val="Heading1"/>
       </w:pPr>
-      <w:bookmarkStart w:id="25" w:name="_Toc447024048"/>
-      <w:bookmarkStart w:id="26" w:name="_Toc447444144"/>
+      <w:bookmarkStart w:id="26" w:name="_Toc447024048"/>
+      <w:bookmarkStart w:id="27" w:name="_Toc447444144"/>
       <w:r>
         <w:lastRenderedPageBreak/>
         <w:t>Yderlige tekniske krav</w:t>
       </w:r>
-      <w:bookmarkEnd w:id="25"/>
       <w:bookmarkEnd w:id="26"/>
+      <w:bookmarkEnd w:id="27"/>
     </w:p>
     <w:p>
       <w:pPr>
@@ -4508,8 +4706,6 @@
       <w:r>
         <w:t>.</w:t>
       </w:r>
-      <w:bookmarkStart w:id="27" w:name="_GoBack"/>
-      <w:bookmarkEnd w:id="27"/>
     </w:p>
     <w:p>
       <w:pPr>
@@ -4530,8 +4726,8 @@
 </file>
 
 <file path=word/numbering.xml><?xml version="1.0" encoding="utf-8"?>
-<w:numbering xmlns:wpc="http://schemas.microsoft.com/office/word/2010/wordprocessingCanvas" xmlns:mc="http://schemas.openxmlformats.org/markup-compatibility/2006" xmlns:o="urn:schemas-microsoft-com:office:office" xmlns:r="http://schemas.openxmlformats.org/officeDocument/2006/relationships" xmlns:m="http://schemas.openxmlformats.org/officeDocument/2006/math" xmlns:v="urn:schemas-microsoft-com:vml" xmlns:wp14="http://schemas.microsoft.com/office/word/2010/wordprocessingDrawing" xmlns:wp="http://schemas.openxmlformats.org/drawingml/2006/wordprocessingDrawing" xmlns:w10="urn:schemas-microsoft-com:office:word" xmlns:w="http://schemas.openxmlformats.org/wordprocessingml/2006/main" xmlns:w14="http://schemas.microsoft.com/office/word/2010/wordml" xmlns:w15="http://schemas.microsoft.com/office/word/2012/wordml" xmlns:wpg="http://schemas.microsoft.com/office/word/2010/wordprocessingGroup" xmlns:wpi="http://schemas.microsoft.com/office/word/2010/wordprocessingInk" xmlns:wne="http://schemas.microsoft.com/office/word/2006/wordml" xmlns:wps="http://schemas.microsoft.com/office/word/2010/wordprocessingShape" mc:Ignorable="w14 w15 wp14">
-  <w:abstractNum w:abstractNumId="0">
+<w:numbering xmlns:wpc="http://schemas.microsoft.com/office/word/2010/wordprocessingCanvas" xmlns:cx="http://schemas.microsoft.com/office/drawing/2014/chartex" xmlns:cx1="http://schemas.microsoft.com/office/drawing/2015/9/8/chartex" xmlns:mc="http://schemas.openxmlformats.org/markup-compatibility/2006" xmlns:o="urn:schemas-microsoft-com:office:office" xmlns:r="http://schemas.openxmlformats.org/officeDocument/2006/relationships" xmlns:m="http://schemas.openxmlformats.org/officeDocument/2006/math" xmlns:v="urn:schemas-microsoft-com:vml" xmlns:wp14="http://schemas.microsoft.com/office/word/2010/wordprocessingDrawing" xmlns:wp="http://schemas.openxmlformats.org/drawingml/2006/wordprocessingDrawing" xmlns:w10="urn:schemas-microsoft-com:office:word" xmlns:w="http://schemas.openxmlformats.org/wordprocessingml/2006/main" xmlns:w14="http://schemas.microsoft.com/office/word/2010/wordml" xmlns:w15="http://schemas.microsoft.com/office/word/2012/wordml" xmlns:w16se="http://schemas.microsoft.com/office/word/2015/wordml/symex" xmlns:wpg="http://schemas.microsoft.com/office/word/2010/wordprocessingGroup" xmlns:wpi="http://schemas.microsoft.com/office/word/2010/wordprocessingInk" xmlns:wne="http://schemas.microsoft.com/office/word/2006/wordml" xmlns:wps="http://schemas.microsoft.com/office/word/2010/wordprocessingShape" mc:Ignorable="w14 w15 w16se wp14">
+  <w:abstractNum w:abstractNumId="0" w15:restartNumberingAfterBreak="0">
     <w:nsid w:val="00D92ACC"/>
     <w:multiLevelType w:val="hybridMultilevel"/>
     <w:tmpl w:val="9364EB36"/>
@@ -4620,7 +4816,96 @@
       </w:pPr>
     </w:lvl>
   </w:abstractNum>
-  <w:abstractNum w:abstractNumId="1">
+  <w:abstractNum w:abstractNumId="1" w15:restartNumberingAfterBreak="0">
+    <w:nsid w:val="025E738C"/>
+    <w:multiLevelType w:val="hybridMultilevel"/>
+    <w:tmpl w:val="F02C8432"/>
+    <w:lvl w:ilvl="0" w:tplc="0409000F">
+      <w:start w:val="1"/>
+      <w:numFmt w:val="decimal"/>
+      <w:lvlText w:val="%1."/>
+      <w:lvlJc w:val="left"/>
+      <w:pPr>
+        <w:ind w:left="720" w:hanging="360"/>
+      </w:pPr>
+      <w:rPr>
+        <w:rFonts w:hint="default"/>
+      </w:rPr>
+    </w:lvl>
+    <w:lvl w:ilvl="1" w:tplc="04090019" w:tentative="1">
+      <w:start w:val="1"/>
+      <w:numFmt w:val="lowerLetter"/>
+      <w:lvlText w:val="%2."/>
+      <w:lvlJc w:val="left"/>
+      <w:pPr>
+        <w:ind w:left="1440" w:hanging="360"/>
+      </w:pPr>
+    </w:lvl>
+    <w:lvl w:ilvl="2" w:tplc="0409001B" w:tentative="1">
+      <w:start w:val="1"/>
+      <w:numFmt w:val="lowerRoman"/>
+      <w:lvlText w:val="%3."/>
+      <w:lvlJc w:val="right"/>
+      <w:pPr>
+        <w:ind w:left="2160" w:hanging="180"/>
+      </w:pPr>
+    </w:lvl>
+    <w:lvl w:ilvl="3" w:tplc="0409000F" w:tentative="1">
+      <w:start w:val="1"/>
+      <w:numFmt w:val="decimal"/>
+      <w:lvlText w:val="%4."/>
+      <w:lvlJc w:val="left"/>
+      <w:pPr>
+        <w:ind w:left="2880" w:hanging="360"/>
+      </w:pPr>
+    </w:lvl>
+    <w:lvl w:ilvl="4" w:tplc="04090019" w:tentative="1">
+      <w:start w:val="1"/>
+      <w:numFmt w:val="lowerLetter"/>
+      <w:lvlText w:val="%5."/>
+      <w:lvlJc w:val="left"/>
+      <w:pPr>
+        <w:ind w:left="3600" w:hanging="360"/>
+      </w:pPr>
+    </w:lvl>
+    <w:lvl w:ilvl="5" w:tplc="0409001B" w:tentative="1">
+      <w:start w:val="1"/>
+      <w:numFmt w:val="lowerRoman"/>
+      <w:lvlText w:val="%6."/>
+      <w:lvlJc w:val="right"/>
+      <w:pPr>
+        <w:ind w:left="4320" w:hanging="180"/>
+      </w:pPr>
+    </w:lvl>
+    <w:lvl w:ilvl="6" w:tplc="0409000F" w:tentative="1">
+      <w:start w:val="1"/>
+      <w:numFmt w:val="decimal"/>
+      <w:lvlText w:val="%7."/>
+      <w:lvlJc w:val="left"/>
+      <w:pPr>
+        <w:ind w:left="5040" w:hanging="360"/>
+      </w:pPr>
+    </w:lvl>
+    <w:lvl w:ilvl="7" w:tplc="04090019" w:tentative="1">
+      <w:start w:val="1"/>
+      <w:numFmt w:val="lowerLetter"/>
+      <w:lvlText w:val="%8."/>
+      <w:lvlJc w:val="left"/>
+      <w:pPr>
+        <w:ind w:left="5760" w:hanging="360"/>
+      </w:pPr>
+    </w:lvl>
+    <w:lvl w:ilvl="8" w:tplc="0409001B" w:tentative="1">
+      <w:start w:val="1"/>
+      <w:numFmt w:val="lowerRoman"/>
+      <w:lvlText w:val="%9."/>
+      <w:lvlJc w:val="right"/>
+      <w:pPr>
+        <w:ind w:left="6480" w:hanging="180"/>
+      </w:pPr>
+    </w:lvl>
+  </w:abstractNum>
+  <w:abstractNum w:abstractNumId="2" w15:restartNumberingAfterBreak="0">
     <w:nsid w:val="048522B2"/>
     <w:multiLevelType w:val="hybridMultilevel"/>
     <w:tmpl w:val="0B16BAFE"/>
@@ -4709,7 +4994,7 @@
       </w:pPr>
     </w:lvl>
   </w:abstractNum>
-  <w:abstractNum w:abstractNumId="2">
+  <w:abstractNum w:abstractNumId="3" w15:restartNumberingAfterBreak="0">
     <w:nsid w:val="04F974BE"/>
     <w:multiLevelType w:val="hybridMultilevel"/>
     <w:tmpl w:val="7E1EA242"/>
@@ -4798,7 +5083,7 @@
       </w:pPr>
     </w:lvl>
   </w:abstractNum>
-  <w:abstractNum w:abstractNumId="3">
+  <w:abstractNum w:abstractNumId="4" w15:restartNumberingAfterBreak="0">
     <w:nsid w:val="0504140E"/>
     <w:multiLevelType w:val="hybridMultilevel"/>
     <w:tmpl w:val="14765F04"/>
@@ -4887,7 +5172,96 @@
       </w:pPr>
     </w:lvl>
   </w:abstractNum>
-  <w:abstractNum w:abstractNumId="4">
+  <w:abstractNum w:abstractNumId="5" w15:restartNumberingAfterBreak="0">
+    <w:nsid w:val="060A5553"/>
+    <w:multiLevelType w:val="hybridMultilevel"/>
+    <w:tmpl w:val="EBC2259E"/>
+    <w:lvl w:ilvl="0" w:tplc="0409000F">
+      <w:start w:val="1"/>
+      <w:numFmt w:val="decimal"/>
+      <w:lvlText w:val="%1."/>
+      <w:lvlJc w:val="left"/>
+      <w:pPr>
+        <w:ind w:left="720" w:hanging="360"/>
+      </w:pPr>
+      <w:rPr>
+        <w:rFonts w:hint="default"/>
+      </w:rPr>
+    </w:lvl>
+    <w:lvl w:ilvl="1" w:tplc="04090019" w:tentative="1">
+      <w:start w:val="1"/>
+      <w:numFmt w:val="lowerLetter"/>
+      <w:lvlText w:val="%2."/>
+      <w:lvlJc w:val="left"/>
+      <w:pPr>
+        <w:ind w:left="1440" w:hanging="360"/>
+      </w:pPr>
+    </w:lvl>
+    <w:lvl w:ilvl="2" w:tplc="0409001B" w:tentative="1">
+      <w:start w:val="1"/>
+      <w:numFmt w:val="lowerRoman"/>
+      <w:lvlText w:val="%3."/>
+      <w:lvlJc w:val="right"/>
+      <w:pPr>
+        <w:ind w:left="2160" w:hanging="180"/>
+      </w:pPr>
+    </w:lvl>
+    <w:lvl w:ilvl="3" w:tplc="0409000F" w:tentative="1">
+      <w:start w:val="1"/>
+      <w:numFmt w:val="decimal"/>
+      <w:lvlText w:val="%4."/>
+      <w:lvlJc w:val="left"/>
+      <w:pPr>
+        <w:ind w:left="2880" w:hanging="360"/>
+      </w:pPr>
+    </w:lvl>
+    <w:lvl w:ilvl="4" w:tplc="04090019" w:tentative="1">
+      <w:start w:val="1"/>
+      <w:numFmt w:val="lowerLetter"/>
+      <w:lvlText w:val="%5."/>
+      <w:lvlJc w:val="left"/>
+      <w:pPr>
+        <w:ind w:left="3600" w:hanging="360"/>
+      </w:pPr>
+    </w:lvl>
+    <w:lvl w:ilvl="5" w:tplc="0409001B" w:tentative="1">
+      <w:start w:val="1"/>
+      <w:numFmt w:val="lowerRoman"/>
+      <w:lvlText w:val="%6."/>
+      <w:lvlJc w:val="right"/>
+      <w:pPr>
+        <w:ind w:left="4320" w:hanging="180"/>
+      </w:pPr>
+    </w:lvl>
+    <w:lvl w:ilvl="6" w:tplc="0409000F" w:tentative="1">
+      <w:start w:val="1"/>
+      <w:numFmt w:val="decimal"/>
+      <w:lvlText w:val="%7."/>
+      <w:lvlJc w:val="left"/>
+      <w:pPr>
+        <w:ind w:left="5040" w:hanging="360"/>
+      </w:pPr>
+    </w:lvl>
+    <w:lvl w:ilvl="7" w:tplc="04090019" w:tentative="1">
+      <w:start w:val="1"/>
+      <w:numFmt w:val="lowerLetter"/>
+      <w:lvlText w:val="%8."/>
+      <w:lvlJc w:val="left"/>
+      <w:pPr>
+        <w:ind w:left="5760" w:hanging="360"/>
+      </w:pPr>
+    </w:lvl>
+    <w:lvl w:ilvl="8" w:tplc="0409001B" w:tentative="1">
+      <w:start w:val="1"/>
+      <w:numFmt w:val="lowerRoman"/>
+      <w:lvlText w:val="%9."/>
+      <w:lvlJc w:val="right"/>
+      <w:pPr>
+        <w:ind w:left="6480" w:hanging="180"/>
+      </w:pPr>
+    </w:lvl>
+  </w:abstractNum>
+  <w:abstractNum w:abstractNumId="6" w15:restartNumberingAfterBreak="0">
     <w:nsid w:val="0E5A3758"/>
     <w:multiLevelType w:val="multilevel"/>
     <w:tmpl w:val="0406001F"/>
@@ -4976,7 +5350,7 @@
       </w:pPr>
     </w:lvl>
   </w:abstractNum>
-  <w:abstractNum w:abstractNumId="5">
+  <w:abstractNum w:abstractNumId="7" w15:restartNumberingAfterBreak="0">
     <w:nsid w:val="14257A08"/>
     <w:multiLevelType w:val="hybridMultilevel"/>
     <w:tmpl w:val="33E68444"/>
@@ -5065,7 +5439,7 @@
       </w:pPr>
     </w:lvl>
   </w:abstractNum>
-  <w:abstractNum w:abstractNumId="6">
+  <w:abstractNum w:abstractNumId="8" w15:restartNumberingAfterBreak="0">
     <w:nsid w:val="14412E98"/>
     <w:multiLevelType w:val="hybridMultilevel"/>
     <w:tmpl w:val="66B0FDEA"/>
@@ -5151,7 +5525,7 @@
       </w:pPr>
     </w:lvl>
   </w:abstractNum>
-  <w:abstractNum w:abstractNumId="7">
+  <w:abstractNum w:abstractNumId="9" w15:restartNumberingAfterBreak="0">
     <w:nsid w:val="14D01516"/>
     <w:multiLevelType w:val="multilevel"/>
     <w:tmpl w:val="0406001F"/>
@@ -5240,7 +5614,7 @@
       </w:pPr>
     </w:lvl>
   </w:abstractNum>
-  <w:abstractNum w:abstractNumId="8">
+  <w:abstractNum w:abstractNumId="10" w15:restartNumberingAfterBreak="0">
     <w:nsid w:val="1DDF3E20"/>
     <w:multiLevelType w:val="hybridMultilevel"/>
     <w:tmpl w:val="66B0FDEA"/>
@@ -5326,7 +5700,7 @@
       </w:pPr>
     </w:lvl>
   </w:abstractNum>
-  <w:abstractNum w:abstractNumId="9">
+  <w:abstractNum w:abstractNumId="11" w15:restartNumberingAfterBreak="0">
     <w:nsid w:val="281722B5"/>
     <w:multiLevelType w:val="hybridMultilevel"/>
     <w:tmpl w:val="3E7C7700"/>
@@ -5415,7 +5789,7 @@
       </w:pPr>
     </w:lvl>
   </w:abstractNum>
-  <w:abstractNum w:abstractNumId="10">
+  <w:abstractNum w:abstractNumId="12" w15:restartNumberingAfterBreak="0">
     <w:nsid w:val="39FC27A3"/>
     <w:multiLevelType w:val="hybridMultilevel"/>
     <w:tmpl w:val="229ACF5C"/>
@@ -5504,7 +5878,7 @@
       </w:pPr>
     </w:lvl>
   </w:abstractNum>
-  <w:abstractNum w:abstractNumId="11">
+  <w:abstractNum w:abstractNumId="13" w15:restartNumberingAfterBreak="0">
     <w:nsid w:val="3E0D4149"/>
     <w:multiLevelType w:val="hybridMultilevel"/>
     <w:tmpl w:val="EB8E28B4"/>
@@ -5590,7 +5964,96 @@
       </w:pPr>
     </w:lvl>
   </w:abstractNum>
-  <w:abstractNum w:abstractNumId="12">
+  <w:abstractNum w:abstractNumId="14" w15:restartNumberingAfterBreak="0">
+    <w:nsid w:val="40A4085B"/>
+    <w:multiLevelType w:val="hybridMultilevel"/>
+    <w:tmpl w:val="220C6E50"/>
+    <w:lvl w:ilvl="0" w:tplc="0409000F">
+      <w:start w:val="1"/>
+      <w:numFmt w:val="decimal"/>
+      <w:lvlText w:val="%1."/>
+      <w:lvlJc w:val="left"/>
+      <w:pPr>
+        <w:ind w:left="720" w:hanging="360"/>
+      </w:pPr>
+      <w:rPr>
+        <w:rFonts w:hint="default"/>
+      </w:rPr>
+    </w:lvl>
+    <w:lvl w:ilvl="1" w:tplc="04090019" w:tentative="1">
+      <w:start w:val="1"/>
+      <w:numFmt w:val="lowerLetter"/>
+      <w:lvlText w:val="%2."/>
+      <w:lvlJc w:val="left"/>
+      <w:pPr>
+        <w:ind w:left="1440" w:hanging="360"/>
+      </w:pPr>
+    </w:lvl>
+    <w:lvl w:ilvl="2" w:tplc="0409001B" w:tentative="1">
+      <w:start w:val="1"/>
+      <w:numFmt w:val="lowerRoman"/>
+      <w:lvlText w:val="%3."/>
+      <w:lvlJc w:val="right"/>
+      <w:pPr>
+        <w:ind w:left="2160" w:hanging="180"/>
+      </w:pPr>
+    </w:lvl>
+    <w:lvl w:ilvl="3" w:tplc="0409000F" w:tentative="1">
+      <w:start w:val="1"/>
+      <w:numFmt w:val="decimal"/>
+      <w:lvlText w:val="%4."/>
+      <w:lvlJc w:val="left"/>
+      <w:pPr>
+        <w:ind w:left="2880" w:hanging="360"/>
+      </w:pPr>
+    </w:lvl>
+    <w:lvl w:ilvl="4" w:tplc="04090019" w:tentative="1">
+      <w:start w:val="1"/>
+      <w:numFmt w:val="lowerLetter"/>
+      <w:lvlText w:val="%5."/>
+      <w:lvlJc w:val="left"/>
+      <w:pPr>
+        <w:ind w:left="3600" w:hanging="360"/>
+      </w:pPr>
+    </w:lvl>
+    <w:lvl w:ilvl="5" w:tplc="0409001B" w:tentative="1">
+      <w:start w:val="1"/>
+      <w:numFmt w:val="lowerRoman"/>
+      <w:lvlText w:val="%6."/>
+      <w:lvlJc w:val="right"/>
+      <w:pPr>
+        <w:ind w:left="4320" w:hanging="180"/>
+      </w:pPr>
+    </w:lvl>
+    <w:lvl w:ilvl="6" w:tplc="0409000F" w:tentative="1">
+      <w:start w:val="1"/>
+      <w:numFmt w:val="decimal"/>
+      <w:lvlText w:val="%7."/>
+      <w:lvlJc w:val="left"/>
+      <w:pPr>
+        <w:ind w:left="5040" w:hanging="360"/>
+      </w:pPr>
+    </w:lvl>
+    <w:lvl w:ilvl="7" w:tplc="04090019" w:tentative="1">
+      <w:start w:val="1"/>
+      <w:numFmt w:val="lowerLetter"/>
+      <w:lvlText w:val="%8."/>
+      <w:lvlJc w:val="left"/>
+      <w:pPr>
+        <w:ind w:left="5760" w:hanging="360"/>
+      </w:pPr>
+    </w:lvl>
+    <w:lvl w:ilvl="8" w:tplc="0409001B" w:tentative="1">
+      <w:start w:val="1"/>
+      <w:numFmt w:val="lowerRoman"/>
+      <w:lvlText w:val="%9."/>
+      <w:lvlJc w:val="right"/>
+      <w:pPr>
+        <w:ind w:left="6480" w:hanging="180"/>
+      </w:pPr>
+    </w:lvl>
+  </w:abstractNum>
+  <w:abstractNum w:abstractNumId="15" w15:restartNumberingAfterBreak="0">
     <w:nsid w:val="42207C73"/>
     <w:multiLevelType w:val="hybridMultilevel"/>
     <w:tmpl w:val="AD6A6C7C"/>
@@ -5679,7 +6142,7 @@
       </w:pPr>
     </w:lvl>
   </w:abstractNum>
-  <w:abstractNum w:abstractNumId="13">
+  <w:abstractNum w:abstractNumId="16" w15:restartNumberingAfterBreak="0">
     <w:nsid w:val="45702527"/>
     <w:multiLevelType w:val="hybridMultilevel"/>
     <w:tmpl w:val="66B0FDEA"/>
@@ -5765,7 +6228,96 @@
       </w:pPr>
     </w:lvl>
   </w:abstractNum>
-  <w:abstractNum w:abstractNumId="14">
+  <w:abstractNum w:abstractNumId="17" w15:restartNumberingAfterBreak="0">
+    <w:nsid w:val="4F2C19D9"/>
+    <w:multiLevelType w:val="hybridMultilevel"/>
+    <w:tmpl w:val="CF7C77D6"/>
+    <w:lvl w:ilvl="0" w:tplc="0409000F">
+      <w:start w:val="1"/>
+      <w:numFmt w:val="decimal"/>
+      <w:lvlText w:val="%1."/>
+      <w:lvlJc w:val="left"/>
+      <w:pPr>
+        <w:ind w:left="720" w:hanging="360"/>
+      </w:pPr>
+      <w:rPr>
+        <w:rFonts w:hint="default"/>
+      </w:rPr>
+    </w:lvl>
+    <w:lvl w:ilvl="1" w:tplc="04090019" w:tentative="1">
+      <w:start w:val="1"/>
+      <w:numFmt w:val="lowerLetter"/>
+      <w:lvlText w:val="%2."/>
+      <w:lvlJc w:val="left"/>
+      <w:pPr>
+        <w:ind w:left="1440" w:hanging="360"/>
+      </w:pPr>
+    </w:lvl>
+    <w:lvl w:ilvl="2" w:tplc="0409001B" w:tentative="1">
+      <w:start w:val="1"/>
+      <w:numFmt w:val="lowerRoman"/>
+      <w:lvlText w:val="%3."/>
+      <w:lvlJc w:val="right"/>
+      <w:pPr>
+        <w:ind w:left="2160" w:hanging="180"/>
+      </w:pPr>
+    </w:lvl>
+    <w:lvl w:ilvl="3" w:tplc="0409000F" w:tentative="1">
+      <w:start w:val="1"/>
+      <w:numFmt w:val="decimal"/>
+      <w:lvlText w:val="%4."/>
+      <w:lvlJc w:val="left"/>
+      <w:pPr>
+        <w:ind w:left="2880" w:hanging="360"/>
+      </w:pPr>
+    </w:lvl>
+    <w:lvl w:ilvl="4" w:tplc="04090019" w:tentative="1">
+      <w:start w:val="1"/>
+      <w:numFmt w:val="lowerLetter"/>
+      <w:lvlText w:val="%5."/>
+      <w:lvlJc w:val="left"/>
+      <w:pPr>
+        <w:ind w:left="3600" w:hanging="360"/>
+      </w:pPr>
+    </w:lvl>
+    <w:lvl w:ilvl="5" w:tplc="0409001B" w:tentative="1">
+      <w:start w:val="1"/>
+      <w:numFmt w:val="lowerRoman"/>
+      <w:lvlText w:val="%6."/>
+      <w:lvlJc w:val="right"/>
+      <w:pPr>
+        <w:ind w:left="4320" w:hanging="180"/>
+      </w:pPr>
+    </w:lvl>
+    <w:lvl w:ilvl="6" w:tplc="0409000F" w:tentative="1">
+      <w:start w:val="1"/>
+      <w:numFmt w:val="decimal"/>
+      <w:lvlText w:val="%7."/>
+      <w:lvlJc w:val="left"/>
+      <w:pPr>
+        <w:ind w:left="5040" w:hanging="360"/>
+      </w:pPr>
+    </w:lvl>
+    <w:lvl w:ilvl="7" w:tplc="04090019" w:tentative="1">
+      <w:start w:val="1"/>
+      <w:numFmt w:val="lowerLetter"/>
+      <w:lvlText w:val="%8."/>
+      <w:lvlJc w:val="left"/>
+      <w:pPr>
+        <w:ind w:left="5760" w:hanging="360"/>
+      </w:pPr>
+    </w:lvl>
+    <w:lvl w:ilvl="8" w:tplc="0409001B" w:tentative="1">
+      <w:start w:val="1"/>
+      <w:numFmt w:val="lowerRoman"/>
+      <w:lvlText w:val="%9."/>
+      <w:lvlJc w:val="right"/>
+      <w:pPr>
+        <w:ind w:left="6480" w:hanging="180"/>
+      </w:pPr>
+    </w:lvl>
+  </w:abstractNum>
+  <w:abstractNum w:abstractNumId="18" w15:restartNumberingAfterBreak="0">
     <w:nsid w:val="59CB7BFC"/>
     <w:multiLevelType w:val="hybridMultilevel"/>
     <w:tmpl w:val="B9AC9072"/>
@@ -5854,7 +6406,7 @@
       </w:pPr>
     </w:lvl>
   </w:abstractNum>
-  <w:abstractNum w:abstractNumId="15">
+  <w:abstractNum w:abstractNumId="19" w15:restartNumberingAfterBreak="0">
     <w:nsid w:val="62581FA6"/>
     <w:multiLevelType w:val="hybridMultilevel"/>
     <w:tmpl w:val="0EF071F0"/>
@@ -5943,7 +6495,7 @@
       </w:pPr>
     </w:lvl>
   </w:abstractNum>
-  <w:abstractNum w:abstractNumId="16">
+  <w:abstractNum w:abstractNumId="20" w15:restartNumberingAfterBreak="0">
     <w:nsid w:val="63E760BF"/>
     <w:multiLevelType w:val="hybridMultilevel"/>
     <w:tmpl w:val="D0FCD924"/>
@@ -6032,7 +6584,7 @@
       </w:pPr>
     </w:lvl>
   </w:abstractNum>
-  <w:abstractNum w:abstractNumId="17">
+  <w:abstractNum w:abstractNumId="21" w15:restartNumberingAfterBreak="0">
     <w:nsid w:val="658C7358"/>
     <w:multiLevelType w:val="hybridMultilevel"/>
     <w:tmpl w:val="42F6699C"/>
@@ -6121,7 +6673,96 @@
       </w:pPr>
     </w:lvl>
   </w:abstractNum>
-  <w:abstractNum w:abstractNumId="18">
+  <w:abstractNum w:abstractNumId="22" w15:restartNumberingAfterBreak="0">
+    <w:nsid w:val="68BF43CB"/>
+    <w:multiLevelType w:val="hybridMultilevel"/>
+    <w:tmpl w:val="9990B944"/>
+    <w:lvl w:ilvl="0" w:tplc="0409000F">
+      <w:start w:val="1"/>
+      <w:numFmt w:val="decimal"/>
+      <w:lvlText w:val="%1."/>
+      <w:lvlJc w:val="left"/>
+      <w:pPr>
+        <w:ind w:left="720" w:hanging="360"/>
+      </w:pPr>
+      <w:rPr>
+        <w:rFonts w:hint="default"/>
+      </w:rPr>
+    </w:lvl>
+    <w:lvl w:ilvl="1" w:tplc="04090019" w:tentative="1">
+      <w:start w:val="1"/>
+      <w:numFmt w:val="lowerLetter"/>
+      <w:lvlText w:val="%2."/>
+      <w:lvlJc w:val="left"/>
+      <w:pPr>
+        <w:ind w:left="1440" w:hanging="360"/>
+      </w:pPr>
+    </w:lvl>
+    <w:lvl w:ilvl="2" w:tplc="0409001B" w:tentative="1">
+      <w:start w:val="1"/>
+      <w:numFmt w:val="lowerRoman"/>
+      <w:lvlText w:val="%3."/>
+      <w:lvlJc w:val="right"/>
+      <w:pPr>
+        <w:ind w:left="2160" w:hanging="180"/>
+      </w:pPr>
+    </w:lvl>
+    <w:lvl w:ilvl="3" w:tplc="0409000F" w:tentative="1">
+      <w:start w:val="1"/>
+      <w:numFmt w:val="decimal"/>
+      <w:lvlText w:val="%4."/>
+      <w:lvlJc w:val="left"/>
+      <w:pPr>
+        <w:ind w:left="2880" w:hanging="360"/>
+      </w:pPr>
+    </w:lvl>
+    <w:lvl w:ilvl="4" w:tplc="04090019" w:tentative="1">
+      <w:start w:val="1"/>
+      <w:numFmt w:val="lowerLetter"/>
+      <w:lvlText w:val="%5."/>
+      <w:lvlJc w:val="left"/>
+      <w:pPr>
+        <w:ind w:left="3600" w:hanging="360"/>
+      </w:pPr>
+    </w:lvl>
+    <w:lvl w:ilvl="5" w:tplc="0409001B" w:tentative="1">
+      <w:start w:val="1"/>
+      <w:numFmt w:val="lowerRoman"/>
+      <w:lvlText w:val="%6."/>
+      <w:lvlJc w:val="right"/>
+      <w:pPr>
+        <w:ind w:left="4320" w:hanging="180"/>
+      </w:pPr>
+    </w:lvl>
+    <w:lvl w:ilvl="6" w:tplc="0409000F" w:tentative="1">
+      <w:start w:val="1"/>
+      <w:numFmt w:val="decimal"/>
+      <w:lvlText w:val="%7."/>
+      <w:lvlJc w:val="left"/>
+      <w:pPr>
+        <w:ind w:left="5040" w:hanging="360"/>
+      </w:pPr>
+    </w:lvl>
+    <w:lvl w:ilvl="7" w:tplc="04090019" w:tentative="1">
+      <w:start w:val="1"/>
+      <w:numFmt w:val="lowerLetter"/>
+      <w:lvlText w:val="%8."/>
+      <w:lvlJc w:val="left"/>
+      <w:pPr>
+        <w:ind w:left="5760" w:hanging="360"/>
+      </w:pPr>
+    </w:lvl>
+    <w:lvl w:ilvl="8" w:tplc="0409001B" w:tentative="1">
+      <w:start w:val="1"/>
+      <w:numFmt w:val="lowerRoman"/>
+      <w:lvlText w:val="%9."/>
+      <w:lvlJc w:val="right"/>
+      <w:pPr>
+        <w:ind w:left="6480" w:hanging="180"/>
+      </w:pPr>
+    </w:lvl>
+  </w:abstractNum>
+  <w:abstractNum w:abstractNumId="23" w15:restartNumberingAfterBreak="0">
     <w:nsid w:val="6BD3417C"/>
     <w:multiLevelType w:val="hybridMultilevel"/>
     <w:tmpl w:val="0F3AA26E"/>
@@ -6210,7 +6851,7 @@
       </w:pPr>
     </w:lvl>
   </w:abstractNum>
-  <w:abstractNum w:abstractNumId="19">
+  <w:abstractNum w:abstractNumId="24" w15:restartNumberingAfterBreak="0">
     <w:nsid w:val="7485750D"/>
     <w:multiLevelType w:val="multilevel"/>
     <w:tmpl w:val="04060025"/>
@@ -6305,7 +6946,7 @@
       </w:pPr>
     </w:lvl>
   </w:abstractNum>
-  <w:abstractNum w:abstractNumId="20">
+  <w:abstractNum w:abstractNumId="25" w15:restartNumberingAfterBreak="0">
     <w:nsid w:val="773F79EE"/>
     <w:multiLevelType w:val="multilevel"/>
     <w:tmpl w:val="32068A5C"/>
@@ -6397,7 +7038,7 @@
       </w:pPr>
     </w:lvl>
   </w:abstractNum>
-  <w:abstractNum w:abstractNumId="21">
+  <w:abstractNum w:abstractNumId="26" w15:restartNumberingAfterBreak="0">
     <w:nsid w:val="77F40D98"/>
     <w:multiLevelType w:val="hybridMultilevel"/>
     <w:tmpl w:val="A5727E18"/>
@@ -6486,7 +7127,7 @@
       </w:pPr>
     </w:lvl>
   </w:abstractNum>
-  <w:abstractNum w:abstractNumId="22">
+  <w:abstractNum w:abstractNumId="27" w15:restartNumberingAfterBreak="0">
     <w:nsid w:val="7B60522F"/>
     <w:multiLevelType w:val="hybridMultilevel"/>
     <w:tmpl w:val="53348834"/>
@@ -6575,7 +7216,96 @@
       </w:pPr>
     </w:lvl>
   </w:abstractNum>
-  <w:abstractNum w:abstractNumId="23">
+  <w:abstractNum w:abstractNumId="28" w15:restartNumberingAfterBreak="0">
+    <w:nsid w:val="7C7313D7"/>
+    <w:multiLevelType w:val="hybridMultilevel"/>
+    <w:tmpl w:val="3EDAB2DA"/>
+    <w:lvl w:ilvl="0" w:tplc="0409000F">
+      <w:start w:val="1"/>
+      <w:numFmt w:val="decimal"/>
+      <w:lvlText w:val="%1."/>
+      <w:lvlJc w:val="left"/>
+      <w:pPr>
+        <w:ind w:left="720" w:hanging="360"/>
+      </w:pPr>
+      <w:rPr>
+        <w:rFonts w:hint="default"/>
+      </w:rPr>
+    </w:lvl>
+    <w:lvl w:ilvl="1" w:tplc="04090019" w:tentative="1">
+      <w:start w:val="1"/>
+      <w:numFmt w:val="lowerLetter"/>
+      <w:lvlText w:val="%2."/>
+      <w:lvlJc w:val="left"/>
+      <w:pPr>
+        <w:ind w:left="1440" w:hanging="360"/>
+      </w:pPr>
+    </w:lvl>
+    <w:lvl w:ilvl="2" w:tplc="0409001B" w:tentative="1">
+      <w:start w:val="1"/>
+      <w:numFmt w:val="lowerRoman"/>
+      <w:lvlText w:val="%3."/>
+      <w:lvlJc w:val="right"/>
+      <w:pPr>
+        <w:ind w:left="2160" w:hanging="180"/>
+      </w:pPr>
+    </w:lvl>
+    <w:lvl w:ilvl="3" w:tplc="0409000F" w:tentative="1">
+      <w:start w:val="1"/>
+      <w:numFmt w:val="decimal"/>
+      <w:lvlText w:val="%4."/>
+      <w:lvlJc w:val="left"/>
+      <w:pPr>
+        <w:ind w:left="2880" w:hanging="360"/>
+      </w:pPr>
+    </w:lvl>
+    <w:lvl w:ilvl="4" w:tplc="04090019" w:tentative="1">
+      <w:start w:val="1"/>
+      <w:numFmt w:val="lowerLetter"/>
+      <w:lvlText w:val="%5."/>
+      <w:lvlJc w:val="left"/>
+      <w:pPr>
+        <w:ind w:left="3600" w:hanging="360"/>
+      </w:pPr>
+    </w:lvl>
+    <w:lvl w:ilvl="5" w:tplc="0409001B" w:tentative="1">
+      <w:start w:val="1"/>
+      <w:numFmt w:val="lowerRoman"/>
+      <w:lvlText w:val="%6."/>
+      <w:lvlJc w:val="right"/>
+      <w:pPr>
+        <w:ind w:left="4320" w:hanging="180"/>
+      </w:pPr>
+    </w:lvl>
+    <w:lvl w:ilvl="6" w:tplc="0409000F" w:tentative="1">
+      <w:start w:val="1"/>
+      <w:numFmt w:val="decimal"/>
+      <w:lvlText w:val="%7."/>
+      <w:lvlJc w:val="left"/>
+      <w:pPr>
+        <w:ind w:left="5040" w:hanging="360"/>
+      </w:pPr>
+    </w:lvl>
+    <w:lvl w:ilvl="7" w:tplc="04090019" w:tentative="1">
+      <w:start w:val="1"/>
+      <w:numFmt w:val="lowerLetter"/>
+      <w:lvlText w:val="%8."/>
+      <w:lvlJc w:val="left"/>
+      <w:pPr>
+        <w:ind w:left="5760" w:hanging="360"/>
+      </w:pPr>
+    </w:lvl>
+    <w:lvl w:ilvl="8" w:tplc="0409001B" w:tentative="1">
+      <w:start w:val="1"/>
+      <w:numFmt w:val="lowerRoman"/>
+      <w:lvlText w:val="%9."/>
+      <w:lvlJc w:val="right"/>
+      <w:pPr>
+        <w:ind w:left="6480" w:hanging="180"/>
+      </w:pPr>
+    </w:lvl>
+  </w:abstractNum>
+  <w:abstractNum w:abstractNumId="29" w15:restartNumberingAfterBreak="0">
     <w:nsid w:val="7DC37BE9"/>
     <w:multiLevelType w:val="multilevel"/>
     <w:tmpl w:val="0406001F"/>
@@ -6665,82 +7395,100 @@
     </w:lvl>
   </w:abstractNum>
   <w:num w:numId="1">
-    <w:abstractNumId w:val="19"/>
+    <w:abstractNumId w:val="24"/>
   </w:num>
   <w:num w:numId="2">
+    <w:abstractNumId w:val="29"/>
+  </w:num>
+  <w:num w:numId="3">
+    <w:abstractNumId w:val="10"/>
+  </w:num>
+  <w:num w:numId="4">
+    <w:abstractNumId w:val="8"/>
+  </w:num>
+  <w:num w:numId="5">
+    <w:abstractNumId w:val="16"/>
+  </w:num>
+  <w:num w:numId="6">
+    <w:abstractNumId w:val="6"/>
+  </w:num>
+  <w:num w:numId="7">
     <w:abstractNumId w:val="23"/>
   </w:num>
-  <w:num w:numId="3">
-    <w:abstractNumId w:val="8"/>
+  <w:num w:numId="8">
+    <w:abstractNumId w:val="18"/>
   </w:num>
-  <w:num w:numId="4">
-    <w:abstractNumId w:val="6"/>
-  </w:num>
-  <w:num w:numId="5">
-    <w:abstractNumId w:val="13"/>
-  </w:num>
-  <w:num w:numId="6">
+  <w:num w:numId="9">
     <w:abstractNumId w:val="4"/>
   </w:num>
-  <w:num w:numId="7">
-    <w:abstractNumId w:val="18"/>
-  </w:num>
-  <w:num w:numId="8">
-    <w:abstractNumId w:val="14"/>
-  </w:num>
-  <w:num w:numId="9">
-    <w:abstractNumId w:val="3"/>
-  </w:num>
   <w:num w:numId="10">
-    <w:abstractNumId w:val="16"/>
+    <w:abstractNumId w:val="20"/>
   </w:num>
   <w:num w:numId="11">
-    <w:abstractNumId w:val="12"/>
+    <w:abstractNumId w:val="15"/>
   </w:num>
   <w:num w:numId="12">
-    <w:abstractNumId w:val="22"/>
+    <w:abstractNumId w:val="27"/>
   </w:num>
   <w:num w:numId="13">
-    <w:abstractNumId w:val="9"/>
+    <w:abstractNumId w:val="11"/>
   </w:num>
   <w:num w:numId="14">
-    <w:abstractNumId w:val="21"/>
+    <w:abstractNumId w:val="26"/>
   </w:num>
   <w:num w:numId="15">
-    <w:abstractNumId w:val="10"/>
+    <w:abstractNumId w:val="12"/>
   </w:num>
   <w:num w:numId="16">
     <w:abstractNumId w:val="0"/>
   </w:num>
   <w:num w:numId="17">
+    <w:abstractNumId w:val="3"/>
+  </w:num>
+  <w:num w:numId="18">
+    <w:abstractNumId w:val="7"/>
+  </w:num>
+  <w:num w:numId="19">
+    <w:abstractNumId w:val="19"/>
+  </w:num>
+  <w:num w:numId="20">
     <w:abstractNumId w:val="2"/>
   </w:num>
-  <w:num w:numId="18">
+  <w:num w:numId="21">
+    <w:abstractNumId w:val="21"/>
+  </w:num>
+  <w:num w:numId="22">
+    <w:abstractNumId w:val="9"/>
+  </w:num>
+  <w:num w:numId="23">
+    <w:abstractNumId w:val="13"/>
+  </w:num>
+  <w:num w:numId="24">
+    <w:abstractNumId w:val="25"/>
+  </w:num>
+  <w:num w:numId="25">
     <w:abstractNumId w:val="5"/>
   </w:num>
-  <w:num w:numId="19">
-    <w:abstractNumId w:val="15"/>
-  </w:num>
-  <w:num w:numId="20">
+  <w:num w:numId="26">
     <w:abstractNumId w:val="1"/>
   </w:num>
-  <w:num w:numId="21">
+  <w:num w:numId="27">
+    <w:abstractNumId w:val="14"/>
+  </w:num>
+  <w:num w:numId="28">
+    <w:abstractNumId w:val="28"/>
+  </w:num>
+  <w:num w:numId="29">
     <w:abstractNumId w:val="17"/>
   </w:num>
-  <w:num w:numId="22">
-    <w:abstractNumId w:val="7"/>
-  </w:num>
-  <w:num w:numId="23">
-    <w:abstractNumId w:val="11"/>
-  </w:num>
-  <w:num w:numId="24">
-    <w:abstractNumId w:val="20"/>
+  <w:num w:numId="30">
+    <w:abstractNumId w:val="22"/>
   </w:num>
 </w:numbering>
 </file>
 
 <file path=word/styles.xml><?xml version="1.0" encoding="utf-8"?>
-<w:styles xmlns:mc="http://schemas.openxmlformats.org/markup-compatibility/2006" xmlns:r="http://schemas.openxmlformats.org/officeDocument/2006/relationships" xmlns:w="http://schemas.openxmlformats.org/wordprocessingml/2006/main" xmlns:w14="http://schemas.microsoft.com/office/word/2010/wordml" xmlns:w15="http://schemas.microsoft.com/office/word/2012/wordml" mc:Ignorable="w14 w15">
+<w:styles xmlns:mc="http://schemas.openxmlformats.org/markup-compatibility/2006" xmlns:r="http://schemas.openxmlformats.org/officeDocument/2006/relationships" xmlns:w="http://schemas.openxmlformats.org/wordprocessingml/2006/main" xmlns:w14="http://schemas.microsoft.com/office/word/2010/wordml" xmlns:w15="http://schemas.microsoft.com/office/word/2012/wordml" xmlns:w16se="http://schemas.microsoft.com/office/word/2015/wordml/symex" mc:Ignorable="w14 w15 w16se">
   <w:docDefaults>
     <w:rPrDefault>
       <w:rPr>
@@ -7703,13 +8451,6 @@
     <w:tblPr>
       <w:tblStyleRowBandSize w:val="1"/>
       <w:tblStyleColBandSize w:val="1"/>
-      <w:tblInd w:w="0" w:type="dxa"/>
-      <w:tblCellMar>
-        <w:top w:w="0" w:type="dxa"/>
-        <w:left w:w="108" w:type="dxa"/>
-        <w:bottom w:w="0" w:type="dxa"/>
-        <w:right w:w="108" w:type="dxa"/>
-      </w:tblCellMar>
     </w:tblPr>
     <w:tblStylePr w:type="firstRow">
       <w:rPr>

</xml_diff>

<commit_message>
Yes. Noget er gjort.
</commit_message>
<xml_diff>
--- a/Versioner/1.6_Til_Accepttest/Krav specifikation.docx
+++ b/Versioner/1.6_Til_Accepttest/Krav specifikation.docx
@@ -1,10 +1,10 @@
 
 <file path=word/document.xml><?xml version="1.0" encoding="utf-8"?>
-<w:document xmlns:wpc="http://schemas.microsoft.com/office/word/2010/wordprocessingCanvas" xmlns:mc="http://schemas.openxmlformats.org/markup-compatibility/2006" xmlns:o="urn:schemas-microsoft-com:office:office" xmlns:r="http://schemas.openxmlformats.org/officeDocument/2006/relationships" xmlns:m="http://schemas.openxmlformats.org/officeDocument/2006/math" xmlns:v="urn:schemas-microsoft-com:vml" xmlns:wp14="http://schemas.microsoft.com/office/word/2010/wordprocessingDrawing" xmlns:wp="http://schemas.openxmlformats.org/drawingml/2006/wordprocessingDrawing" xmlns:w10="urn:schemas-microsoft-com:office:word" xmlns:w="http://schemas.openxmlformats.org/wordprocessingml/2006/main" xmlns:w14="http://schemas.microsoft.com/office/word/2010/wordml" xmlns:w15="http://schemas.microsoft.com/office/word/2012/wordml" xmlns:wpg="http://schemas.microsoft.com/office/word/2010/wordprocessingGroup" xmlns:wpi="http://schemas.microsoft.com/office/word/2010/wordprocessingInk" xmlns:wne="http://schemas.microsoft.com/office/word/2006/wordml" xmlns:wps="http://schemas.microsoft.com/office/word/2010/wordprocessingShape" mc:Ignorable="w14 w15 wp14">
+<w:document xmlns:wpc="http://schemas.microsoft.com/office/word/2010/wordprocessingCanvas" xmlns:cx="http://schemas.microsoft.com/office/drawing/2014/chartex" xmlns:cx1="http://schemas.microsoft.com/office/drawing/2015/9/8/chartex" xmlns:mc="http://schemas.openxmlformats.org/markup-compatibility/2006" xmlns:o="urn:schemas-microsoft-com:office:office" xmlns:r="http://schemas.openxmlformats.org/officeDocument/2006/relationships" xmlns:m="http://schemas.openxmlformats.org/officeDocument/2006/math" xmlns:v="urn:schemas-microsoft-com:vml" xmlns:wp14="http://schemas.microsoft.com/office/word/2010/wordprocessingDrawing" xmlns:wp="http://schemas.openxmlformats.org/drawingml/2006/wordprocessingDrawing" xmlns:w10="urn:schemas-microsoft-com:office:word" xmlns:w="http://schemas.openxmlformats.org/wordprocessingml/2006/main" xmlns:w14="http://schemas.microsoft.com/office/word/2010/wordml" xmlns:w15="http://schemas.microsoft.com/office/word/2012/wordml" xmlns:w16se="http://schemas.microsoft.com/office/word/2015/wordml/symex" xmlns:wpg="http://schemas.microsoft.com/office/word/2010/wordprocessingGroup" xmlns:wpi="http://schemas.microsoft.com/office/word/2010/wordprocessingInk" xmlns:wne="http://schemas.microsoft.com/office/word/2006/wordml" xmlns:wps="http://schemas.microsoft.com/office/word/2010/wordprocessingShape" mc:Ignorable="w14 w15 w16se wp14">
   <w:body>
     <w:p>
       <w:pPr>
-        <w:pStyle w:val="Titel"/>
+        <w:pStyle w:val="Title"/>
         <w:rPr>
           <w:rFonts w:eastAsiaTheme="minorHAnsi"/>
         </w:rPr>
@@ -40,7 +40,7 @@
       <w:sdtContent>
         <w:p>
           <w:pPr>
-            <w:pStyle w:val="Overskrift"/>
+            <w:pStyle w:val="TOCHeading"/>
             <w:numPr>
               <w:ilvl w:val="0"/>
               <w:numId w:val="0"/>
@@ -53,7 +53,7 @@
         </w:p>
         <w:p>
           <w:pPr>
-            <w:pStyle w:val="Indholdsfortegnelse1"/>
+            <w:pStyle w:val="TOC1"/>
             <w:tabs>
               <w:tab w:val="left" w:pos="440"/>
               <w:tab w:val="right" w:leader="dot" w:pos="9016"/>
@@ -148,7 +148,7 @@
         </w:p>
         <w:p>
           <w:pPr>
-            <w:pStyle w:val="Indholdsfortegnelse2"/>
+            <w:pStyle w:val="TOC2"/>
             <w:tabs>
               <w:tab w:val="left" w:pos="880"/>
               <w:tab w:val="right" w:leader="dot" w:pos="9016"/>
@@ -234,7 +234,7 @@
         </w:p>
         <w:p>
           <w:pPr>
-            <w:pStyle w:val="Indholdsfortegnelse2"/>
+            <w:pStyle w:val="TOC2"/>
             <w:tabs>
               <w:tab w:val="left" w:pos="880"/>
               <w:tab w:val="right" w:leader="dot" w:pos="9016"/>
@@ -320,7 +320,7 @@
         </w:p>
         <w:p>
           <w:pPr>
-            <w:pStyle w:val="Indholdsfortegnelse2"/>
+            <w:pStyle w:val="TOC2"/>
             <w:tabs>
               <w:tab w:val="left" w:pos="880"/>
               <w:tab w:val="right" w:leader="dot" w:pos="9016"/>
@@ -406,7 +406,7 @@
         </w:p>
         <w:p>
           <w:pPr>
-            <w:pStyle w:val="Indholdsfortegnelse1"/>
+            <w:pStyle w:val="TOC1"/>
             <w:tabs>
               <w:tab w:val="left" w:pos="440"/>
               <w:tab w:val="right" w:leader="dot" w:pos="9016"/>
@@ -492,7 +492,7 @@
         </w:p>
         <w:p>
           <w:pPr>
-            <w:pStyle w:val="Indholdsfortegnelse2"/>
+            <w:pStyle w:val="TOC2"/>
             <w:tabs>
               <w:tab w:val="left" w:pos="880"/>
               <w:tab w:val="right" w:leader="dot" w:pos="9016"/>
@@ -578,7 +578,7 @@
         </w:p>
         <w:p>
           <w:pPr>
-            <w:pStyle w:val="Indholdsfortegnelse2"/>
+            <w:pStyle w:val="TOC2"/>
             <w:tabs>
               <w:tab w:val="right" w:leader="dot" w:pos="9016"/>
             </w:tabs>
@@ -648,7 +648,7 @@
         </w:p>
         <w:p>
           <w:pPr>
-            <w:pStyle w:val="Indholdsfortegnelse2"/>
+            <w:pStyle w:val="TOC2"/>
             <w:tabs>
               <w:tab w:val="right" w:leader="dot" w:pos="9016"/>
             </w:tabs>
@@ -718,7 +718,7 @@
         </w:p>
         <w:p>
           <w:pPr>
-            <w:pStyle w:val="Indholdsfortegnelse2"/>
+            <w:pStyle w:val="TOC2"/>
             <w:tabs>
               <w:tab w:val="right" w:leader="dot" w:pos="9016"/>
             </w:tabs>
@@ -788,7 +788,7 @@
         </w:p>
         <w:p>
           <w:pPr>
-            <w:pStyle w:val="Indholdsfortegnelse2"/>
+            <w:pStyle w:val="TOC2"/>
             <w:tabs>
               <w:tab w:val="right" w:leader="dot" w:pos="9016"/>
             </w:tabs>
@@ -858,7 +858,7 @@
         </w:p>
         <w:p>
           <w:pPr>
-            <w:pStyle w:val="Indholdsfortegnelse2"/>
+            <w:pStyle w:val="TOC2"/>
             <w:tabs>
               <w:tab w:val="right" w:leader="dot" w:pos="9016"/>
             </w:tabs>
@@ -928,7 +928,7 @@
         </w:p>
         <w:p>
           <w:pPr>
-            <w:pStyle w:val="Indholdsfortegnelse2"/>
+            <w:pStyle w:val="TOC2"/>
             <w:tabs>
               <w:tab w:val="right" w:leader="dot" w:pos="9016"/>
             </w:tabs>
@@ -998,7 +998,7 @@
         </w:p>
         <w:p>
           <w:pPr>
-            <w:pStyle w:val="Indholdsfortegnelse2"/>
+            <w:pStyle w:val="TOC2"/>
             <w:tabs>
               <w:tab w:val="right" w:leader="dot" w:pos="9016"/>
             </w:tabs>
@@ -1068,7 +1068,7 @@
         </w:p>
         <w:p>
           <w:pPr>
-            <w:pStyle w:val="Indholdsfortegnelse1"/>
+            <w:pStyle w:val="TOC1"/>
             <w:tabs>
               <w:tab w:val="left" w:pos="440"/>
               <w:tab w:val="right" w:leader="dot" w:pos="9016"/>
@@ -1186,7 +1186,7 @@
     </w:p>
     <w:p>
       <w:pPr>
-        <w:pStyle w:val="Overskrift1"/>
+        <w:pStyle w:val="Heading1"/>
       </w:pPr>
       <w:bookmarkStart w:id="0" w:name="_Toc447444131"/>
       <w:r>
@@ -1226,7 +1226,7 @@
     </w:p>
     <w:p>
       <w:pPr>
-        <w:pStyle w:val="Overskrift2"/>
+        <w:pStyle w:val="Heading2"/>
       </w:pPr>
       <w:bookmarkStart w:id="1" w:name="_Toc447444132"/>
       <w:r>
@@ -1244,7 +1244,7 @@
       <w:r>
         <w:rPr>
           <w:noProof/>
-          <w:lang w:eastAsia="da-DK"/>
+          <w:lang w:val="en-US"/>
         </w:rPr>
         <w:drawing>
           <wp:inline distT="0" distB="0" distL="0" distR="0" wp14:anchorId="400F4744" wp14:editId="6E5CEFEC">
@@ -1285,17 +1285,27 @@
     </w:p>
     <w:p>
       <w:pPr>
-        <w:pStyle w:val="Billedtekst"/>
+        <w:pStyle w:val="Caption"/>
       </w:pPr>
       <w:bookmarkStart w:id="2" w:name="_Ref445840314"/>
       <w:r>
         <w:t xml:space="preserve">Diagram </w:t>
       </w:r>
-      <w:fldSimple w:instr=" SEQ Diagram \* ARABIC ">
-        <w:r>
-          <w:t>1</w:t>
-        </w:r>
-      </w:fldSimple>
+      <w:r>
+        <w:fldChar w:fldCharType="begin"/>
+      </w:r>
+      <w:r>
+        <w:instrText xml:space="preserve"> SEQ Diagram \* ARABIC </w:instrText>
+      </w:r>
+      <w:r>
+        <w:fldChar w:fldCharType="separate"/>
+      </w:r>
+      <w:r>
+        <w:t>1</w:t>
+      </w:r>
+      <w:r>
+        <w:fldChar w:fldCharType="end"/>
+      </w:r>
       <w:bookmarkEnd w:id="2"/>
       <w:r>
         <w:t xml:space="preserve"> - Aktør – Kontekst diagram</w:t>
@@ -1303,7 +1313,7 @@
     </w:p>
     <w:p>
       <w:pPr>
-        <w:pStyle w:val="Overskrift2"/>
+        <w:pStyle w:val="Heading2"/>
       </w:pPr>
       <w:bookmarkStart w:id="3" w:name="_Toc447444133"/>
       <w:r>
@@ -1313,7 +1323,7 @@
     </w:p>
     <w:tbl>
       <w:tblPr>
-        <w:tblStyle w:val="Almindeligtabel3"/>
+        <w:tblStyle w:val="PlainTable3"/>
         <w:tblW w:w="9356" w:type="dxa"/>
         <w:tblLook w:val="04A0" w:firstRow="1" w:lastRow="0" w:firstColumn="1" w:lastColumn="0" w:noHBand="0" w:noVBand="1"/>
       </w:tblPr>
@@ -1413,7 +1423,7 @@
     </w:tbl>
     <w:p>
       <w:pPr>
-        <w:pStyle w:val="Overskrift2"/>
+        <w:pStyle w:val="Heading2"/>
       </w:pPr>
       <w:bookmarkStart w:id="4" w:name="_Toc447444134"/>
       <w:r>
@@ -1423,7 +1433,7 @@
     </w:p>
     <w:tbl>
       <w:tblPr>
-        <w:tblStyle w:val="Almindeligtabel3"/>
+        <w:tblStyle w:val="PlainTable3"/>
         <w:tblW w:w="9356" w:type="dxa"/>
         <w:tblLook w:val="04A0" w:firstRow="1" w:lastRow="0" w:firstColumn="1" w:lastColumn="0" w:noHBand="0" w:noVBand="1"/>
       </w:tblPr>
@@ -1544,7 +1554,7 @@
     </w:p>
     <w:p>
       <w:pPr>
-        <w:pStyle w:val="Overskrift1"/>
+        <w:pStyle w:val="Heading1"/>
       </w:pPr>
       <w:bookmarkStart w:id="5" w:name="_Toc447024036"/>
       <w:bookmarkStart w:id="6" w:name="_Toc447444135"/>
@@ -1575,7 +1585,7 @@
     </w:p>
     <w:p>
       <w:pPr>
-        <w:pStyle w:val="Overskrift2"/>
+        <w:pStyle w:val="Heading2"/>
       </w:pPr>
       <w:bookmarkStart w:id="16" w:name="_Toc447444136"/>
       <w:r>
@@ -1590,7 +1600,7 @@
       <w:r>
         <w:rPr>
           <w:noProof/>
-          <w:lang w:eastAsia="da-DK"/>
+          <w:lang w:val="en-US"/>
         </w:rPr>
         <w:drawing>
           <wp:inline distT="0" distB="0" distL="0" distR="0" wp14:anchorId="05D48495" wp14:editId="3E5AE95A">
@@ -1631,7 +1641,7 @@
     </w:p>
     <w:p>
       <w:pPr>
-        <w:pStyle w:val="Billedtekst"/>
+        <w:pStyle w:val="Caption"/>
         <w:rPr>
           <w:lang w:val="en-US"/>
         </w:rPr>
@@ -1689,7 +1699,7 @@
     </w:p>
     <w:p>
       <w:pPr>
-        <w:pStyle w:val="Overskrift2"/>
+        <w:pStyle w:val="Heading2"/>
         <w:numPr>
           <w:ilvl w:val="0"/>
           <w:numId w:val="0"/>
@@ -1782,7 +1792,7 @@
       </w:pPr>
       <w:r>
         <w:rPr>
-          <w:rStyle w:val="Strk"/>
+          <w:rStyle w:val="Strong"/>
         </w:rPr>
         <w:t>Aktører:</w:t>
       </w:r>
@@ -1802,13 +1812,13 @@
       </w:pPr>
       <w:r>
         <w:rPr>
-          <w:rStyle w:val="Strk"/>
+          <w:rStyle w:val="Strong"/>
         </w:rPr>
         <w:t xml:space="preserve">Referencer: </w:t>
       </w:r>
       <w:r>
         <w:rPr>
-          <w:rStyle w:val="Strk"/>
+          <w:rStyle w:val="Strong"/>
         </w:rPr>
         <w:br/>
       </w:r>
@@ -1822,13 +1832,13 @@
       </w:pPr>
       <w:r>
         <w:rPr>
-          <w:rStyle w:val="Strk"/>
+          <w:rStyle w:val="Strong"/>
         </w:rPr>
         <w:t>Samtidige forekomster:</w:t>
       </w:r>
       <w:r>
         <w:rPr>
-          <w:rStyle w:val="Strk"/>
+          <w:rStyle w:val="Strong"/>
         </w:rPr>
         <w:br/>
       </w:r>
@@ -1842,13 +1852,13 @@
       </w:pPr>
       <w:r>
         <w:rPr>
-          <w:rStyle w:val="Strk"/>
+          <w:rStyle w:val="Strong"/>
         </w:rPr>
         <w:t>Forudsætninger:</w:t>
       </w:r>
       <w:r>
         <w:rPr>
-          <w:rStyle w:val="Strk"/>
+          <w:rStyle w:val="Strong"/>
         </w:rPr>
         <w:br/>
       </w:r>
@@ -1862,13 +1872,13 @@
       </w:pPr>
       <w:r>
         <w:rPr>
-          <w:rStyle w:val="Strk"/>
+          <w:rStyle w:val="Strong"/>
         </w:rPr>
         <w:t>Resultat:</w:t>
       </w:r>
       <w:r>
         <w:rPr>
-          <w:rStyle w:val="Strk"/>
+          <w:rStyle w:val="Strong"/>
         </w:rPr>
         <w:br/>
       </w:r>
@@ -1880,19 +1890,19 @@
       <w:pPr>
         <w:spacing w:line="240" w:lineRule="auto"/>
         <w:rPr>
-          <w:rStyle w:val="Strk"/>
-        </w:rPr>
-      </w:pPr>
-      <w:r>
-        <w:rPr>
-          <w:rStyle w:val="Strk"/>
+          <w:rStyle w:val="Strong"/>
+        </w:rPr>
+      </w:pPr>
+      <w:r>
+        <w:rPr>
+          <w:rStyle w:val="Strong"/>
         </w:rPr>
         <w:t>Hovedscenarie:</w:t>
       </w:r>
     </w:p>
     <w:p>
       <w:pPr>
-        <w:pStyle w:val="Listeafsnit"/>
+        <w:pStyle w:val="ListParagraph"/>
         <w:numPr>
           <w:ilvl w:val="0"/>
           <w:numId w:val="2"/>
@@ -1905,7 +1915,7 @@
     </w:p>
     <w:p>
       <w:pPr>
-        <w:pStyle w:val="Listeafsnit"/>
+        <w:pStyle w:val="ListParagraph"/>
         <w:spacing w:line="240" w:lineRule="auto"/>
         <w:ind w:left="792"/>
       </w:pPr>
@@ -1915,7 +1925,7 @@
     </w:p>
     <w:p>
       <w:pPr>
-        <w:pStyle w:val="Listeafsnit"/>
+        <w:pStyle w:val="ListParagraph"/>
         <w:numPr>
           <w:ilvl w:val="0"/>
           <w:numId w:val="2"/>
@@ -1928,7 +1938,7 @@
     </w:p>
     <w:p>
       <w:pPr>
-        <w:pStyle w:val="Listeafsnit"/>
+        <w:pStyle w:val="ListParagraph"/>
         <w:numPr>
           <w:ilvl w:val="0"/>
           <w:numId w:val="2"/>
@@ -1941,7 +1951,7 @@
     </w:p>
     <w:p>
       <w:pPr>
-        <w:pStyle w:val="Listeafsnit"/>
+        <w:pStyle w:val="ListParagraph"/>
         <w:spacing w:line="240" w:lineRule="auto"/>
         <w:ind w:left="792"/>
       </w:pPr>
@@ -1951,7 +1961,7 @@
     </w:p>
     <w:p>
       <w:pPr>
-        <w:pStyle w:val="Listeafsnit"/>
+        <w:pStyle w:val="ListParagraph"/>
         <w:numPr>
           <w:ilvl w:val="0"/>
           <w:numId w:val="2"/>
@@ -1965,12 +1975,12 @@
     <w:p>
       <w:pPr>
         <w:rPr>
-          <w:rStyle w:val="Strk"/>
-        </w:rPr>
-      </w:pPr>
-      <w:r>
-        <w:rPr>
-          <w:rStyle w:val="Strk"/>
+          <w:rStyle w:val="Strong"/>
+        </w:rPr>
+      </w:pPr>
+      <w:r>
+        <w:rPr>
+          <w:rStyle w:val="Strong"/>
         </w:rPr>
         <w:t>Udvidelser:</w:t>
       </w:r>
@@ -1978,12 +1988,12 @@
     <w:p>
       <w:pPr>
         <w:rPr>
-          <w:rStyle w:val="Strk"/>
-        </w:rPr>
-      </w:pPr>
-      <w:r>
-        <w:rPr>
-          <w:rStyle w:val="Strk"/>
+          <w:rStyle w:val="Strong"/>
+        </w:rPr>
+      </w:pPr>
+      <w:r>
+        <w:rPr>
+          <w:rStyle w:val="Strong"/>
         </w:rPr>
         <w:t xml:space="preserve">[Udvidelse 1: </w:t>
       </w:r>
@@ -1992,14 +2002,14 @@
       </w:r>
       <w:r>
         <w:rPr>
-          <w:rStyle w:val="Strk"/>
+          <w:rStyle w:val="Strong"/>
         </w:rPr>
         <w:t>]</w:t>
       </w:r>
     </w:p>
     <w:p>
       <w:pPr>
-        <w:pStyle w:val="Listeafsnit"/>
+        <w:pStyle w:val="ListParagraph"/>
         <w:numPr>
           <w:ilvl w:val="0"/>
           <w:numId w:val="3"/>
@@ -2013,12 +2023,12 @@
     <w:p>
       <w:pPr>
         <w:rPr>
-          <w:rStyle w:val="Strk"/>
-        </w:rPr>
-      </w:pPr>
-      <w:r>
-        <w:rPr>
-          <w:rStyle w:val="Strk"/>
+          <w:rStyle w:val="Strong"/>
+        </w:rPr>
+      </w:pPr>
+      <w:r>
+        <w:rPr>
+          <w:rStyle w:val="Strong"/>
         </w:rPr>
         <w:t xml:space="preserve">[Udvidelse 2: </w:t>
       </w:r>
@@ -2027,14 +2037,14 @@
       </w:r>
       <w:r>
         <w:rPr>
-          <w:rStyle w:val="Strk"/>
+          <w:rStyle w:val="Strong"/>
         </w:rPr>
         <w:t>]</w:t>
       </w:r>
     </w:p>
     <w:p>
       <w:pPr>
-        <w:pStyle w:val="Listeafsnit"/>
+        <w:pStyle w:val="ListParagraph"/>
         <w:numPr>
           <w:ilvl w:val="0"/>
           <w:numId w:val="5"/>
@@ -2047,7 +2057,7 @@
     </w:p>
     <w:p>
       <w:pPr>
-        <w:pStyle w:val="Listeafsnit"/>
+        <w:pStyle w:val="ListParagraph"/>
         <w:numPr>
           <w:ilvl w:val="0"/>
           <w:numId w:val="5"/>
@@ -2060,7 +2070,7 @@
     </w:p>
     <w:p>
       <w:pPr>
-        <w:pStyle w:val="Listeafsnit"/>
+        <w:pStyle w:val="ListParagraph"/>
         <w:numPr>
           <w:ilvl w:val="0"/>
           <w:numId w:val="5"/>
@@ -2076,7 +2086,7 @@
     </w:p>
     <w:p>
       <w:pPr>
-        <w:pStyle w:val="Overskrift2"/>
+        <w:pStyle w:val="Heading2"/>
         <w:numPr>
           <w:ilvl w:val="0"/>
           <w:numId w:val="0"/>
@@ -2132,7 +2142,7 @@
     <w:p>
       <w:r>
         <w:rPr>
-          <w:rStyle w:val="Strk"/>
+          <w:rStyle w:val="Strong"/>
         </w:rPr>
         <w:t>Aktører:</w:t>
       </w:r>
@@ -2146,13 +2156,13 @@
     <w:p>
       <w:r>
         <w:rPr>
-          <w:rStyle w:val="Strk"/>
+          <w:rStyle w:val="Strong"/>
         </w:rPr>
         <w:t xml:space="preserve">Referencer: </w:t>
       </w:r>
       <w:r>
         <w:rPr>
-          <w:rStyle w:val="Strk"/>
+          <w:rStyle w:val="Strong"/>
         </w:rPr>
         <w:br/>
       </w:r>
@@ -2163,13 +2173,13 @@
     <w:p>
       <w:r>
         <w:rPr>
-          <w:rStyle w:val="Strk"/>
+          <w:rStyle w:val="Strong"/>
         </w:rPr>
         <w:t>Samtidige forekomster:</w:t>
       </w:r>
       <w:r>
         <w:rPr>
-          <w:rStyle w:val="Strk"/>
+          <w:rStyle w:val="Strong"/>
         </w:rPr>
         <w:br/>
       </w:r>
@@ -2180,13 +2190,13 @@
     <w:p>
       <w:r>
         <w:rPr>
-          <w:rStyle w:val="Strk"/>
+          <w:rStyle w:val="Strong"/>
         </w:rPr>
         <w:t>Forudsætninger:</w:t>
       </w:r>
       <w:r>
         <w:rPr>
-          <w:rStyle w:val="Strk"/>
+          <w:rStyle w:val="Strong"/>
         </w:rPr>
         <w:br/>
       </w:r>
@@ -2197,13 +2207,13 @@
     <w:p>
       <w:r>
         <w:rPr>
-          <w:rStyle w:val="Strk"/>
+          <w:rStyle w:val="Strong"/>
         </w:rPr>
         <w:t>Resultat:</w:t>
       </w:r>
       <w:r>
         <w:rPr>
-          <w:rStyle w:val="Strk"/>
+          <w:rStyle w:val="Strong"/>
         </w:rPr>
         <w:br/>
       </w:r>
@@ -2220,19 +2230,19 @@
     <w:p>
       <w:pPr>
         <w:rPr>
-          <w:rStyle w:val="Strk"/>
-        </w:rPr>
-      </w:pPr>
-      <w:r>
-        <w:rPr>
-          <w:rStyle w:val="Strk"/>
+          <w:rStyle w:val="Strong"/>
+        </w:rPr>
+      </w:pPr>
+      <w:r>
+        <w:rPr>
+          <w:rStyle w:val="Strong"/>
         </w:rPr>
         <w:t>Hovedscenarie:</w:t>
       </w:r>
     </w:p>
     <w:p>
       <w:pPr>
-        <w:pStyle w:val="Listeafsnit"/>
+        <w:pStyle w:val="ListParagraph"/>
         <w:numPr>
           <w:ilvl w:val="0"/>
           <w:numId w:val="6"/>
@@ -2250,7 +2260,7 @@
     </w:p>
     <w:p>
       <w:pPr>
-        <w:pStyle w:val="Listeafsnit"/>
+        <w:pStyle w:val="ListParagraph"/>
         <w:numPr>
           <w:ilvl w:val="0"/>
           <w:numId w:val="6"/>
@@ -2286,7 +2296,7 @@
     </w:p>
     <w:p>
       <w:pPr>
-        <w:pStyle w:val="Overskrift2"/>
+        <w:pStyle w:val="Heading2"/>
         <w:numPr>
           <w:ilvl w:val="0"/>
           <w:numId w:val="0"/>
@@ -2441,7 +2451,7 @@
     </w:p>
     <w:p>
       <w:pPr>
-        <w:pStyle w:val="Listeafsnit"/>
+        <w:pStyle w:val="ListParagraph"/>
         <w:numPr>
           <w:ilvl w:val="0"/>
           <w:numId w:val="7"/>
@@ -2453,7 +2463,7 @@
     </w:p>
     <w:p>
       <w:pPr>
-        <w:pStyle w:val="Listeafsnit"/>
+        <w:pStyle w:val="ListParagraph"/>
         <w:numPr>
           <w:ilvl w:val="0"/>
           <w:numId w:val="7"/>
@@ -2465,7 +2475,7 @@
     </w:p>
     <w:p>
       <w:pPr>
-        <w:pStyle w:val="Listeafsnit"/>
+        <w:pStyle w:val="ListParagraph"/>
         <w:numPr>
           <w:ilvl w:val="0"/>
           <w:numId w:val="7"/>
@@ -2477,7 +2487,7 @@
     </w:p>
     <w:p>
       <w:pPr>
-        <w:pStyle w:val="Listeafsnit"/>
+        <w:pStyle w:val="ListParagraph"/>
         <w:numPr>
           <w:ilvl w:val="0"/>
           <w:numId w:val="7"/>
@@ -2489,7 +2499,7 @@
     </w:p>
     <w:p>
       <w:pPr>
-        <w:pStyle w:val="Listeafsnit"/>
+        <w:pStyle w:val="ListParagraph"/>
       </w:pPr>
       <w:r>
         <w:t>[Udvidelse 1: Brugeren tildeler ikke et rum.]</w:t>
@@ -2497,7 +2507,7 @@
     </w:p>
     <w:p>
       <w:pPr>
-        <w:pStyle w:val="Listeafsnit"/>
+        <w:pStyle w:val="ListParagraph"/>
         <w:numPr>
           <w:ilvl w:val="0"/>
           <w:numId w:val="7"/>
@@ -2509,7 +2519,7 @@
     </w:p>
     <w:p>
       <w:pPr>
-        <w:pStyle w:val="Listeafsnit"/>
+        <w:pStyle w:val="ListParagraph"/>
       </w:pPr>
       <w:r>
         <w:t>[Udvidelse 2</w:t>
@@ -2520,7 +2530,7 @@
     </w:p>
     <w:p>
       <w:pPr>
-        <w:pStyle w:val="Listeafsnit"/>
+        <w:pStyle w:val="ListParagraph"/>
         <w:numPr>
           <w:ilvl w:val="0"/>
           <w:numId w:val="7"/>
@@ -2535,7 +2545,7 @@
     </w:p>
     <w:p>
       <w:pPr>
-        <w:pStyle w:val="Listeafsnit"/>
+        <w:pStyle w:val="ListParagraph"/>
       </w:pPr>
       <w:r>
         <w:t>[Udvidelse 3</w:t>
@@ -2546,7 +2556,7 @@
     </w:p>
     <w:p>
       <w:pPr>
-        <w:pStyle w:val="Listeafsnit"/>
+        <w:pStyle w:val="ListParagraph"/>
         <w:numPr>
           <w:ilvl w:val="0"/>
           <w:numId w:val="7"/>
@@ -2580,7 +2590,7 @@
     </w:p>
     <w:p>
       <w:pPr>
-        <w:pStyle w:val="Listeafsnit"/>
+        <w:pStyle w:val="ListParagraph"/>
         <w:numPr>
           <w:ilvl w:val="0"/>
           <w:numId w:val="8"/>
@@ -2606,7 +2616,7 @@
     </w:p>
     <w:p>
       <w:pPr>
-        <w:pStyle w:val="Listeafsnit"/>
+        <w:pStyle w:val="ListParagraph"/>
         <w:numPr>
           <w:ilvl w:val="0"/>
           <w:numId w:val="10"/>
@@ -2629,7 +2639,7 @@
     </w:p>
     <w:p>
       <w:pPr>
-        <w:pStyle w:val="Listeafsnit"/>
+        <w:pStyle w:val="ListParagraph"/>
         <w:numPr>
           <w:ilvl w:val="0"/>
           <w:numId w:val="11"/>
@@ -2641,7 +2651,7 @@
     </w:p>
     <w:p>
       <w:pPr>
-        <w:pStyle w:val="Listeafsnit"/>
+        <w:pStyle w:val="ListParagraph"/>
         <w:numPr>
           <w:ilvl w:val="0"/>
           <w:numId w:val="11"/>
@@ -2653,7 +2663,7 @@
     </w:p>
     <w:p>
       <w:pPr>
-        <w:pStyle w:val="Listeafsnit"/>
+        <w:pStyle w:val="ListParagraph"/>
         <w:numPr>
           <w:ilvl w:val="0"/>
           <w:numId w:val="11"/>
@@ -2678,7 +2688,7 @@
     </w:p>
     <w:p>
       <w:pPr>
-        <w:pStyle w:val="Overskrift2"/>
+        <w:pStyle w:val="Heading2"/>
         <w:numPr>
           <w:ilvl w:val="0"/>
           <w:numId w:val="0"/>
@@ -2834,7 +2844,7 @@
     </w:p>
     <w:p>
       <w:pPr>
-        <w:pStyle w:val="Listeafsnit"/>
+        <w:pStyle w:val="ListParagraph"/>
         <w:numPr>
           <w:ilvl w:val="0"/>
           <w:numId w:val="12"/>
@@ -2846,7 +2856,7 @@
     </w:p>
     <w:p>
       <w:pPr>
-        <w:pStyle w:val="Listeafsnit"/>
+        <w:pStyle w:val="ListParagraph"/>
         <w:numPr>
           <w:ilvl w:val="0"/>
           <w:numId w:val="12"/>
@@ -2858,33 +2868,27 @@
     </w:p>
     <w:p>
       <w:pPr>
-        <w:pStyle w:val="Listeafsnit"/>
-      </w:pPr>
-      <w:r>
-        <w:t>[Udvidelse 1: Brugeren annullerer.]</w:t>
-      </w:r>
-    </w:p>
-    <w:p>
-      <w:pPr>
-        <w:pStyle w:val="Listeafsnit"/>
+        <w:pStyle w:val="ListParagraph"/>
         <w:numPr>
           <w:ilvl w:val="0"/>
           <w:numId w:val="12"/>
         </w:numPr>
       </w:pPr>
       <w:r>
-        <w:t xml:space="preserve">Brugeren trykker </w:t>
-      </w:r>
-      <w:r>
-        <w:t>fjern enhed</w:t>
-      </w:r>
-      <w:r>
-        <w:t>.</w:t>
-      </w:r>
-    </w:p>
-    <w:p>
-      <w:pPr>
-        <w:pStyle w:val="Listeafsnit"/>
+        <w:t>Brugeren trykker OK.</w:t>
+      </w:r>
+    </w:p>
+    <w:p>
+      <w:pPr>
+        <w:pStyle w:val="ListParagraph"/>
+      </w:pPr>
+      <w:r>
+        <w:t>[Udvidelse 1: Brugeren annullerer.]</w:t>
+      </w:r>
+    </w:p>
+    <w:p>
+      <w:pPr>
+        <w:pStyle w:val="ListParagraph"/>
       </w:pPr>
       <w:r>
         <w:t>[Udvidelse 2: Brugeren har ikke valgt en enhed.]</w:t>
@@ -2892,24 +2896,19 @@
     </w:p>
     <w:p>
       <w:pPr>
-        <w:pStyle w:val="Listeafsnit"/>
+        <w:pStyle w:val="ListParagraph"/>
         <w:numPr>
           <w:ilvl w:val="0"/>
           <w:numId w:val="12"/>
         </w:numPr>
       </w:pPr>
       <w:r>
-        <w:t>S</w:t>
-      </w:r>
-      <w:bookmarkStart w:id="21" w:name="_GoBack"/>
-      <w:bookmarkEnd w:id="21"/>
-      <w:r>
-        <w:t>kærm på PC viser ”Godkendt”</w:t>
-      </w:r>
-    </w:p>
-    <w:p>
-      <w:pPr>
-        <w:pStyle w:val="Listeafsnit"/>
+        <w:t>Skærm på PC viser ”Godkendt”</w:t>
+      </w:r>
+    </w:p>
+    <w:p>
+      <w:pPr>
+        <w:pStyle w:val="ListParagraph"/>
         <w:numPr>
           <w:ilvl w:val="0"/>
           <w:numId w:val="12"/>
@@ -2921,7 +2920,7 @@
     </w:p>
     <w:p>
       <w:pPr>
-        <w:pStyle w:val="Listeafsnit"/>
+        <w:pStyle w:val="ListParagraph"/>
         <w:numPr>
           <w:ilvl w:val="0"/>
           <w:numId w:val="12"/>
@@ -2954,7 +2953,7 @@
     </w:p>
     <w:p>
       <w:pPr>
-        <w:pStyle w:val="Listeafsnit"/>
+        <w:pStyle w:val="ListParagraph"/>
         <w:numPr>
           <w:ilvl w:val="0"/>
           <w:numId w:val="13"/>
@@ -2971,7 +2970,7 @@
     </w:p>
     <w:p>
       <w:pPr>
-        <w:pStyle w:val="Listeafsnit"/>
+        <w:pStyle w:val="ListParagraph"/>
         <w:numPr>
           <w:ilvl w:val="0"/>
           <w:numId w:val="25"/>
@@ -2983,7 +2982,7 @@
     </w:p>
     <w:p>
       <w:pPr>
-        <w:pStyle w:val="Listeafsnit"/>
+        <w:pStyle w:val="ListParagraph"/>
         <w:numPr>
           <w:ilvl w:val="0"/>
           <w:numId w:val="25"/>
@@ -2995,20 +2994,14 @@
     </w:p>
     <w:p>
       <w:pPr>
-        <w:pStyle w:val="Listeafsnit"/>
+        <w:pStyle w:val="ListParagraph"/>
         <w:numPr>
           <w:ilvl w:val="0"/>
           <w:numId w:val="25"/>
         </w:numPr>
       </w:pPr>
       <w:r>
-        <w:t xml:space="preserve">Fortsæt fra </w:t>
-      </w:r>
-      <w:r>
-        <w:t>punkt 2</w:t>
-      </w:r>
-      <w:r>
-        <w:t>.</w:t>
+        <w:t>Fortsæt fra punkt 1.</w:t>
       </w:r>
     </w:p>
     <w:p>
@@ -3026,14 +3019,14 @@
     </w:p>
     <w:p>
       <w:pPr>
-        <w:pStyle w:val="Overskrift2"/>
+        <w:pStyle w:val="Heading2"/>
         <w:numPr>
           <w:ilvl w:val="0"/>
           <w:numId w:val="0"/>
         </w:numPr>
         <w:ind w:left="576" w:hanging="576"/>
       </w:pPr>
-      <w:bookmarkStart w:id="22" w:name="_Toc447444141"/>
+      <w:bookmarkStart w:id="21" w:name="_Toc447444141"/>
       <w:r>
         <w:lastRenderedPageBreak/>
         <w:t>U</w:t>
@@ -3062,7 +3055,7 @@
       <w:r>
         <w:t>.</w:t>
       </w:r>
-      <w:bookmarkEnd w:id="22"/>
+      <w:bookmarkEnd w:id="21"/>
     </w:p>
     <w:p>
       <w:r>
@@ -3206,7 +3199,7 @@
     </w:p>
     <w:p>
       <w:pPr>
-        <w:pStyle w:val="Listeafsnit"/>
+        <w:pStyle w:val="ListParagraph"/>
         <w:numPr>
           <w:ilvl w:val="0"/>
           <w:numId w:val="14"/>
@@ -3224,7 +3217,7 @@
     </w:p>
     <w:p>
       <w:pPr>
-        <w:pStyle w:val="Listeafsnit"/>
+        <w:pStyle w:val="ListParagraph"/>
         <w:numPr>
           <w:ilvl w:val="0"/>
           <w:numId w:val="14"/>
@@ -3242,7 +3235,7 @@
     </w:p>
     <w:p>
       <w:pPr>
-        <w:pStyle w:val="Listeafsnit"/>
+        <w:pStyle w:val="ListParagraph"/>
         <w:numPr>
           <w:ilvl w:val="0"/>
           <w:numId w:val="14"/>
@@ -3264,7 +3257,7 @@
     </w:p>
     <w:p>
       <w:pPr>
-        <w:pStyle w:val="Listeafsnit"/>
+        <w:pStyle w:val="ListParagraph"/>
         <w:numPr>
           <w:ilvl w:val="0"/>
           <w:numId w:val="14"/>
@@ -3276,7 +3269,7 @@
     </w:p>
     <w:p>
       <w:pPr>
-        <w:pStyle w:val="Listeafsnit"/>
+        <w:pStyle w:val="ListParagraph"/>
       </w:pPr>
       <w:r>
         <w:t>[Udvidelse 2: Bruger indtaster ikke nyt rum ID.]</w:t>
@@ -3284,7 +3277,7 @@
     </w:p>
     <w:p>
       <w:pPr>
-        <w:pStyle w:val="Listeafsnit"/>
+        <w:pStyle w:val="ListParagraph"/>
         <w:numPr>
           <w:ilvl w:val="0"/>
           <w:numId w:val="14"/>
@@ -3312,7 +3305,7 @@
     </w:p>
     <w:p>
       <w:pPr>
-        <w:pStyle w:val="Listeafsnit"/>
+        <w:pStyle w:val="ListParagraph"/>
       </w:pPr>
       <w:r>
         <w:t>[Udvidelse 4: Bruger har ikke valgt en enhed til ændring.]</w:t>
@@ -3320,7 +3313,7 @@
     </w:p>
     <w:p>
       <w:pPr>
-        <w:pStyle w:val="Listeafsnit"/>
+        <w:pStyle w:val="ListParagraph"/>
         <w:numPr>
           <w:ilvl w:val="0"/>
           <w:numId w:val="14"/>
@@ -3332,7 +3325,7 @@
     </w:p>
     <w:p>
       <w:pPr>
-        <w:pStyle w:val="Listeafsnit"/>
+        <w:pStyle w:val="ListParagraph"/>
         <w:numPr>
           <w:ilvl w:val="0"/>
           <w:numId w:val="14"/>
@@ -3344,7 +3337,7 @@
     </w:p>
     <w:p>
       <w:pPr>
-        <w:pStyle w:val="Listeafsnit"/>
+        <w:pStyle w:val="ListParagraph"/>
         <w:numPr>
           <w:ilvl w:val="0"/>
           <w:numId w:val="14"/>
@@ -3381,7 +3374,7 @@
     </w:p>
     <w:p>
       <w:pPr>
-        <w:pStyle w:val="Listeafsnit"/>
+        <w:pStyle w:val="ListParagraph"/>
         <w:numPr>
           <w:ilvl w:val="0"/>
           <w:numId w:val="15"/>
@@ -3401,7 +3394,7 @@
     </w:p>
     <w:p>
       <w:pPr>
-        <w:pStyle w:val="Listeafsnit"/>
+        <w:pStyle w:val="ListParagraph"/>
         <w:numPr>
           <w:ilvl w:val="0"/>
           <w:numId w:val="26"/>
@@ -3418,7 +3411,7 @@
     </w:p>
     <w:p>
       <w:pPr>
-        <w:pStyle w:val="Listeafsnit"/>
+        <w:pStyle w:val="ListParagraph"/>
         <w:numPr>
           <w:ilvl w:val="0"/>
           <w:numId w:val="27"/>
@@ -3435,7 +3428,7 @@
     </w:p>
     <w:p>
       <w:pPr>
-        <w:pStyle w:val="Listeafsnit"/>
+        <w:pStyle w:val="ListParagraph"/>
         <w:numPr>
           <w:ilvl w:val="0"/>
           <w:numId w:val="28"/>
@@ -3447,7 +3440,7 @@
     </w:p>
     <w:p>
       <w:pPr>
-        <w:pStyle w:val="Listeafsnit"/>
+        <w:pStyle w:val="ListParagraph"/>
         <w:numPr>
           <w:ilvl w:val="0"/>
           <w:numId w:val="28"/>
@@ -3469,17 +3462,17 @@
     </w:p>
     <w:p>
       <w:pPr>
-        <w:pStyle w:val="Overskrift2"/>
+        <w:pStyle w:val="Heading2"/>
         <w:numPr>
           <w:ilvl w:val="0"/>
           <w:numId w:val="0"/>
         </w:numPr>
       </w:pPr>
-      <w:bookmarkStart w:id="23" w:name="_Toc447444142"/>
+      <w:bookmarkStart w:id="22" w:name="_Toc447444142"/>
       <w:r>
         <w:t>Use Case 6: Ændring af tidsplan.</w:t>
       </w:r>
-      <w:bookmarkEnd w:id="23"/>
+      <w:bookmarkEnd w:id="22"/>
     </w:p>
     <w:p>
       <w:r>
@@ -3626,7 +3619,7 @@
     </w:p>
     <w:p>
       <w:pPr>
-        <w:pStyle w:val="Listeafsnit"/>
+        <w:pStyle w:val="ListParagraph"/>
         <w:numPr>
           <w:ilvl w:val="0"/>
           <w:numId w:val="29"/>
@@ -3638,7 +3631,7 @@
     </w:p>
     <w:p>
       <w:pPr>
-        <w:pStyle w:val="Listeafsnit"/>
+        <w:pStyle w:val="ListParagraph"/>
         <w:numPr>
           <w:ilvl w:val="0"/>
           <w:numId w:val="29"/>
@@ -3650,7 +3643,7 @@
     </w:p>
     <w:p>
       <w:pPr>
-        <w:pStyle w:val="Listeafsnit"/>
+        <w:pStyle w:val="ListParagraph"/>
       </w:pPr>
       <w:r>
         <w:t>[Udvidelse 1: Brugeren vælger ikke en enhed at ændre tidsplan for.]</w:t>
@@ -3658,7 +3651,7 @@
     </w:p>
     <w:p>
       <w:pPr>
-        <w:pStyle w:val="Listeafsnit"/>
+        <w:pStyle w:val="ListParagraph"/>
       </w:pPr>
       <w:r>
         <w:t>[Udvidelse 2: Den valgte enhed har ingen tidsplaner at ændre.]</w:t>
@@ -3666,7 +3659,7 @@
     </w:p>
     <w:p>
       <w:pPr>
-        <w:pStyle w:val="Listeafsnit"/>
+        <w:pStyle w:val="ListParagraph"/>
         <w:numPr>
           <w:ilvl w:val="0"/>
           <w:numId w:val="29"/>
@@ -3678,7 +3671,7 @@
     </w:p>
     <w:p>
       <w:pPr>
-        <w:pStyle w:val="Listeafsnit"/>
+        <w:pStyle w:val="ListParagraph"/>
         <w:numPr>
           <w:ilvl w:val="0"/>
           <w:numId w:val="29"/>
@@ -3690,7 +3683,7 @@
     </w:p>
     <w:p>
       <w:pPr>
-        <w:pStyle w:val="Listeafsnit"/>
+        <w:pStyle w:val="ListParagraph"/>
         <w:numPr>
           <w:ilvl w:val="0"/>
           <w:numId w:val="29"/>
@@ -3702,7 +3695,7 @@
     </w:p>
     <w:p>
       <w:pPr>
-        <w:pStyle w:val="Listeafsnit"/>
+        <w:pStyle w:val="ListParagraph"/>
         <w:numPr>
           <w:ilvl w:val="0"/>
           <w:numId w:val="29"/>
@@ -3714,7 +3707,7 @@
     </w:p>
     <w:p>
       <w:pPr>
-        <w:pStyle w:val="Listeafsnit"/>
+        <w:pStyle w:val="ListParagraph"/>
         <w:numPr>
           <w:ilvl w:val="0"/>
           <w:numId w:val="29"/>
@@ -3726,7 +3719,7 @@
     </w:p>
     <w:p>
       <w:pPr>
-        <w:pStyle w:val="Listeafsnit"/>
+        <w:pStyle w:val="ListParagraph"/>
       </w:pPr>
       <w:r>
         <w:t>[Udvidelse 3: Brugeren annullerer indtastningen.]</w:t>
@@ -3734,7 +3727,7 @@
     </w:p>
     <w:p>
       <w:pPr>
-        <w:pStyle w:val="Listeafsnit"/>
+        <w:pStyle w:val="ListParagraph"/>
       </w:pPr>
       <w:r>
         <w:t>[Udvidelse 4: Bruger har indtastet sluttidspunkt før starttidspunkt.]</w:t>
@@ -3742,7 +3735,7 @@
     </w:p>
     <w:p>
       <w:pPr>
-        <w:pStyle w:val="Listeafsnit"/>
+        <w:pStyle w:val="ListParagraph"/>
         <w:numPr>
           <w:ilvl w:val="0"/>
           <w:numId w:val="29"/>
@@ -3754,7 +3747,7 @@
     </w:p>
     <w:p>
       <w:pPr>
-        <w:pStyle w:val="Listeafsnit"/>
+        <w:pStyle w:val="ListParagraph"/>
         <w:numPr>
           <w:ilvl w:val="0"/>
           <w:numId w:val="29"/>
@@ -3766,7 +3759,7 @@
     </w:p>
     <w:p>
       <w:pPr>
-        <w:pStyle w:val="Listeafsnit"/>
+        <w:pStyle w:val="ListParagraph"/>
         <w:numPr>
           <w:ilvl w:val="0"/>
           <w:numId w:val="29"/>
@@ -3803,7 +3796,7 @@
     </w:p>
     <w:p>
       <w:pPr>
-        <w:pStyle w:val="Listeafsnit"/>
+        <w:pStyle w:val="ListParagraph"/>
         <w:numPr>
           <w:ilvl w:val="0"/>
           <w:numId w:val="19"/>
@@ -3815,7 +3808,7 @@
     </w:p>
     <w:p>
       <w:pPr>
-        <w:pStyle w:val="Listeafsnit"/>
+        <w:pStyle w:val="ListParagraph"/>
         <w:numPr>
           <w:ilvl w:val="0"/>
           <w:numId w:val="19"/>
@@ -3827,7 +3820,7 @@
     </w:p>
     <w:p>
       <w:pPr>
-        <w:pStyle w:val="Listeafsnit"/>
+        <w:pStyle w:val="ListParagraph"/>
         <w:numPr>
           <w:ilvl w:val="0"/>
           <w:numId w:val="19"/>
@@ -3847,7 +3840,7 @@
     </w:p>
     <w:p>
       <w:pPr>
-        <w:pStyle w:val="Listeafsnit"/>
+        <w:pStyle w:val="ListParagraph"/>
         <w:numPr>
           <w:ilvl w:val="0"/>
           <w:numId w:val="17"/>
@@ -3859,7 +3852,7 @@
     </w:p>
     <w:p>
       <w:pPr>
-        <w:pStyle w:val="Listeafsnit"/>
+        <w:pStyle w:val="ListParagraph"/>
         <w:numPr>
           <w:ilvl w:val="0"/>
           <w:numId w:val="17"/>
@@ -3871,7 +3864,7 @@
     </w:p>
     <w:p>
       <w:pPr>
-        <w:pStyle w:val="Listeafsnit"/>
+        <w:pStyle w:val="ListParagraph"/>
         <w:numPr>
           <w:ilvl w:val="0"/>
           <w:numId w:val="17"/>
@@ -3889,14 +3882,19 @@
     </w:p>
     <w:p>
       <w:pPr>
-        <w:pStyle w:val="Listeafsnit"/>
+        <w:pStyle w:val="ListParagraph"/>
         <w:numPr>
           <w:ilvl w:val="0"/>
           <w:numId w:val="18"/>
         </w:numPr>
       </w:pPr>
       <w:r>
-        <w:t>Fortsæt fra punkt 10.</w:t>
+        <w:t>Fo</w:t>
+      </w:r>
+      <w:bookmarkStart w:id="23" w:name="_GoBack"/>
+      <w:bookmarkEnd w:id="23"/>
+      <w:r>
+        <w:t>rtsæt fra punkt 10.</w:t>
       </w:r>
     </w:p>
     <w:p>
@@ -3906,7 +3904,7 @@
     </w:p>
     <w:p>
       <w:pPr>
-        <w:pStyle w:val="Listeafsnit"/>
+        <w:pStyle w:val="ListParagraph"/>
         <w:numPr>
           <w:ilvl w:val="0"/>
           <w:numId w:val="30"/>
@@ -3918,7 +3916,7 @@
     </w:p>
     <w:p>
       <w:pPr>
-        <w:pStyle w:val="Listeafsnit"/>
+        <w:pStyle w:val="ListParagraph"/>
         <w:numPr>
           <w:ilvl w:val="0"/>
           <w:numId w:val="30"/>
@@ -3930,7 +3928,7 @@
     </w:p>
     <w:p>
       <w:pPr>
-        <w:pStyle w:val="Listeafsnit"/>
+        <w:pStyle w:val="ListParagraph"/>
         <w:numPr>
           <w:ilvl w:val="0"/>
           <w:numId w:val="30"/>
@@ -3942,7 +3940,7 @@
     </w:p>
     <w:p>
       <w:pPr>
-        <w:pStyle w:val="Overskrift2"/>
+        <w:pStyle w:val="Heading2"/>
         <w:numPr>
           <w:ilvl w:val="0"/>
           <w:numId w:val="0"/>
@@ -3996,46 +3994,46 @@
     <w:p>
       <w:pPr>
         <w:rPr>
-          <w:rStyle w:val="Strk"/>
+          <w:rStyle w:val="Strong"/>
           <w:b w:val="0"/>
         </w:rPr>
       </w:pPr>
       <w:r>
         <w:rPr>
-          <w:rStyle w:val="Strk"/>
+          <w:rStyle w:val="Strong"/>
         </w:rPr>
         <w:t>Aktører:</w:t>
       </w:r>
       <w:r>
         <w:rPr>
-          <w:rStyle w:val="Strk"/>
+          <w:rStyle w:val="Strong"/>
         </w:rPr>
         <w:br/>
       </w:r>
       <w:r>
         <w:rPr>
-          <w:rStyle w:val="Strk"/>
+          <w:rStyle w:val="Strong"/>
           <w:b w:val="0"/>
         </w:rPr>
         <w:t>Styreboks (primær)</w:t>
       </w:r>
       <w:r>
         <w:rPr>
-          <w:rStyle w:val="Strk"/>
+          <w:rStyle w:val="Strong"/>
           <w:b w:val="0"/>
         </w:rPr>
         <w:br/>
       </w:r>
       <w:r>
         <w:rPr>
-          <w:rStyle w:val="Strk"/>
+          <w:rStyle w:val="Strong"/>
           <w:b w:val="0"/>
         </w:rPr>
         <w:t>Lampe</w:t>
       </w:r>
       <w:r>
         <w:rPr>
-          <w:rStyle w:val="Strk"/>
+          <w:rStyle w:val="Strong"/>
           <w:b w:val="0"/>
         </w:rPr>
         <w:t xml:space="preserve"> (sekundær)</w:t>
@@ -4044,26 +4042,26 @@
     <w:p>
       <w:pPr>
         <w:rPr>
-          <w:rStyle w:val="Strk"/>
+          <w:rStyle w:val="Strong"/>
           <w:b w:val="0"/>
           <w:color w:val="595959" w:themeColor="text1" w:themeTint="A6"/>
         </w:rPr>
       </w:pPr>
       <w:r>
         <w:rPr>
-          <w:rStyle w:val="Strk"/>
+          <w:rStyle w:val="Strong"/>
         </w:rPr>
         <w:t>Referencer:</w:t>
       </w:r>
       <w:r>
         <w:rPr>
-          <w:rStyle w:val="Strk"/>
+          <w:rStyle w:val="Strong"/>
         </w:rPr>
         <w:br/>
       </w:r>
       <w:r>
         <w:rPr>
-          <w:rStyle w:val="Strk"/>
+          <w:rStyle w:val="Strong"/>
           <w:b w:val="0"/>
         </w:rPr>
         <w:t>Ingen</w:t>
@@ -4072,25 +4070,25 @@
     <w:p>
       <w:pPr>
         <w:rPr>
-          <w:rStyle w:val="Strk"/>
+          <w:rStyle w:val="Strong"/>
           <w:b w:val="0"/>
         </w:rPr>
       </w:pPr>
       <w:r>
         <w:rPr>
-          <w:rStyle w:val="Strk"/>
+          <w:rStyle w:val="Strong"/>
         </w:rPr>
         <w:t>Samtidige forekomster:</w:t>
       </w:r>
       <w:r>
         <w:rPr>
-          <w:rStyle w:val="Strk"/>
+          <w:rStyle w:val="Strong"/>
         </w:rPr>
         <w:br/>
       </w:r>
       <w:r>
         <w:rPr>
-          <w:rStyle w:val="Strk"/>
+          <w:rStyle w:val="Strong"/>
           <w:b w:val="0"/>
         </w:rPr>
         <w:t>Der forekommer 1 simulering ad gangen</w:t>
@@ -4099,7 +4097,7 @@
     <w:p>
       <w:pPr>
         <w:rPr>
-          <w:rStyle w:val="Strk"/>
+          <w:rStyle w:val="Strong"/>
           <w:b w:val="0"/>
         </w:rPr>
       </w:pPr>
@@ -4115,7 +4113,7 @@
       </w:r>
       <w:r>
         <w:rPr>
-          <w:rStyle w:val="Strk"/>
+          <w:rStyle w:val="Strong"/>
           <w:b w:val="0"/>
         </w:rPr>
         <w:t>Styreboks er tilsluttet strøm og opstartet</w:t>
@@ -4124,32 +4122,32 @@
     <w:p>
       <w:pPr>
         <w:rPr>
-          <w:rStyle w:val="Strk"/>
+          <w:rStyle w:val="Strong"/>
           <w:b w:val="0"/>
         </w:rPr>
       </w:pPr>
       <w:r>
         <w:rPr>
-          <w:rStyle w:val="Strk"/>
+          <w:rStyle w:val="Strong"/>
         </w:rPr>
         <w:t>Resultat:</w:t>
       </w:r>
       <w:r>
         <w:rPr>
-          <w:rStyle w:val="Strk"/>
+          <w:rStyle w:val="Strong"/>
         </w:rPr>
         <w:br/>
       </w:r>
       <w:r>
         <w:rPr>
-          <w:rStyle w:val="Strk"/>
+          <w:rStyle w:val="Strong"/>
           <w:b w:val="0"/>
         </w:rPr>
         <w:t>Der tændes og slukkes for lyset i hjemmet, ud fra den gemte tidsplan.</w:t>
       </w:r>
       <w:r>
         <w:rPr>
-          <w:rStyle w:val="Strk"/>
+          <w:rStyle w:val="Strong"/>
           <w:b w:val="0"/>
         </w:rPr>
         <w:t xml:space="preserve"> </w:t>
@@ -4158,32 +4156,32 @@
     <w:p>
       <w:pPr>
         <w:rPr>
-          <w:rStyle w:val="Strk"/>
-        </w:rPr>
-      </w:pPr>
-      <w:r>
-        <w:rPr>
-          <w:rStyle w:val="Strk"/>
+          <w:rStyle w:val="Strong"/>
+        </w:rPr>
+      </w:pPr>
+      <w:r>
+        <w:rPr>
+          <w:rStyle w:val="Strong"/>
         </w:rPr>
         <w:t>Hovedscenarie:</w:t>
       </w:r>
     </w:p>
     <w:p>
       <w:pPr>
-        <w:pStyle w:val="Listeafsnit"/>
+        <w:pStyle w:val="ListParagraph"/>
         <w:numPr>
           <w:ilvl w:val="0"/>
           <w:numId w:val="22"/>
         </w:numPr>
         <w:rPr>
-          <w:rStyle w:val="Strk"/>
+          <w:rStyle w:val="Strong"/>
           <w:b w:val="0"/>
           <w:bCs w:val="0"/>
         </w:rPr>
       </w:pPr>
       <w:r>
         <w:rPr>
-          <w:rStyle w:val="Strk"/>
+          <w:rStyle w:val="Strong"/>
           <w:b w:val="0"/>
         </w:rPr>
         <w:t>Styreboks tjekker om der skal udføres en handling ud fra kalender</w:t>
@@ -4191,16 +4189,16 @@
     </w:p>
     <w:p>
       <w:pPr>
-        <w:pStyle w:val="Listeafsnit"/>
+        <w:pStyle w:val="ListParagraph"/>
         <w:ind w:left="360"/>
         <w:rPr>
-          <w:rStyle w:val="Strk"/>
+          <w:rStyle w:val="Strong"/>
           <w:b w:val="0"/>
         </w:rPr>
       </w:pPr>
       <w:r>
         <w:rPr>
-          <w:rStyle w:val="Strk"/>
+          <w:rStyle w:val="Strong"/>
           <w:b w:val="0"/>
         </w:rPr>
         <w:t>[Udvidelse 1: Ingen handlinger skal udføres]</w:t>
@@ -4208,27 +4206,27 @@
     </w:p>
     <w:p>
       <w:pPr>
-        <w:pStyle w:val="Listeafsnit"/>
+        <w:pStyle w:val="ListParagraph"/>
         <w:numPr>
           <w:ilvl w:val="0"/>
           <w:numId w:val="22"/>
         </w:numPr>
         <w:rPr>
-          <w:rStyle w:val="Strk"/>
+          <w:rStyle w:val="Strong"/>
           <w:b w:val="0"/>
           <w:bCs w:val="0"/>
         </w:rPr>
       </w:pPr>
       <w:r>
         <w:rPr>
-          <w:rStyle w:val="Strk"/>
+          <w:rStyle w:val="Strong"/>
           <w:b w:val="0"/>
         </w:rPr>
         <w:t>Styreboks udfører handling</w:t>
       </w:r>
       <w:r>
         <w:rPr>
-          <w:rStyle w:val="Strk"/>
+          <w:rStyle w:val="Strong"/>
           <w:b w:val="0"/>
         </w:rPr>
         <w:br/>
@@ -4237,20 +4235,20 @@
     </w:p>
     <w:p>
       <w:pPr>
-        <w:pStyle w:val="Listeafsnit"/>
+        <w:pStyle w:val="ListParagraph"/>
         <w:numPr>
           <w:ilvl w:val="0"/>
           <w:numId w:val="22"/>
         </w:numPr>
         <w:rPr>
-          <w:rStyle w:val="Strk"/>
+          <w:rStyle w:val="Strong"/>
           <w:b w:val="0"/>
           <w:bCs w:val="0"/>
         </w:rPr>
       </w:pPr>
       <w:r>
         <w:rPr>
-          <w:rStyle w:val="Strk"/>
+          <w:rStyle w:val="Strong"/>
           <w:b w:val="0"/>
         </w:rPr>
         <w:t>Går til punkt 1</w:t>
@@ -4259,7 +4257,7 @@
     <w:p>
       <w:pPr>
         <w:rPr>
-          <w:rStyle w:val="Strk"/>
+          <w:rStyle w:val="Strong"/>
           <w:b w:val="0"/>
         </w:rPr>
       </w:pPr>
@@ -4267,18 +4265,18 @@
     <w:p>
       <w:pPr>
         <w:rPr>
-          <w:rStyle w:val="Strk"/>
-        </w:rPr>
-      </w:pPr>
-      <w:r>
-        <w:rPr>
-          <w:rStyle w:val="Strk"/>
+          <w:rStyle w:val="Strong"/>
+        </w:rPr>
+      </w:pPr>
+      <w:r>
+        <w:rPr>
+          <w:rStyle w:val="Strong"/>
         </w:rPr>
         <w:t>Udvidelser</w:t>
       </w:r>
       <w:r>
         <w:rPr>
-          <w:rStyle w:val="Strk"/>
+          <w:rStyle w:val="Strong"/>
         </w:rPr>
         <w:t>:</w:t>
       </w:r>
@@ -4286,13 +4284,13 @@
     <w:p>
       <w:pPr>
         <w:rPr>
-          <w:rStyle w:val="Strk"/>
+          <w:rStyle w:val="Strong"/>
           <w:b w:val="0"/>
         </w:rPr>
       </w:pPr>
       <w:r>
         <w:rPr>
-          <w:rStyle w:val="Strk"/>
+          <w:rStyle w:val="Strong"/>
           <w:b w:val="0"/>
         </w:rPr>
         <w:t>[Udvidelse 1: Ingen handlinger skal udføres]</w:t>
@@ -4300,20 +4298,20 @@
     </w:p>
     <w:p>
       <w:pPr>
-        <w:pStyle w:val="Listeafsnit"/>
+        <w:pStyle w:val="ListParagraph"/>
         <w:numPr>
           <w:ilvl w:val="0"/>
           <w:numId w:val="21"/>
         </w:numPr>
         <w:rPr>
-          <w:rStyle w:val="Strk"/>
+          <w:rStyle w:val="Strong"/>
           <w:b w:val="0"/>
           <w:bCs w:val="0"/>
         </w:rPr>
       </w:pPr>
       <w:r>
         <w:rPr>
-          <w:rStyle w:val="Strk"/>
+          <w:rStyle w:val="Strong"/>
           <w:b w:val="0"/>
         </w:rPr>
         <w:t>Hopper til punkt 1</w:t>
@@ -4322,13 +4320,13 @@
     <w:p>
       <w:pPr>
         <w:rPr>
-          <w:rStyle w:val="Strk"/>
+          <w:rStyle w:val="Strong"/>
           <w:b w:val="0"/>
         </w:rPr>
       </w:pPr>
       <w:r>
         <w:rPr>
-          <w:rStyle w:val="Strk"/>
+          <w:rStyle w:val="Strong"/>
           <w:b w:val="0"/>
         </w:rPr>
         <w:t>[Udvidelse 2: Handlingen kan ikke udføres]</w:t>
@@ -4336,34 +4334,34 @@
     </w:p>
     <w:p>
       <w:pPr>
-        <w:pStyle w:val="Listeafsnit"/>
+        <w:pStyle w:val="ListParagraph"/>
         <w:numPr>
           <w:ilvl w:val="0"/>
           <w:numId w:val="20"/>
         </w:numPr>
         <w:rPr>
-          <w:rStyle w:val="Strk"/>
+          <w:rStyle w:val="Strong"/>
           <w:b w:val="0"/>
           <w:bCs w:val="0"/>
         </w:rPr>
       </w:pPr>
       <w:r>
         <w:rPr>
-          <w:rStyle w:val="Strk"/>
+          <w:rStyle w:val="Strong"/>
           <w:b w:val="0"/>
         </w:rPr>
         <w:t>Fejl registreres og gemmes i fejlloggen</w:t>
       </w:r>
       <w:r>
         <w:rPr>
-          <w:rStyle w:val="Strk"/>
+          <w:rStyle w:val="Strong"/>
           <w:b w:val="0"/>
         </w:rPr>
         <w:t>, på styreboksens SD kort (modul)</w:t>
       </w:r>
       <w:r>
         <w:rPr>
-          <w:rStyle w:val="Strk"/>
+          <w:rStyle w:val="Strong"/>
           <w:b w:val="0"/>
         </w:rPr>
         <w:t>.</w:t>
@@ -4386,7 +4384,7 @@
     </w:p>
     <w:p>
       <w:pPr>
-        <w:pStyle w:val="Overskrift1"/>
+        <w:pStyle w:val="Heading1"/>
       </w:pPr>
       <w:bookmarkStart w:id="26" w:name="_Toc447024048"/>
       <w:bookmarkStart w:id="27" w:name="_Toc447444144"/>
@@ -4399,7 +4397,7 @@
     </w:p>
     <w:p>
       <w:pPr>
-        <w:pStyle w:val="Listeafsnit"/>
+        <w:pStyle w:val="ListParagraph"/>
         <w:numPr>
           <w:ilvl w:val="0"/>
           <w:numId w:val="24"/>
@@ -4422,7 +4420,7 @@
     </w:p>
     <w:p>
       <w:pPr>
-        <w:pStyle w:val="Listeafsnit"/>
+        <w:pStyle w:val="ListParagraph"/>
         <w:numPr>
           <w:ilvl w:val="1"/>
           <w:numId w:val="24"/>
@@ -4447,7 +4445,7 @@
     </w:p>
     <w:p>
       <w:pPr>
-        <w:pStyle w:val="Listeafsnit"/>
+        <w:pStyle w:val="ListParagraph"/>
         <w:numPr>
           <w:ilvl w:val="0"/>
           <w:numId w:val="24"/>
@@ -4468,7 +4466,7 @@
     </w:p>
     <w:p>
       <w:pPr>
-        <w:pStyle w:val="Listeafsnit"/>
+        <w:pStyle w:val="ListParagraph"/>
         <w:numPr>
           <w:ilvl w:val="1"/>
           <w:numId w:val="24"/>
@@ -4495,7 +4493,7 @@
     </w:p>
     <w:p>
       <w:pPr>
-        <w:pStyle w:val="Listeafsnit"/>
+        <w:pStyle w:val="ListParagraph"/>
         <w:numPr>
           <w:ilvl w:val="1"/>
           <w:numId w:val="24"/>
@@ -4518,7 +4516,7 @@
     </w:p>
     <w:p>
       <w:pPr>
-        <w:pStyle w:val="Listeafsnit"/>
+        <w:pStyle w:val="ListParagraph"/>
         <w:numPr>
           <w:ilvl w:val="1"/>
           <w:numId w:val="24"/>
@@ -4542,7 +4540,7 @@
     </w:p>
     <w:p>
       <w:pPr>
-        <w:pStyle w:val="Listeafsnit"/>
+        <w:pStyle w:val="ListParagraph"/>
         <w:numPr>
           <w:ilvl w:val="1"/>
           <w:numId w:val="24"/>
@@ -4559,7 +4557,7 @@
     </w:p>
     <w:p>
       <w:pPr>
-        <w:pStyle w:val="Listeafsnit"/>
+        <w:pStyle w:val="ListParagraph"/>
         <w:numPr>
           <w:ilvl w:val="1"/>
           <w:numId w:val="24"/>
@@ -4576,7 +4574,7 @@
     </w:p>
     <w:p>
       <w:pPr>
-        <w:pStyle w:val="Listeafsnit"/>
+        <w:pStyle w:val="ListParagraph"/>
         <w:numPr>
           <w:ilvl w:val="0"/>
           <w:numId w:val="24"/>
@@ -4598,7 +4596,7 @@
     </w:p>
     <w:p>
       <w:pPr>
-        <w:pStyle w:val="Listeafsnit"/>
+        <w:pStyle w:val="ListParagraph"/>
         <w:numPr>
           <w:ilvl w:val="1"/>
           <w:numId w:val="24"/>
@@ -4611,7 +4609,7 @@
     </w:p>
     <w:p>
       <w:pPr>
-        <w:pStyle w:val="Listeafsnit"/>
+        <w:pStyle w:val="ListParagraph"/>
         <w:numPr>
           <w:ilvl w:val="1"/>
           <w:numId w:val="24"/>
@@ -4624,7 +4622,7 @@
     </w:p>
     <w:p>
       <w:pPr>
-        <w:pStyle w:val="Listeafsnit"/>
+        <w:pStyle w:val="ListParagraph"/>
         <w:numPr>
           <w:ilvl w:val="1"/>
           <w:numId w:val="24"/>
@@ -4637,7 +4635,7 @@
     </w:p>
     <w:p>
       <w:pPr>
-        <w:pStyle w:val="Listeafsnit"/>
+        <w:pStyle w:val="ListParagraph"/>
         <w:numPr>
           <w:ilvl w:val="1"/>
           <w:numId w:val="24"/>
@@ -4653,7 +4651,7 @@
     </w:p>
     <w:p>
       <w:pPr>
-        <w:pStyle w:val="Listeafsnit"/>
+        <w:pStyle w:val="ListParagraph"/>
         <w:numPr>
           <w:ilvl w:val="1"/>
           <w:numId w:val="24"/>
@@ -4666,7 +4664,7 @@
     </w:p>
     <w:p>
       <w:pPr>
-        <w:pStyle w:val="Listeafsnit"/>
+        <w:pStyle w:val="ListParagraph"/>
         <w:numPr>
           <w:ilvl w:val="1"/>
           <w:numId w:val="24"/>
@@ -4679,7 +4677,7 @@
     </w:p>
     <w:p>
       <w:pPr>
-        <w:pStyle w:val="Listeafsnit"/>
+        <w:pStyle w:val="ListParagraph"/>
         <w:numPr>
           <w:ilvl w:val="1"/>
           <w:numId w:val="24"/>
@@ -4695,7 +4693,7 @@
     </w:p>
     <w:p>
       <w:pPr>
-        <w:pStyle w:val="Listeafsnit"/>
+        <w:pStyle w:val="ListParagraph"/>
         <w:numPr>
           <w:ilvl w:val="1"/>
           <w:numId w:val="24"/>
@@ -4728,7 +4726,7 @@
 </file>
 
 <file path=word/numbering.xml><?xml version="1.0" encoding="utf-8"?>
-<w:numbering xmlns:wpc="http://schemas.microsoft.com/office/word/2010/wordprocessingCanvas" xmlns:mc="http://schemas.openxmlformats.org/markup-compatibility/2006" xmlns:o="urn:schemas-microsoft-com:office:office" xmlns:r="http://schemas.openxmlformats.org/officeDocument/2006/relationships" xmlns:m="http://schemas.openxmlformats.org/officeDocument/2006/math" xmlns:v="urn:schemas-microsoft-com:vml" xmlns:wp14="http://schemas.microsoft.com/office/word/2010/wordprocessingDrawing" xmlns:wp="http://schemas.openxmlformats.org/drawingml/2006/wordprocessingDrawing" xmlns:w10="urn:schemas-microsoft-com:office:word" xmlns:w="http://schemas.openxmlformats.org/wordprocessingml/2006/main" xmlns:w14="http://schemas.microsoft.com/office/word/2010/wordml" xmlns:w15="http://schemas.microsoft.com/office/word/2012/wordml" xmlns:wpg="http://schemas.microsoft.com/office/word/2010/wordprocessingGroup" xmlns:wpi="http://schemas.microsoft.com/office/word/2010/wordprocessingInk" xmlns:wne="http://schemas.microsoft.com/office/word/2006/wordml" xmlns:wps="http://schemas.microsoft.com/office/word/2010/wordprocessingShape" mc:Ignorable="w14 w15 wp14">
+<w:numbering xmlns:wpc="http://schemas.microsoft.com/office/word/2010/wordprocessingCanvas" xmlns:cx="http://schemas.microsoft.com/office/drawing/2014/chartex" xmlns:cx1="http://schemas.microsoft.com/office/drawing/2015/9/8/chartex" xmlns:mc="http://schemas.openxmlformats.org/markup-compatibility/2006" xmlns:o="urn:schemas-microsoft-com:office:office" xmlns:r="http://schemas.openxmlformats.org/officeDocument/2006/relationships" xmlns:m="http://schemas.openxmlformats.org/officeDocument/2006/math" xmlns:v="urn:schemas-microsoft-com:vml" xmlns:wp14="http://schemas.microsoft.com/office/word/2010/wordprocessingDrawing" xmlns:wp="http://schemas.openxmlformats.org/drawingml/2006/wordprocessingDrawing" xmlns:w10="urn:schemas-microsoft-com:office:word" xmlns:w="http://schemas.openxmlformats.org/wordprocessingml/2006/main" xmlns:w14="http://schemas.microsoft.com/office/word/2010/wordml" xmlns:w15="http://schemas.microsoft.com/office/word/2012/wordml" xmlns:w16se="http://schemas.microsoft.com/office/word/2015/wordml/symex" xmlns:wpg="http://schemas.microsoft.com/office/word/2010/wordprocessingGroup" xmlns:wpi="http://schemas.microsoft.com/office/word/2010/wordprocessingInk" xmlns:wne="http://schemas.microsoft.com/office/word/2006/wordml" xmlns:wps="http://schemas.microsoft.com/office/word/2010/wordprocessingShape" mc:Ignorable="w14 w15 w16se wp14">
   <w:abstractNum w:abstractNumId="0" w15:restartNumberingAfterBreak="0">
     <w:nsid w:val="00D92ACC"/>
     <w:multiLevelType w:val="hybridMultilevel"/>
@@ -6860,7 +6858,7 @@
     <w:lvl w:ilvl="0">
       <w:start w:val="1"/>
       <w:numFmt w:val="decimal"/>
-      <w:pStyle w:val="Overskrift1"/>
+      <w:pStyle w:val="Heading1"/>
       <w:lvlText w:val="%1"/>
       <w:lvlJc w:val="left"/>
       <w:pPr>
@@ -6870,7 +6868,7 @@
     <w:lvl w:ilvl="1">
       <w:start w:val="1"/>
       <w:numFmt w:val="decimal"/>
-      <w:pStyle w:val="Overskrift2"/>
+      <w:pStyle w:val="Heading2"/>
       <w:lvlText w:val="%1.%2"/>
       <w:lvlJc w:val="left"/>
       <w:pPr>
@@ -6880,7 +6878,7 @@
     <w:lvl w:ilvl="2">
       <w:start w:val="1"/>
       <w:numFmt w:val="decimal"/>
-      <w:pStyle w:val="Overskrift3"/>
+      <w:pStyle w:val="Heading3"/>
       <w:lvlText w:val="%1.%2.%3"/>
       <w:lvlJc w:val="left"/>
       <w:pPr>
@@ -6890,7 +6888,7 @@
     <w:lvl w:ilvl="3">
       <w:start w:val="1"/>
       <w:numFmt w:val="decimal"/>
-      <w:pStyle w:val="Overskrift4"/>
+      <w:pStyle w:val="Heading4"/>
       <w:lvlText w:val="%1.%2.%3.%4"/>
       <w:lvlJc w:val="left"/>
       <w:pPr>
@@ -6900,7 +6898,7 @@
     <w:lvl w:ilvl="4">
       <w:start w:val="1"/>
       <w:numFmt w:val="decimal"/>
-      <w:pStyle w:val="Overskrift5"/>
+      <w:pStyle w:val="Heading5"/>
       <w:lvlText w:val="%1.%2.%3.%4.%5"/>
       <w:lvlJc w:val="left"/>
       <w:pPr>
@@ -6910,7 +6908,7 @@
     <w:lvl w:ilvl="5">
       <w:start w:val="1"/>
       <w:numFmt w:val="decimal"/>
-      <w:pStyle w:val="Overskrift6"/>
+      <w:pStyle w:val="Heading6"/>
       <w:lvlText w:val="%1.%2.%3.%4.%5.%6"/>
       <w:lvlJc w:val="left"/>
       <w:pPr>
@@ -6920,7 +6918,7 @@
     <w:lvl w:ilvl="6">
       <w:start w:val="1"/>
       <w:numFmt w:val="decimal"/>
-      <w:pStyle w:val="Overskrift7"/>
+      <w:pStyle w:val="Heading7"/>
       <w:lvlText w:val="%1.%2.%3.%4.%5.%6.%7"/>
       <w:lvlJc w:val="left"/>
       <w:pPr>
@@ -6930,7 +6928,7 @@
     <w:lvl w:ilvl="7">
       <w:start w:val="1"/>
       <w:numFmt w:val="decimal"/>
-      <w:pStyle w:val="Overskrift8"/>
+      <w:pStyle w:val="Heading8"/>
       <w:lvlText w:val="%1.%2.%3.%4.%5.%6.%7.%8"/>
       <w:lvlJc w:val="left"/>
       <w:pPr>
@@ -6940,7 +6938,7 @@
     <w:lvl w:ilvl="8">
       <w:start w:val="1"/>
       <w:numFmt w:val="decimal"/>
-      <w:pStyle w:val="Overskrift9"/>
+      <w:pStyle w:val="Heading9"/>
       <w:lvlText w:val="%1.%2.%3.%4.%5.%6.%7.%8.%9"/>
       <w:lvlJc w:val="left"/>
       <w:pPr>
@@ -7490,7 +7488,7 @@
 </file>
 
 <file path=word/styles.xml><?xml version="1.0" encoding="utf-8"?>
-<w:styles xmlns:mc="http://schemas.openxmlformats.org/markup-compatibility/2006" xmlns:r="http://schemas.openxmlformats.org/officeDocument/2006/relationships" xmlns:w="http://schemas.openxmlformats.org/wordprocessingml/2006/main" xmlns:w14="http://schemas.microsoft.com/office/word/2010/wordml" xmlns:w15="http://schemas.microsoft.com/office/word/2012/wordml" mc:Ignorable="w14 w15">
+<w:styles xmlns:mc="http://schemas.openxmlformats.org/markup-compatibility/2006" xmlns:r="http://schemas.openxmlformats.org/officeDocument/2006/relationships" xmlns:w="http://schemas.openxmlformats.org/wordprocessingml/2006/main" xmlns:w14="http://schemas.microsoft.com/office/word/2010/wordml" xmlns:w15="http://schemas.microsoft.com/office/word/2012/wordml" xmlns:w16se="http://schemas.microsoft.com/office/word/2015/wordml/symex" mc:Ignorable="w14 w15 w16se">
   <w:docDefaults>
     <w:rPrDefault>
       <w:rPr>
@@ -7884,11 +7882,11 @@
     <w:qFormat/>
     <w:rsid w:val="003A6C32"/>
   </w:style>
-  <w:style w:type="paragraph" w:styleId="Overskrift1">
+  <w:style w:type="paragraph" w:styleId="Heading1">
     <w:name w:val="heading 1"/>
     <w:basedOn w:val="Normal"/>
     <w:next w:val="Normal"/>
-    <w:link w:val="Overskrift1Tegn"/>
+    <w:link w:val="Heading1Char"/>
     <w:uiPriority w:val="9"/>
     <w:qFormat/>
     <w:rsid w:val="003A6C32"/>
@@ -7908,11 +7906,11 @@
       <w:szCs w:val="32"/>
     </w:rPr>
   </w:style>
-  <w:style w:type="paragraph" w:styleId="Overskrift2">
+  <w:style w:type="paragraph" w:styleId="Heading2">
     <w:name w:val="heading 2"/>
     <w:basedOn w:val="Normal"/>
     <w:next w:val="Normal"/>
-    <w:link w:val="Overskrift2Tegn"/>
+    <w:link w:val="Heading2Char"/>
     <w:uiPriority w:val="9"/>
     <w:unhideWhenUsed/>
     <w:qFormat/>
@@ -7934,11 +7932,11 @@
       <w:szCs w:val="26"/>
     </w:rPr>
   </w:style>
-  <w:style w:type="paragraph" w:styleId="Overskrift3">
+  <w:style w:type="paragraph" w:styleId="Heading3">
     <w:name w:val="heading 3"/>
     <w:basedOn w:val="Normal"/>
     <w:next w:val="Normal"/>
-    <w:link w:val="Overskrift3Tegn"/>
+    <w:link w:val="Heading3Char"/>
     <w:uiPriority w:val="9"/>
     <w:unhideWhenUsed/>
     <w:qFormat/>
@@ -7960,11 +7958,11 @@
       <w:szCs w:val="24"/>
     </w:rPr>
   </w:style>
-  <w:style w:type="paragraph" w:styleId="Overskrift4">
+  <w:style w:type="paragraph" w:styleId="Heading4">
     <w:name w:val="heading 4"/>
     <w:basedOn w:val="Normal"/>
     <w:next w:val="Normal"/>
-    <w:link w:val="Overskrift4Tegn"/>
+    <w:link w:val="Heading4Char"/>
     <w:uiPriority w:val="9"/>
     <w:semiHidden/>
     <w:unhideWhenUsed/>
@@ -7987,11 +7985,11 @@
       <w:color w:val="2E74B5" w:themeColor="accent1" w:themeShade="BF"/>
     </w:rPr>
   </w:style>
-  <w:style w:type="paragraph" w:styleId="Overskrift5">
+  <w:style w:type="paragraph" w:styleId="Heading5">
     <w:name w:val="heading 5"/>
     <w:basedOn w:val="Normal"/>
     <w:next w:val="Normal"/>
-    <w:link w:val="Overskrift5Tegn"/>
+    <w:link w:val="Heading5Char"/>
     <w:uiPriority w:val="9"/>
     <w:semiHidden/>
     <w:unhideWhenUsed/>
@@ -8012,11 +8010,11 @@
       <w:color w:val="2E74B5" w:themeColor="accent1" w:themeShade="BF"/>
     </w:rPr>
   </w:style>
-  <w:style w:type="paragraph" w:styleId="Overskrift6">
+  <w:style w:type="paragraph" w:styleId="Heading6">
     <w:name w:val="heading 6"/>
     <w:basedOn w:val="Normal"/>
     <w:next w:val="Normal"/>
-    <w:link w:val="Overskrift6Tegn"/>
+    <w:link w:val="Heading6Char"/>
     <w:uiPriority w:val="9"/>
     <w:semiHidden/>
     <w:unhideWhenUsed/>
@@ -8037,11 +8035,11 @@
       <w:color w:val="1F4D78" w:themeColor="accent1" w:themeShade="7F"/>
     </w:rPr>
   </w:style>
-  <w:style w:type="paragraph" w:styleId="Overskrift7">
+  <w:style w:type="paragraph" w:styleId="Heading7">
     <w:name w:val="heading 7"/>
     <w:basedOn w:val="Normal"/>
     <w:next w:val="Normal"/>
-    <w:link w:val="Overskrift7Tegn"/>
+    <w:link w:val="Heading7Char"/>
     <w:uiPriority w:val="9"/>
     <w:semiHidden/>
     <w:unhideWhenUsed/>
@@ -8064,11 +8062,11 @@
       <w:color w:val="1F4D78" w:themeColor="accent1" w:themeShade="7F"/>
     </w:rPr>
   </w:style>
-  <w:style w:type="paragraph" w:styleId="Overskrift8">
+  <w:style w:type="paragraph" w:styleId="Heading8">
     <w:name w:val="heading 8"/>
     <w:basedOn w:val="Normal"/>
     <w:next w:val="Normal"/>
-    <w:link w:val="Overskrift8Tegn"/>
+    <w:link w:val="Heading8Char"/>
     <w:uiPriority w:val="9"/>
     <w:semiHidden/>
     <w:unhideWhenUsed/>
@@ -8091,11 +8089,11 @@
       <w:szCs w:val="21"/>
     </w:rPr>
   </w:style>
-  <w:style w:type="paragraph" w:styleId="Overskrift9">
+  <w:style w:type="paragraph" w:styleId="Heading9">
     <w:name w:val="heading 9"/>
     <w:basedOn w:val="Normal"/>
     <w:next w:val="Normal"/>
-    <w:link w:val="Overskrift9Tegn"/>
+    <w:link w:val="Heading9Char"/>
     <w:uiPriority w:val="9"/>
     <w:semiHidden/>
     <w:unhideWhenUsed/>
@@ -8120,13 +8118,13 @@
       <w:szCs w:val="21"/>
     </w:rPr>
   </w:style>
-  <w:style w:type="character" w:default="1" w:styleId="Standardskrifttypeiafsnit">
+  <w:style w:type="character" w:default="1" w:styleId="DefaultParagraphFont">
     <w:name w:val="Default Paragraph Font"/>
     <w:uiPriority w:val="1"/>
     <w:semiHidden/>
     <w:unhideWhenUsed/>
   </w:style>
-  <w:style w:type="table" w:default="1" w:styleId="Tabel-Normal">
+  <w:style w:type="table" w:default="1" w:styleId="TableNormal">
     <w:name w:val="Normal Table"/>
     <w:uiPriority w:val="99"/>
     <w:semiHidden/>
@@ -8141,16 +8139,16 @@
       </w:tblCellMar>
     </w:tblPr>
   </w:style>
-  <w:style w:type="numbering" w:default="1" w:styleId="Ingenoversigt">
+  <w:style w:type="numbering" w:default="1" w:styleId="NoList">
     <w:name w:val="No List"/>
     <w:uiPriority w:val="99"/>
     <w:semiHidden/>
     <w:unhideWhenUsed/>
   </w:style>
-  <w:style w:type="character" w:customStyle="1" w:styleId="Overskrift1Tegn">
-    <w:name w:val="Overskrift 1 Tegn"/>
-    <w:basedOn w:val="Standardskrifttypeiafsnit"/>
-    <w:link w:val="Overskrift1"/>
+  <w:style w:type="character" w:customStyle="1" w:styleId="Heading1Char">
+    <w:name w:val="Heading 1 Char"/>
+    <w:basedOn w:val="DefaultParagraphFont"/>
+    <w:link w:val="Heading1"/>
     <w:uiPriority w:val="9"/>
     <w:rsid w:val="003A6C32"/>
     <w:rPr>
@@ -8160,9 +8158,9 @@
       <w:szCs w:val="32"/>
     </w:rPr>
   </w:style>
-  <w:style w:type="paragraph" w:styleId="Overskrift">
+  <w:style w:type="paragraph" w:styleId="TOCHeading">
     <w:name w:val="TOC Heading"/>
-    <w:basedOn w:val="Overskrift1"/>
+    <w:basedOn w:val="Heading1"/>
     <w:next w:val="Normal"/>
     <w:uiPriority w:val="39"/>
     <w:unhideWhenUsed/>
@@ -8175,7 +8173,7 @@
       <w:lang w:eastAsia="da-DK"/>
     </w:rPr>
   </w:style>
-  <w:style w:type="paragraph" w:styleId="Indholdsfortegnelse1">
+  <w:style w:type="paragraph" w:styleId="TOC1">
     <w:name w:val="toc 1"/>
     <w:basedOn w:val="Normal"/>
     <w:next w:val="Normal"/>
@@ -8187,7 +8185,7 @@
       <w:spacing w:after="100"/>
     </w:pPr>
   </w:style>
-  <w:style w:type="paragraph" w:styleId="Indholdsfortegnelse2">
+  <w:style w:type="paragraph" w:styleId="TOC2">
     <w:name w:val="toc 2"/>
     <w:basedOn w:val="Normal"/>
     <w:next w:val="Normal"/>
@@ -8202,7 +8200,7 @@
   </w:style>
   <w:style w:type="character" w:styleId="Hyperlink">
     <w:name w:val="Hyperlink"/>
-    <w:basedOn w:val="Standardskrifttypeiafsnit"/>
+    <w:basedOn w:val="DefaultParagraphFont"/>
     <w:uiPriority w:val="99"/>
     <w:unhideWhenUsed/>
     <w:rsid w:val="003A6C32"/>
@@ -8211,11 +8209,11 @@
       <w:u w:val="single"/>
     </w:rPr>
   </w:style>
-  <w:style w:type="paragraph" w:styleId="Titel">
+  <w:style w:type="paragraph" w:styleId="Title">
     <w:name w:val="Title"/>
     <w:basedOn w:val="Normal"/>
     <w:next w:val="Normal"/>
-    <w:link w:val="TitelTegn"/>
+    <w:link w:val="TitleChar"/>
     <w:uiPriority w:val="10"/>
     <w:qFormat/>
     <w:rsid w:val="003A6C32"/>
@@ -8231,10 +8229,10 @@
       <w:szCs w:val="56"/>
     </w:rPr>
   </w:style>
-  <w:style w:type="character" w:customStyle="1" w:styleId="TitelTegn">
-    <w:name w:val="Titel Tegn"/>
-    <w:basedOn w:val="Standardskrifttypeiafsnit"/>
-    <w:link w:val="Titel"/>
+  <w:style w:type="character" w:customStyle="1" w:styleId="TitleChar">
+    <w:name w:val="Title Char"/>
+    <w:basedOn w:val="DefaultParagraphFont"/>
+    <w:link w:val="Title"/>
     <w:uiPriority w:val="10"/>
     <w:rsid w:val="003A6C32"/>
     <w:rPr>
@@ -8245,10 +8243,10 @@
       <w:szCs w:val="56"/>
     </w:rPr>
   </w:style>
-  <w:style w:type="character" w:customStyle="1" w:styleId="Overskrift2Tegn">
-    <w:name w:val="Overskrift 2 Tegn"/>
-    <w:basedOn w:val="Standardskrifttypeiafsnit"/>
-    <w:link w:val="Overskrift2"/>
+  <w:style w:type="character" w:customStyle="1" w:styleId="Heading2Char">
+    <w:name w:val="Heading 2 Char"/>
+    <w:basedOn w:val="DefaultParagraphFont"/>
+    <w:link w:val="Heading2"/>
     <w:uiPriority w:val="9"/>
     <w:rsid w:val="003A6C32"/>
     <w:rPr>
@@ -8258,10 +8256,10 @@
       <w:szCs w:val="26"/>
     </w:rPr>
   </w:style>
-  <w:style w:type="character" w:customStyle="1" w:styleId="Overskrift3Tegn">
-    <w:name w:val="Overskrift 3 Tegn"/>
-    <w:basedOn w:val="Standardskrifttypeiafsnit"/>
-    <w:link w:val="Overskrift3"/>
+  <w:style w:type="character" w:customStyle="1" w:styleId="Heading3Char">
+    <w:name w:val="Heading 3 Char"/>
+    <w:basedOn w:val="DefaultParagraphFont"/>
+    <w:link w:val="Heading3"/>
     <w:uiPriority w:val="9"/>
     <w:rsid w:val="003A6C32"/>
     <w:rPr>
@@ -8271,10 +8269,10 @@
       <w:szCs w:val="24"/>
     </w:rPr>
   </w:style>
-  <w:style w:type="character" w:customStyle="1" w:styleId="Overskrift4Tegn">
-    <w:name w:val="Overskrift 4 Tegn"/>
-    <w:basedOn w:val="Standardskrifttypeiafsnit"/>
-    <w:link w:val="Overskrift4"/>
+  <w:style w:type="character" w:customStyle="1" w:styleId="Heading4Char">
+    <w:name w:val="Heading 4 Char"/>
+    <w:basedOn w:val="DefaultParagraphFont"/>
+    <w:link w:val="Heading4"/>
     <w:uiPriority w:val="9"/>
     <w:semiHidden/>
     <w:rsid w:val="003A6C32"/>
@@ -8285,10 +8283,10 @@
       <w:color w:val="2E74B5" w:themeColor="accent1" w:themeShade="BF"/>
     </w:rPr>
   </w:style>
-  <w:style w:type="character" w:customStyle="1" w:styleId="Overskrift5Tegn">
-    <w:name w:val="Overskrift 5 Tegn"/>
-    <w:basedOn w:val="Standardskrifttypeiafsnit"/>
-    <w:link w:val="Overskrift5"/>
+  <w:style w:type="character" w:customStyle="1" w:styleId="Heading5Char">
+    <w:name w:val="Heading 5 Char"/>
+    <w:basedOn w:val="DefaultParagraphFont"/>
+    <w:link w:val="Heading5"/>
     <w:uiPriority w:val="9"/>
     <w:semiHidden/>
     <w:rsid w:val="003A6C32"/>
@@ -8297,10 +8295,10 @@
       <w:color w:val="2E74B5" w:themeColor="accent1" w:themeShade="BF"/>
     </w:rPr>
   </w:style>
-  <w:style w:type="character" w:customStyle="1" w:styleId="Overskrift6Tegn">
-    <w:name w:val="Overskrift 6 Tegn"/>
-    <w:basedOn w:val="Standardskrifttypeiafsnit"/>
-    <w:link w:val="Overskrift6"/>
+  <w:style w:type="character" w:customStyle="1" w:styleId="Heading6Char">
+    <w:name w:val="Heading 6 Char"/>
+    <w:basedOn w:val="DefaultParagraphFont"/>
+    <w:link w:val="Heading6"/>
     <w:uiPriority w:val="9"/>
     <w:semiHidden/>
     <w:rsid w:val="003A6C32"/>
@@ -8309,10 +8307,10 @@
       <w:color w:val="1F4D78" w:themeColor="accent1" w:themeShade="7F"/>
     </w:rPr>
   </w:style>
-  <w:style w:type="character" w:customStyle="1" w:styleId="Overskrift7Tegn">
-    <w:name w:val="Overskrift 7 Tegn"/>
-    <w:basedOn w:val="Standardskrifttypeiafsnit"/>
-    <w:link w:val="Overskrift7"/>
+  <w:style w:type="character" w:customStyle="1" w:styleId="Heading7Char">
+    <w:name w:val="Heading 7 Char"/>
+    <w:basedOn w:val="DefaultParagraphFont"/>
+    <w:link w:val="Heading7"/>
     <w:uiPriority w:val="9"/>
     <w:semiHidden/>
     <w:rsid w:val="003A6C32"/>
@@ -8323,10 +8321,10 @@
       <w:color w:val="1F4D78" w:themeColor="accent1" w:themeShade="7F"/>
     </w:rPr>
   </w:style>
-  <w:style w:type="character" w:customStyle="1" w:styleId="Overskrift8Tegn">
-    <w:name w:val="Overskrift 8 Tegn"/>
-    <w:basedOn w:val="Standardskrifttypeiafsnit"/>
-    <w:link w:val="Overskrift8"/>
+  <w:style w:type="character" w:customStyle="1" w:styleId="Heading8Char">
+    <w:name w:val="Heading 8 Char"/>
+    <w:basedOn w:val="DefaultParagraphFont"/>
+    <w:link w:val="Heading8"/>
     <w:uiPriority w:val="9"/>
     <w:semiHidden/>
     <w:rsid w:val="003A6C32"/>
@@ -8337,10 +8335,10 @@
       <w:szCs w:val="21"/>
     </w:rPr>
   </w:style>
-  <w:style w:type="character" w:customStyle="1" w:styleId="Overskrift9Tegn">
-    <w:name w:val="Overskrift 9 Tegn"/>
-    <w:basedOn w:val="Standardskrifttypeiafsnit"/>
-    <w:link w:val="Overskrift9"/>
+  <w:style w:type="character" w:customStyle="1" w:styleId="Heading9Char">
+    <w:name w:val="Heading 9 Char"/>
+    <w:basedOn w:val="DefaultParagraphFont"/>
+    <w:link w:val="Heading9"/>
     <w:uiPriority w:val="9"/>
     <w:semiHidden/>
     <w:rsid w:val="003A6C32"/>
@@ -8353,7 +8351,7 @@
       <w:szCs w:val="21"/>
     </w:rPr>
   </w:style>
-  <w:style w:type="paragraph" w:styleId="Billedtekst">
+  <w:style w:type="paragraph" w:styleId="Caption">
     <w:name w:val="caption"/>
     <w:basedOn w:val="Normal"/>
     <w:next w:val="Normal"/>
@@ -8372,9 +8370,9 @@
       <w:szCs w:val="18"/>
     </w:rPr>
   </w:style>
-  <w:style w:type="character" w:styleId="Kommentarhenvisning">
+  <w:style w:type="character" w:styleId="CommentReference">
     <w:name w:val="annotation reference"/>
-    <w:basedOn w:val="Standardskrifttypeiafsnit"/>
+    <w:basedOn w:val="DefaultParagraphFont"/>
     <w:uiPriority w:val="99"/>
     <w:semiHidden/>
     <w:unhideWhenUsed/>
@@ -8384,10 +8382,10 @@
       <w:szCs w:val="16"/>
     </w:rPr>
   </w:style>
-  <w:style w:type="paragraph" w:styleId="Kommentartekst">
+  <w:style w:type="paragraph" w:styleId="CommentText">
     <w:name w:val="annotation text"/>
     <w:basedOn w:val="Normal"/>
-    <w:link w:val="KommentartekstTegn"/>
+    <w:link w:val="CommentTextChar"/>
     <w:uiPriority w:val="99"/>
     <w:semiHidden/>
     <w:unhideWhenUsed/>
@@ -8400,10 +8398,10 @@
       <w:szCs w:val="20"/>
     </w:rPr>
   </w:style>
-  <w:style w:type="character" w:customStyle="1" w:styleId="KommentartekstTegn">
-    <w:name w:val="Kommentartekst Tegn"/>
-    <w:basedOn w:val="Standardskrifttypeiafsnit"/>
-    <w:link w:val="Kommentartekst"/>
+  <w:style w:type="character" w:customStyle="1" w:styleId="CommentTextChar">
+    <w:name w:val="Comment Text Char"/>
+    <w:basedOn w:val="DefaultParagraphFont"/>
+    <w:link w:val="CommentText"/>
     <w:uiPriority w:val="99"/>
     <w:semiHidden/>
     <w:rsid w:val="00B77B09"/>
@@ -8412,10 +8410,10 @@
       <w:szCs w:val="20"/>
     </w:rPr>
   </w:style>
-  <w:style w:type="paragraph" w:styleId="Markeringsbobletekst">
+  <w:style w:type="paragraph" w:styleId="BalloonText">
     <w:name w:val="Balloon Text"/>
     <w:basedOn w:val="Normal"/>
-    <w:link w:val="MarkeringsbobletekstTegn"/>
+    <w:link w:val="BalloonTextChar"/>
     <w:uiPriority w:val="99"/>
     <w:semiHidden/>
     <w:unhideWhenUsed/>
@@ -8429,10 +8427,10 @@
       <w:szCs w:val="18"/>
     </w:rPr>
   </w:style>
-  <w:style w:type="character" w:customStyle="1" w:styleId="MarkeringsbobletekstTegn">
-    <w:name w:val="Markeringsbobletekst Tegn"/>
-    <w:basedOn w:val="Standardskrifttypeiafsnit"/>
-    <w:link w:val="Markeringsbobletekst"/>
+  <w:style w:type="character" w:customStyle="1" w:styleId="BalloonTextChar">
+    <w:name w:val="Balloon Text Char"/>
+    <w:basedOn w:val="DefaultParagraphFont"/>
+    <w:link w:val="BalloonText"/>
     <w:uiPriority w:val="99"/>
     <w:semiHidden/>
     <w:rsid w:val="00B77B09"/>
@@ -8442,9 +8440,9 @@
       <w:szCs w:val="18"/>
     </w:rPr>
   </w:style>
-  <w:style w:type="table" w:styleId="Almindeligtabel3">
+  <w:style w:type="table" w:styleId="PlainTable3">
     <w:name w:val="Plain Table 3"/>
-    <w:basedOn w:val="Tabel-Normal"/>
+    <w:basedOn w:val="TableNormal"/>
     <w:uiPriority w:val="43"/>
     <w:rsid w:val="00B77B09"/>
     <w:pPr>
@@ -8535,9 +8533,9 @@
       </w:tcPr>
     </w:tblStylePr>
   </w:style>
-  <w:style w:type="character" w:styleId="Strk">
+  <w:style w:type="character" w:styleId="Strong">
     <w:name w:val="Strong"/>
-    <w:basedOn w:val="Standardskrifttypeiafsnit"/>
+    <w:basedOn w:val="DefaultParagraphFont"/>
     <w:uiPriority w:val="22"/>
     <w:qFormat/>
     <w:rsid w:val="003709A6"/>
@@ -8546,7 +8544,7 @@
       <w:bCs/>
     </w:rPr>
   </w:style>
-  <w:style w:type="paragraph" w:styleId="Listeafsnit">
+  <w:style w:type="paragraph" w:styleId="ListParagraph">
     <w:name w:val="List Paragraph"/>
     <w:basedOn w:val="Normal"/>
     <w:uiPriority w:val="34"/>

</xml_diff>

<commit_message>
Små ændringer i usecases
</commit_message>
<xml_diff>
--- a/Versioner/1.6_Til_Accepttest/Krav specifikation.docx
+++ b/Versioner/1.6_Til_Accepttest/Krav specifikation.docx
@@ -1291,11 +1291,21 @@
       <w:r>
         <w:t xml:space="preserve">Diagram </w:t>
       </w:r>
-      <w:fldSimple w:instr=" SEQ Diagram \* ARABIC ">
-        <w:r>
-          <w:t>1</w:t>
-        </w:r>
-      </w:fldSimple>
+      <w:r>
+        <w:fldChar w:fldCharType="begin"/>
+      </w:r>
+      <w:r>
+        <w:instrText xml:space="preserve"> SEQ Diagram \* ARABIC </w:instrText>
+      </w:r>
+      <w:r>
+        <w:fldChar w:fldCharType="separate"/>
+      </w:r>
+      <w:r>
+        <w:t>1</w:t>
+      </w:r>
+      <w:r>
+        <w:fldChar w:fldCharType="end"/>
+      </w:r>
       <w:bookmarkEnd w:id="2"/>
       <w:r>
         <w:t xml:space="preserve"> - Aktør – Kontekst diagram</w:t>
@@ -2899,12 +2909,7 @@
         </w:numPr>
       </w:pPr>
       <w:r>
-        <w:t>S</w:t>
-      </w:r>
-      <w:bookmarkStart w:id="21" w:name="_GoBack"/>
-      <w:bookmarkEnd w:id="21"/>
-      <w:r>
-        <w:t>kærm på PC viser ”Godkendt”</w:t>
+        <w:t>Skærm på PC viser ”Godkendt”</w:t>
       </w:r>
     </w:p>
     <w:p>
@@ -3033,7 +3038,7 @@
         </w:numPr>
         <w:ind w:left="576" w:hanging="576"/>
       </w:pPr>
-      <w:bookmarkStart w:id="22" w:name="_Toc447444141"/>
+      <w:bookmarkStart w:id="21" w:name="_Toc447444141"/>
       <w:r>
         <w:lastRenderedPageBreak/>
         <w:t>U</w:t>
@@ -3062,7 +3067,7 @@
       <w:r>
         <w:t>.</w:t>
       </w:r>
-      <w:bookmarkEnd w:id="22"/>
+      <w:bookmarkEnd w:id="21"/>
     </w:p>
     <w:p>
       <w:r>
@@ -3475,11 +3480,11 @@
           <w:numId w:val="0"/>
         </w:numPr>
       </w:pPr>
-      <w:bookmarkStart w:id="23" w:name="_Toc447444142"/>
+      <w:bookmarkStart w:id="22" w:name="_Toc447444142"/>
       <w:r>
         <w:t>Use Case 6: Ændring af tidsplan.</w:t>
       </w:r>
-      <w:bookmarkEnd w:id="23"/>
+      <w:bookmarkEnd w:id="22"/>
     </w:p>
     <w:p>
       <w:r>
@@ -3884,7 +3889,65 @@
     <w:p>
       <w:r>
         <w:lastRenderedPageBreak/>
-        <w:t>[Udvidelse 3: Brugeren annullerer planen.]</w:t>
+        <w:t xml:space="preserve"> </w:t>
+      </w:r>
+      <w:r>
+        <w:t xml:space="preserve">[Udvidelse </w:t>
+      </w:r>
+      <w:r>
+        <w:t>3</w:t>
+      </w:r>
+      <w:bookmarkStart w:id="23" w:name="_GoBack"/>
+      <w:bookmarkEnd w:id="23"/>
+      <w:r>
+        <w:t>: Bruger har indtastet sluttidspunkt før starttidspunkt.]</w:t>
+      </w:r>
+    </w:p>
+    <w:p>
+      <w:pPr>
+        <w:pStyle w:val="Listeafsnit"/>
+        <w:numPr>
+          <w:ilvl w:val="0"/>
+          <w:numId w:val="30"/>
+        </w:numPr>
+      </w:pPr>
+      <w:r>
+        <w:t>Skærm på PC viser fejlmeddelelse.</w:t>
+      </w:r>
+    </w:p>
+    <w:p>
+      <w:pPr>
+        <w:pStyle w:val="Listeafsnit"/>
+        <w:numPr>
+          <w:ilvl w:val="0"/>
+          <w:numId w:val="30"/>
+        </w:numPr>
+      </w:pPr>
+      <w:r>
+        <w:t>Bruger trykker ”OK”.</w:t>
+      </w:r>
+    </w:p>
+    <w:p>
+      <w:pPr>
+        <w:pStyle w:val="Listeafsnit"/>
+        <w:numPr>
+          <w:ilvl w:val="0"/>
+          <w:numId w:val="30"/>
+        </w:numPr>
+      </w:pPr>
+      <w:r>
+        <w:t>Fortsæt fra punkt 4.</w:t>
+      </w:r>
+    </w:p>
+    <w:p>
+      <w:r>
+        <w:t xml:space="preserve">[Udvidelse </w:t>
+      </w:r>
+      <w:r>
+        <w:t>4</w:t>
+      </w:r>
+      <w:r>
+        <w:t>: Brugeren annullerer planen.]</w:t>
       </w:r>
     </w:p>
     <w:p>
@@ -3899,47 +3962,7 @@
         <w:t>Fortsæt fra punkt 10.</w:t>
       </w:r>
     </w:p>
-    <w:p>
-      <w:r>
-        <w:t>[Udvidelse 4: Bruger har indtastet sluttidspunkt før starttidspunkt.]</w:t>
-      </w:r>
-    </w:p>
-    <w:p>
-      <w:pPr>
-        <w:pStyle w:val="Listeafsnit"/>
-        <w:numPr>
-          <w:ilvl w:val="0"/>
-          <w:numId w:val="30"/>
-        </w:numPr>
-      </w:pPr>
-      <w:r>
-        <w:t>Skærm på PC viser fejlmeddelelse.</w:t>
-      </w:r>
-    </w:p>
-    <w:p>
-      <w:pPr>
-        <w:pStyle w:val="Listeafsnit"/>
-        <w:numPr>
-          <w:ilvl w:val="0"/>
-          <w:numId w:val="30"/>
-        </w:numPr>
-      </w:pPr>
-      <w:r>
-        <w:t>Bruger trykker ”OK”.</w:t>
-      </w:r>
-    </w:p>
-    <w:p>
-      <w:pPr>
-        <w:pStyle w:val="Listeafsnit"/>
-        <w:numPr>
-          <w:ilvl w:val="0"/>
-          <w:numId w:val="30"/>
-        </w:numPr>
-      </w:pPr>
-      <w:r>
-        <w:t>Fortsæt fra punkt 4.</w:t>
-      </w:r>
-    </w:p>
+    <w:p/>
     <w:p>
       <w:pPr>
         <w:pStyle w:val="Overskrift2"/>

</xml_diff>